<commit_message>
25-03-05, Democrtie en onderwijs bijgewerkt
</commit_message>
<xml_diff>
--- a/DeweyBooks/DemocratieenOnderwijs.docx
+++ b/DeweyBooks/DemocratieenOnderwijs.docx
@@ -65,7 +65,23 @@
           <w:sz w:val="22"/>
           <w:szCs w:val="22"/>
         </w:rPr>
-        <w:t>xxx</w:t>
+        <w:t>De toewijding van de democratie aan onderwijs is een bekend feit. De oppervlakkige verklaring is dat een regering die op volksstemrecht berust alleen succesvol kan zijn als de mensen die hun regering kiezen en gehoorzamen goed opgeleid zijn.</w:t>
+      </w:r>
+      <w:r>
+        <w:rPr>
+          <w:rFonts w:ascii="Courier New" w:hAnsi="Courier New" w:cs="Courier New"/>
+          <w:sz w:val="22"/>
+          <w:szCs w:val="22"/>
+        </w:rPr>
+        <w:t xml:space="preserve"> </w:t>
+      </w:r>
+      <w:r>
+        <w:rPr>
+          <w:rFonts w:ascii="Courier New" w:hAnsi="Courier New" w:cs="Courier New"/>
+          <w:sz w:val="22"/>
+          <w:szCs w:val="22"/>
+        </w:rPr>
+        <w:t>Omdat een democratische samenleving het principe van extern gezag verwerpt, moet het een substituut vinden in vrijwillige instelling en interesse; deze kunnen alleen worden gecreëerd door onderwijs. Maar er is een diepere verklaring. Een democratie is meer dan een regeringsvorm; het is in de eerste plaats een manier van samenleven, van gezamenlijk gecommuniceerde ervaring.</w:t>
       </w:r>
       <w:r>
         <w:rPr>
@@ -119,7 +135,512 @@
           <w:sz w:val="22"/>
           <w:szCs w:val="22"/>
         </w:rPr>
-        <w:br/>
+        <w:t>Middenin in de Eerste Wereldoorlog (1916) komt John Deweys Democracy and Education uit. Het is het boek dat volgens hemzelf misschien wel het beste zijn filosofie uitdrukt. Het is misschien wel het bekendste Amerikaanse boek over onderwijs in de 20ste eeuw. Democracy and Education bestaat uit 26 hele verschillende hoofdstukken en het is geen gemakkelijk boek. Het boek wordt niet ingeleid en er staan geen referenties in. Het duurt even voor je als lezer doorkrijgt waar hij heen wil.</w:t>
+      </w:r>
+    </w:p>
+    <w:p>
+      <w:pPr>
+        <w:spacing w:line="360" w:lineRule="auto"/>
+        <w:rPr>
+          <w:rFonts w:ascii="Courier New" w:hAnsi="Courier New" w:cs="Courier New"/>
+          <w:sz w:val="22"/>
+          <w:szCs w:val="22"/>
+        </w:rPr>
+      </w:pPr>
+    </w:p>
+    <w:p>
+      <w:pPr>
+        <w:spacing w:line="360" w:lineRule="auto"/>
+        <w:rPr>
+          <w:rFonts w:ascii="Courier New" w:hAnsi="Courier New" w:cs="Courier New"/>
+          <w:sz w:val="22"/>
+          <w:szCs w:val="22"/>
+        </w:rPr>
+      </w:pPr>
+      <w:r>
+        <w:rPr>
+          <w:rFonts w:ascii="Courier New" w:hAnsi="Courier New" w:cs="Courier New"/>
+          <w:sz w:val="22"/>
+          <w:szCs w:val="22"/>
+        </w:rPr>
+        <w:t xml:space="preserve">De eerste hoofdstukken van het boek gaan over de algemene functies van het onderwijs </w:t>
+      </w:r>
+      <w:r>
+        <w:rPr>
+          <w:rFonts w:ascii="Courier New" w:hAnsi="Courier New" w:cs="Courier New"/>
+          <w:sz w:val="22"/>
+          <w:szCs w:val="22"/>
+        </w:rPr>
+        <w:t xml:space="preserve">zoals we die </w:t>
+      </w:r>
+      <w:r>
+        <w:rPr>
+          <w:rFonts w:ascii="Courier New" w:hAnsi="Courier New" w:cs="Courier New"/>
+          <w:sz w:val="22"/>
+          <w:szCs w:val="22"/>
+        </w:rPr>
+        <w:t>in iedere samenleving</w:t>
+      </w:r>
+      <w:r>
+        <w:rPr>
+          <w:rFonts w:ascii="Courier New" w:hAnsi="Courier New" w:cs="Courier New"/>
+          <w:sz w:val="22"/>
+          <w:szCs w:val="22"/>
+        </w:rPr>
+        <w:t xml:space="preserve"> tegenkomen</w:t>
+      </w:r>
+      <w:r>
+        <w:rPr>
+          <w:rFonts w:ascii="Courier New" w:hAnsi="Courier New" w:cs="Courier New"/>
+          <w:sz w:val="22"/>
+          <w:szCs w:val="22"/>
+        </w:rPr>
+        <w:t xml:space="preserve">. Onderwijs is </w:t>
+      </w:r>
+      <w:r>
+        <w:rPr>
+          <w:rFonts w:ascii="Courier New" w:hAnsi="Courier New" w:cs="Courier New"/>
+          <w:sz w:val="22"/>
+          <w:szCs w:val="22"/>
+        </w:rPr>
+        <w:t xml:space="preserve">voor Dewey </w:t>
+      </w:r>
+      <w:r>
+        <w:rPr>
+          <w:rFonts w:ascii="Courier New" w:hAnsi="Courier New" w:cs="Courier New"/>
+          <w:sz w:val="22"/>
+          <w:szCs w:val="22"/>
+        </w:rPr>
+        <w:t>een noodzakelijkheid voor het leven</w:t>
+      </w:r>
+      <w:r>
+        <w:rPr>
+          <w:rFonts w:ascii="Courier New" w:hAnsi="Courier New" w:cs="Courier New"/>
+          <w:sz w:val="22"/>
+          <w:szCs w:val="22"/>
+        </w:rPr>
+        <w:t>,</w:t>
+      </w:r>
+      <w:r>
+        <w:rPr>
+          <w:rFonts w:ascii="Courier New" w:hAnsi="Courier New" w:cs="Courier New"/>
+          <w:sz w:val="22"/>
+          <w:szCs w:val="22"/>
+        </w:rPr>
+        <w:t xml:space="preserve"> dat hij definieert als het een zelf-vernieuwend proces </w:t>
+      </w:r>
+      <w:r>
+        <w:rPr>
+          <w:rFonts w:ascii="Courier New" w:hAnsi="Courier New" w:cs="Courier New"/>
+          <w:sz w:val="22"/>
+          <w:szCs w:val="22"/>
+        </w:rPr>
+        <w:t>en</w:t>
+      </w:r>
+      <w:r>
+        <w:rPr>
+          <w:rFonts w:ascii="Courier New" w:hAnsi="Courier New" w:cs="Courier New"/>
+          <w:sz w:val="22"/>
+          <w:szCs w:val="22"/>
+        </w:rPr>
+        <w:t xml:space="preserve"> </w:t>
+      </w:r>
+      <w:r>
+        <w:rPr>
+          <w:rFonts w:ascii="Courier New" w:hAnsi="Courier New" w:cs="Courier New"/>
+          <w:sz w:val="22"/>
+          <w:szCs w:val="22"/>
+        </w:rPr>
+        <w:t xml:space="preserve">een </w:t>
+      </w:r>
+      <w:r>
+        <w:rPr>
+          <w:rFonts w:ascii="Courier New" w:hAnsi="Courier New" w:cs="Courier New"/>
+          <w:sz w:val="22"/>
+          <w:szCs w:val="22"/>
+        </w:rPr>
+        <w:t>voortdurende aanpassing van levende organismen aan de omgeving</w:t>
+      </w:r>
+      <w:r>
+        <w:rPr>
+          <w:rFonts w:ascii="Courier New" w:hAnsi="Courier New" w:cs="Courier New"/>
+          <w:sz w:val="22"/>
+          <w:szCs w:val="22"/>
+        </w:rPr>
+        <w:t>. N</w:t>
+      </w:r>
+      <w:r>
+        <w:rPr>
+          <w:rFonts w:ascii="Courier New" w:hAnsi="Courier New" w:cs="Courier New"/>
+          <w:sz w:val="22"/>
+          <w:szCs w:val="22"/>
+        </w:rPr>
+        <w:t>iet alleen biologisch</w:t>
+      </w:r>
+      <w:r>
+        <w:rPr>
+          <w:rFonts w:ascii="Courier New" w:hAnsi="Courier New" w:cs="Courier New"/>
+          <w:sz w:val="22"/>
+          <w:szCs w:val="22"/>
+        </w:rPr>
+        <w:t xml:space="preserve">, </w:t>
+      </w:r>
+      <w:r>
+        <w:rPr>
+          <w:rFonts w:ascii="Courier New" w:hAnsi="Courier New" w:cs="Courier New"/>
+          <w:sz w:val="22"/>
+          <w:szCs w:val="22"/>
+        </w:rPr>
+        <w:t xml:space="preserve">ook sociaal. Onderwijs is nodig </w:t>
+      </w:r>
+      <w:r>
+        <w:rPr>
+          <w:rFonts w:ascii="Courier New" w:hAnsi="Courier New" w:cs="Courier New"/>
+          <w:sz w:val="22"/>
+          <w:szCs w:val="22"/>
+        </w:rPr>
+        <w:t xml:space="preserve">voor een samenleving om </w:t>
+      </w:r>
+      <w:r>
+        <w:rPr>
+          <w:rFonts w:ascii="Courier New" w:hAnsi="Courier New" w:cs="Courier New"/>
+          <w:sz w:val="22"/>
+          <w:szCs w:val="22"/>
+        </w:rPr>
+        <w:t>gewoonten van doen, denken en voelen van oudere generatie op jongere generatie over te brengen</w:t>
+      </w:r>
+      <w:r>
+        <w:rPr>
+          <w:rFonts w:ascii="Courier New" w:hAnsi="Courier New" w:cs="Courier New"/>
+          <w:sz w:val="22"/>
+          <w:szCs w:val="22"/>
+        </w:rPr>
+        <w:t xml:space="preserve">. Daarmee vormen ze met elkaar </w:t>
+      </w:r>
+      <w:r>
+        <w:rPr>
+          <w:rFonts w:ascii="Courier New" w:hAnsi="Courier New" w:cs="Courier New"/>
+          <w:sz w:val="22"/>
+          <w:szCs w:val="22"/>
+        </w:rPr>
+        <w:t>een samenleving</w:t>
+      </w:r>
+      <w:r>
+        <w:rPr>
+          <w:rFonts w:ascii="Courier New" w:hAnsi="Courier New" w:cs="Courier New"/>
+          <w:sz w:val="22"/>
+          <w:szCs w:val="22"/>
+        </w:rPr>
+        <w:t xml:space="preserve"> </w:t>
+      </w:r>
+      <w:r>
+        <w:rPr>
+          <w:rFonts w:ascii="Courier New" w:hAnsi="Courier New" w:cs="Courier New"/>
+          <w:sz w:val="22"/>
+          <w:szCs w:val="22"/>
+        </w:rPr>
+        <w:t>met een gemeenschappelijk begrip van doelen, overtuigingen, aspiraties en kennis. Een moderne samenleving heeft</w:t>
+      </w:r>
+      <w:r>
+        <w:rPr>
+          <w:rFonts w:ascii="Courier New" w:hAnsi="Courier New" w:cs="Courier New"/>
+          <w:sz w:val="22"/>
+          <w:szCs w:val="22"/>
+        </w:rPr>
+        <w:t xml:space="preserve"> daarbovenop</w:t>
+      </w:r>
+      <w:r>
+        <w:rPr>
+          <w:rFonts w:ascii="Courier New" w:hAnsi="Courier New" w:cs="Courier New"/>
+          <w:sz w:val="22"/>
+          <w:szCs w:val="22"/>
+        </w:rPr>
+        <w:t xml:space="preserve"> formeel onderwijs nodig om de basis en wat bereikt is in een complexe samenleving over te brengen. Bij onderwijs gaat het dan om de uitkomst van dat vormen, kneden en gieten via allerlei activiteiten in een soort standaard vorm van sociale activiteit. </w:t>
+      </w:r>
+      <w:r>
+        <w:rPr>
+          <w:rFonts w:ascii="Courier New" w:hAnsi="Courier New" w:cs="Courier New"/>
+          <w:sz w:val="22"/>
+          <w:szCs w:val="22"/>
+        </w:rPr>
+        <w:lastRenderedPageBreak/>
+        <w:t>Daarvoor is een bepaalde sociale omgeving nodig met voorwaarden</w:t>
+      </w:r>
+      <w:r>
+        <w:rPr>
+          <w:rFonts w:ascii="Courier New" w:hAnsi="Courier New" w:cs="Courier New"/>
+          <w:sz w:val="22"/>
+          <w:szCs w:val="22"/>
+        </w:rPr>
+        <w:t xml:space="preserve">, </w:t>
+      </w:r>
+      <w:r>
+        <w:rPr>
+          <w:rFonts w:ascii="Courier New" w:hAnsi="Courier New" w:cs="Courier New"/>
+          <w:sz w:val="22"/>
+          <w:szCs w:val="22"/>
+        </w:rPr>
+        <w:t>taal</w:t>
+      </w:r>
+      <w:r>
+        <w:rPr>
+          <w:rFonts w:ascii="Courier New" w:hAnsi="Courier New" w:cs="Courier New"/>
+          <w:sz w:val="22"/>
+          <w:szCs w:val="22"/>
+        </w:rPr>
+        <w:t xml:space="preserve"> en symbolen voor de ontwikkeling van mentale en emotionele dispositie van gedrag. Zo wordt er richting aan gegeven, zorgt het voor controle en geeft het richting aan de gewoonten en een geest die zaken begrijpt in sociale situaties die zich voordoen en handelen op basis van wat andere doen en wat in die situatie past. De kracht om te groeien leren ze op basis van de ervaringen die ze opdoen en waarmee hun gewoonten zich vormen.</w:t>
+      </w:r>
+      <w:r>
+        <w:rPr>
+          <w:rFonts w:ascii="Courier New" w:hAnsi="Courier New" w:cs="Courier New"/>
+          <w:sz w:val="22"/>
+          <w:szCs w:val="22"/>
+        </w:rPr>
+        <w:t xml:space="preserve"> Over hoe kinderen moeten groeien wordt verschillend gedacht. De een ziet onderwijs als een voorbereiding op een toekomst die ver weg ligt en waarvoor een lange weg moet worden afgelegd, alles in het teken van die toekomst. </w:t>
+      </w:r>
+      <w:r>
+        <w:rPr>
+          <w:rFonts w:ascii="Courier New" w:hAnsi="Courier New" w:cs="Courier New"/>
+          <w:sz w:val="22"/>
+          <w:szCs w:val="22"/>
+        </w:rPr>
+        <w:t>De</w:t>
+      </w:r>
+      <w:r>
+        <w:rPr>
+          <w:rFonts w:ascii="Courier New" w:hAnsi="Courier New" w:cs="Courier New"/>
+          <w:sz w:val="22"/>
+          <w:szCs w:val="22"/>
+        </w:rPr>
+        <w:t xml:space="preserve"> ander </w:t>
+      </w:r>
+      <w:r>
+        <w:rPr>
+          <w:rFonts w:ascii="Courier New" w:hAnsi="Courier New" w:cs="Courier New"/>
+          <w:sz w:val="22"/>
+          <w:szCs w:val="22"/>
+        </w:rPr>
+        <w:t>(bij Hegel en Froebel bijvoorbeeld) ziet g</w:t>
+      </w:r>
+      <w:r>
+        <w:rPr>
+          <w:rFonts w:ascii="Courier New" w:hAnsi="Courier New" w:cs="Courier New"/>
+          <w:sz w:val="22"/>
+          <w:szCs w:val="22"/>
+        </w:rPr>
+        <w:t xml:space="preserve">roei vooral </w:t>
+      </w:r>
+      <w:r>
+        <w:rPr>
+          <w:rFonts w:ascii="Courier New" w:hAnsi="Courier New" w:cs="Courier New"/>
+          <w:sz w:val="22"/>
+          <w:szCs w:val="22"/>
+        </w:rPr>
+        <w:t xml:space="preserve">als </w:t>
+      </w:r>
+      <w:r>
+        <w:rPr>
+          <w:rFonts w:ascii="Courier New" w:hAnsi="Courier New" w:cs="Courier New"/>
+          <w:sz w:val="22"/>
+          <w:szCs w:val="22"/>
+        </w:rPr>
+        <w:t xml:space="preserve">een proces van </w:t>
+      </w:r>
+      <w:r>
+        <w:rPr>
+          <w:rFonts w:ascii="Courier New" w:hAnsi="Courier New" w:cs="Courier New"/>
+          <w:sz w:val="22"/>
+          <w:szCs w:val="22"/>
+        </w:rPr>
+        <w:t>ontvouwen van latent aanwezige krachten. Allerlei factoren van het Absolute zijn eigenlijk al aanwezig, als ze organisch groeien komt het vanzelf goed (Hegel, Froebel). Weer anderen (Locke bv) zien onderwijs als het trainen van verschillende vermogens zoals w</w:t>
+      </w:r>
+      <w:r>
+        <w:rPr>
+          <w:rFonts w:ascii="Courier New" w:hAnsi="Courier New" w:cs="Courier New"/>
+          <w:sz w:val="22"/>
+          <w:szCs w:val="22"/>
+        </w:rPr>
+        <w:t>aarnemen,</w:t>
+      </w:r>
+      <w:r>
+        <w:rPr>
+          <w:rFonts w:ascii="Courier New" w:hAnsi="Courier New" w:cs="Courier New"/>
+          <w:sz w:val="22"/>
+          <w:szCs w:val="22"/>
+        </w:rPr>
+        <w:t xml:space="preserve"> </w:t>
+      </w:r>
+      <w:r>
+        <w:rPr>
+          <w:rFonts w:ascii="Courier New" w:hAnsi="Courier New" w:cs="Courier New"/>
+          <w:sz w:val="22"/>
+          <w:szCs w:val="22"/>
+        </w:rPr>
+        <w:t>associëren, willen, voelen, verbeelden, denken</w:t>
+      </w:r>
+      <w:r>
+        <w:rPr>
+          <w:rFonts w:ascii="Courier New" w:hAnsi="Courier New" w:cs="Courier New"/>
+          <w:sz w:val="22"/>
+          <w:szCs w:val="22"/>
+        </w:rPr>
+        <w:t xml:space="preserve">. Door het trainen en herhalen diciplineert het onderwijs </w:t>
+      </w:r>
+      <w:r>
+        <w:rPr>
+          <w:rFonts w:ascii="Courier New" w:hAnsi="Courier New" w:cs="Courier New"/>
+          <w:sz w:val="22"/>
+          <w:szCs w:val="22"/>
+        </w:rPr>
+        <w:t>deze vermogens. Voor Dewey is het ideaal van groei het reorganiseren of reconstruëren van ervaringen. Onderwijs heeft als taak het de kwaliteit van ervaringen te transformeren en dat heeft invloed op zowel op het doel van het onderwijs als het onderwijsproces</w:t>
+      </w:r>
+      <w:r>
+        <w:rPr>
+          <w:rFonts w:ascii="Courier New" w:hAnsi="Courier New" w:cs="Courier New"/>
+          <w:sz w:val="22"/>
+          <w:szCs w:val="22"/>
+        </w:rPr>
+        <w:t>.</w:t>
+      </w:r>
+    </w:p>
+    <w:p>
+      <w:pPr>
+        <w:spacing w:line="360" w:lineRule="auto"/>
+        <w:ind w:firstLine="720"/>
+        <w:rPr>
+          <w:rFonts w:ascii="Courier New" w:hAnsi="Courier New" w:cs="Courier New"/>
+          <w:sz w:val="22"/>
+          <w:szCs w:val="22"/>
+        </w:rPr>
+      </w:pPr>
+      <w:r>
+        <w:rPr>
+          <w:rFonts w:ascii="Courier New" w:hAnsi="Courier New" w:cs="Courier New"/>
+          <w:sz w:val="22"/>
+          <w:szCs w:val="22"/>
+        </w:rPr>
+        <w:t>T</w:t>
+      </w:r>
+      <w:r>
+        <w:rPr>
+          <w:rFonts w:ascii="Courier New" w:hAnsi="Courier New" w:cs="Courier New"/>
+          <w:sz w:val="22"/>
+          <w:szCs w:val="22"/>
+        </w:rPr>
+        <w:t xml:space="preserve"> Onderwijs drukt altijd een sociaal ideaal uit</w:t>
+      </w:r>
+      <w:r>
+        <w:rPr>
+          <w:rFonts w:ascii="Courier New" w:hAnsi="Courier New" w:cs="Courier New"/>
+          <w:sz w:val="22"/>
+          <w:szCs w:val="22"/>
+        </w:rPr>
+        <w:t xml:space="preserve"> en hoe mensen met elkaar omgaan. De samenleving is stabiel georganiseerd als iedereen weet in welke positie hij geboren is en wat hij voor de ander betekent. V</w:t>
+      </w:r>
+      <w:r>
+        <w:rPr>
+          <w:rFonts w:ascii="Courier New" w:hAnsi="Courier New" w:cs="Courier New"/>
+          <w:sz w:val="22"/>
+          <w:szCs w:val="22"/>
+        </w:rPr>
+        <w:t>an een individu is er hier geen sprake en Plato onderscheid</w:t>
+      </w:r>
+      <w:r>
+        <w:rPr>
+          <w:rFonts w:ascii="Courier New" w:hAnsi="Courier New" w:cs="Courier New"/>
+          <w:sz w:val="22"/>
+          <w:szCs w:val="22"/>
+        </w:rPr>
+        <w:t xml:space="preserve"> een beperkt aantal klassen en het echte onderwijs was slecht voor een beperkte groep (filosofen, de liefhebbers van de wijsheid) weggelegd. </w:t>
+      </w:r>
+      <w:r>
+        <w:rPr>
+          <w:rFonts w:ascii="Courier New" w:hAnsi="Courier New" w:cs="Courier New"/>
+          <w:sz w:val="22"/>
+          <w:szCs w:val="22"/>
+        </w:rPr>
+        <w:t xml:space="preserve">Met Rousseau komt </w:t>
+      </w:r>
+      <w:r>
+        <w:rPr>
+          <w:rFonts w:ascii="Courier New" w:hAnsi="Courier New" w:cs="Courier New"/>
+          <w:sz w:val="22"/>
+          <w:szCs w:val="22"/>
+        </w:rPr>
+        <w:t xml:space="preserve">in de achttiende eeuw </w:t>
+      </w:r>
+      <w:r>
+        <w:rPr>
+          <w:rFonts w:ascii="Courier New" w:hAnsi="Courier New" w:cs="Courier New"/>
+          <w:sz w:val="22"/>
+          <w:szCs w:val="22"/>
+        </w:rPr>
+        <w:t xml:space="preserve">het individualise </w:t>
+      </w:r>
+      <w:r>
+        <w:rPr>
+          <w:rFonts w:ascii="Courier New" w:hAnsi="Courier New" w:cs="Courier New"/>
+          <w:sz w:val="22"/>
+          <w:szCs w:val="22"/>
+        </w:rPr>
+        <w:t xml:space="preserve">opzetten. </w:t>
+      </w:r>
+      <w:r>
+        <w:rPr>
+          <w:rFonts w:ascii="Courier New" w:hAnsi="Courier New" w:cs="Courier New"/>
+          <w:sz w:val="22"/>
+          <w:szCs w:val="22"/>
+        </w:rPr>
+        <w:t>Hier gaat het om het</w:t>
+      </w:r>
+      <w:r>
+        <w:rPr>
+          <w:rFonts w:ascii="Courier New" w:hAnsi="Courier New" w:cs="Courier New"/>
+          <w:sz w:val="22"/>
+          <w:szCs w:val="22"/>
+        </w:rPr>
+        <w:t xml:space="preserve"> geëmancipeerde</w:t>
+      </w:r>
+      <w:r>
+        <w:rPr>
+          <w:rFonts w:ascii="Courier New" w:hAnsi="Courier New" w:cs="Courier New"/>
+          <w:sz w:val="22"/>
+          <w:szCs w:val="22"/>
+        </w:rPr>
+        <w:t xml:space="preserve"> individu en onderwijs dat recht doet aan de natuurlijke ontwikkeling van het individue. In de negentiende eeuw ontstaat het nationalisme, voorbij het geïsoloeeerde individu, waarbij de staat de rol krijt de burger te vormen in het belang van die staat</w:t>
+      </w:r>
+      <w:r>
+        <w:rPr>
+          <w:rFonts w:ascii="Courier New" w:hAnsi="Courier New" w:cs="Courier New"/>
+          <w:sz w:val="22"/>
+          <w:szCs w:val="22"/>
+        </w:rPr>
+        <w:t xml:space="preserve"> </w:t>
+      </w:r>
+      <w:r>
+        <w:rPr>
+          <w:rFonts w:ascii="Courier New" w:hAnsi="Courier New" w:cs="Courier New"/>
+          <w:sz w:val="22"/>
+          <w:szCs w:val="22"/>
+        </w:rPr>
+        <w:t xml:space="preserve">egelijk stelt Dewey vast dat het sociale leven sterk is veranderd door het reizen, migratie, communicatie en economische veranderingen. Mensen leven in steeds meer sociale verbanden en krijgen steeds meer met anderen te maken. </w:t>
+      </w:r>
+      <w:r>
+        <w:rPr>
+          <w:rFonts w:ascii="Courier New" w:hAnsi="Courier New" w:cs="Courier New"/>
+          <w:sz w:val="22"/>
+          <w:szCs w:val="22"/>
+        </w:rPr>
+        <w:lastRenderedPageBreak/>
+        <w:t>Mensen worden steeds vaker voor nieuwe situaties geplaatst, gemeenschappelijk belangen nemen toe en sociale gewoonten veranderen. Rigide klasseverschillen zorgen ervoor dat veel mensen niet op een goede manier met elkaar kunnen omgaan en het democratisch ideaal vraagt om verandering van gewoonten.</w:t>
+      </w:r>
+      <w:r>
+        <w:rPr>
+          <w:rFonts w:ascii="Courier New" w:hAnsi="Courier New" w:cs="Courier New"/>
+          <w:sz w:val="22"/>
+          <w:szCs w:val="22"/>
+        </w:rPr>
+        <w:t xml:space="preserve">. </w:t>
       </w:r>
       <w:r>
         <w:rPr>

</xml_diff>

<commit_message>
25-03-10, Dem en Ond bijgewerkt
</commit_message>
<xml_diff>
--- a/DeweyBooks/DemocratieenOnderwijs.docx
+++ b/DeweyBooks/DemocratieenOnderwijs.docx
@@ -135,7 +135,159 @@
           <w:sz w:val="22"/>
           <w:szCs w:val="22"/>
         </w:rPr>
-        <w:t>Middenin in de Eerste Wereldoorlog (1916) komt John Deweys Democracy and Education uit. Het is het boek dat volgens hemzelf misschien wel het beste zijn filosofie uitdrukt. Het is misschien wel het bekendste Amerikaanse boek over onderwijs in de 20ste eeuw. Democracy and Education bestaat uit 26 hele verschillende hoofdstukken en het is geen gemakkelijk boek. Het boek wordt niet ingeleid en er staan geen referenties in. Het duurt even voor je als lezer doorkrijgt waar hij heen wil.</w:t>
+        <w:t xml:space="preserve">Middenin in de Eerste Wereldoorlog (1916) komt John Deweys Democracy and Education uit. </w:t>
+      </w:r>
+      <w:r>
+        <w:rPr>
+          <w:rFonts w:ascii="Courier New" w:hAnsi="Courier New" w:cs="Courier New"/>
+          <w:sz w:val="22"/>
+          <w:szCs w:val="22"/>
+        </w:rPr>
+        <w:t>Op dat moment heeft hij zijn reputatie opgebouwd als filosofisch schrijver en verdediger van het het progressief onderwijs. Hij heeft dan bekende boeken geschreven als xx, xx, xx en xx. Democracy and Education is het</w:t>
+      </w:r>
+      <w:r>
+        <w:rPr>
+          <w:rFonts w:ascii="Courier New" w:hAnsi="Courier New" w:cs="Courier New"/>
+          <w:sz w:val="22"/>
+          <w:szCs w:val="22"/>
+        </w:rPr>
+        <w:t xml:space="preserve"> boek dat volgens </w:t>
+      </w:r>
+      <w:r>
+        <w:rPr>
+          <w:rFonts w:ascii="Courier New" w:hAnsi="Courier New" w:cs="Courier New"/>
+          <w:sz w:val="22"/>
+          <w:szCs w:val="22"/>
+        </w:rPr>
+        <w:t>Dewey zelf</w:t>
+      </w:r>
+      <w:r>
+        <w:rPr>
+          <w:rFonts w:ascii="Courier New" w:hAnsi="Courier New" w:cs="Courier New"/>
+          <w:sz w:val="22"/>
+          <w:szCs w:val="22"/>
+        </w:rPr>
+        <w:t xml:space="preserve"> misschien wel het beste zijn filosofie </w:t>
+      </w:r>
+      <w:r>
+        <w:rPr>
+          <w:rFonts w:ascii="Courier New" w:hAnsi="Courier New" w:cs="Courier New"/>
+          <w:sz w:val="22"/>
+          <w:szCs w:val="22"/>
+        </w:rPr>
+        <w:t>verwoordt</w:t>
+      </w:r>
+      <w:r>
+        <w:rPr>
+          <w:rFonts w:ascii="Courier New" w:hAnsi="Courier New" w:cs="Courier New"/>
+          <w:sz w:val="22"/>
+          <w:szCs w:val="22"/>
+        </w:rPr>
+        <w:t>. H</w:t>
+      </w:r>
+      <w:r>
+        <w:rPr>
+          <w:rFonts w:ascii="Courier New" w:hAnsi="Courier New" w:cs="Courier New"/>
+          <w:sz w:val="22"/>
+          <w:szCs w:val="22"/>
+        </w:rPr>
+        <w:t>et zal</w:t>
+      </w:r>
+      <w:r>
+        <w:rPr>
+          <w:rFonts w:ascii="Courier New" w:hAnsi="Courier New" w:cs="Courier New"/>
+          <w:sz w:val="22"/>
+          <w:szCs w:val="22"/>
+        </w:rPr>
+        <w:t xml:space="preserve"> het bekendste Amerikaanse boek over onderwijs in de 20ste eeuw</w:t>
+      </w:r>
+      <w:r>
+        <w:rPr>
+          <w:rFonts w:ascii="Courier New" w:hAnsi="Courier New" w:cs="Courier New"/>
+          <w:sz w:val="22"/>
+          <w:szCs w:val="22"/>
+        </w:rPr>
+        <w:t xml:space="preserve"> worden dat tot op de dag van vandaag wordt herdrukt</w:t>
+      </w:r>
+      <w:r>
+        <w:rPr>
+          <w:rFonts w:ascii="Courier New" w:hAnsi="Courier New" w:cs="Courier New"/>
+          <w:sz w:val="22"/>
+          <w:szCs w:val="22"/>
+        </w:rPr>
+        <w:t xml:space="preserve"> (in 2024 kwam nog de laatste een herdruk uit)</w:t>
+      </w:r>
+      <w:r>
+        <w:rPr>
+          <w:rFonts w:ascii="Courier New" w:hAnsi="Courier New" w:cs="Courier New"/>
+          <w:sz w:val="22"/>
+          <w:szCs w:val="22"/>
+        </w:rPr>
+        <w:t>. Democracy and Education bestaat uit 26 hele verschillende hoofdstukken en is geen gemakkelijk boek</w:t>
+      </w:r>
+      <w:r>
+        <w:rPr>
+          <w:rFonts w:ascii="Courier New" w:hAnsi="Courier New" w:cs="Courier New"/>
+          <w:sz w:val="22"/>
+          <w:szCs w:val="22"/>
+        </w:rPr>
+        <w:t xml:space="preserve"> om te lezen</w:t>
+      </w:r>
+      <w:r>
+        <w:rPr>
+          <w:rFonts w:ascii="Courier New" w:hAnsi="Courier New" w:cs="Courier New"/>
+          <w:sz w:val="22"/>
+          <w:szCs w:val="22"/>
+        </w:rPr>
+        <w:t>. Het boek wordt niet ingeleid en er staan</w:t>
+      </w:r>
+      <w:r>
+        <w:rPr>
+          <w:rFonts w:ascii="Courier New" w:hAnsi="Courier New" w:cs="Courier New"/>
+          <w:sz w:val="22"/>
+          <w:szCs w:val="22"/>
+        </w:rPr>
+        <w:t>, zoals wel vaker in de boeken van Dewey,</w:t>
+      </w:r>
+      <w:r>
+        <w:rPr>
+          <w:rFonts w:ascii="Courier New" w:hAnsi="Courier New" w:cs="Courier New"/>
+          <w:sz w:val="22"/>
+          <w:szCs w:val="22"/>
+        </w:rPr>
+        <w:t xml:space="preserve"> geen referenties in. Het duurt even voor je als lezer doorkrijgt waar hij </w:t>
+      </w:r>
+      <w:r>
+        <w:rPr>
+          <w:rFonts w:ascii="Courier New" w:hAnsi="Courier New" w:cs="Courier New"/>
+          <w:sz w:val="22"/>
+          <w:szCs w:val="22"/>
+        </w:rPr>
+        <w:t xml:space="preserve">precies </w:t>
+      </w:r>
+      <w:r>
+        <w:rPr>
+          <w:rFonts w:ascii="Courier New" w:hAnsi="Courier New" w:cs="Courier New"/>
+          <w:sz w:val="22"/>
+          <w:szCs w:val="22"/>
+        </w:rPr>
+        <w:t>heen wil.</w:t>
+      </w:r>
+      <w:r>
+        <w:rPr>
+          <w:rFonts w:ascii="Courier New" w:hAnsi="Courier New" w:cs="Courier New"/>
+          <w:sz w:val="22"/>
+          <w:szCs w:val="22"/>
+        </w:rPr>
+        <w:t xml:space="preserve"> Als eerder heeft hij het in zijn publicaties gehad over de relatie tussen democratie en onderwijs en in dit boek werkt hij dat verder uit. De samenleving verandert naar een democratische samenleving en iedere samenleving zoekt naar onderwijs dat daarbij past. Hoe </w:t>
+      </w:r>
+      <w:r>
+        <w:rPr>
+          <w:rFonts w:ascii="Courier New" w:hAnsi="Courier New" w:cs="Courier New"/>
+          <w:sz w:val="22"/>
+          <w:szCs w:val="22"/>
+        </w:rPr>
+        <w:t>kijkt John Dewey tegen democratie en onderwijs aan?</w:t>
       </w:r>
     </w:p>
     <w:p>
@@ -157,13 +309,68 @@
           <w:szCs w:val="22"/>
         </w:rPr>
       </w:pPr>
-      <w:r>
-        <w:rPr>
-          <w:rFonts w:ascii="Courier New" w:hAnsi="Courier New" w:cs="Courier New"/>
-          <w:sz w:val="22"/>
-          <w:szCs w:val="22"/>
-        </w:rPr>
-        <w:t xml:space="preserve">De eerste hoofdstukken van het boek gaan over de algemene functies van het onderwijs </w:t>
+    </w:p>
+    <w:p>
+      <w:pPr>
+        <w:spacing w:line="360" w:lineRule="auto"/>
+        <w:rPr>
+          <w:rFonts w:ascii="Courier New" w:hAnsi="Courier New" w:cs="Courier New"/>
+          <w:sz w:val="22"/>
+          <w:szCs w:val="22"/>
+        </w:rPr>
+      </w:pPr>
+    </w:p>
+    <w:p>
+      <w:pPr>
+        <w:spacing w:line="360" w:lineRule="auto"/>
+        <w:rPr>
+          <w:rFonts w:ascii="Courier New" w:hAnsi="Courier New" w:cs="Courier New"/>
+          <w:sz w:val="22"/>
+          <w:szCs w:val="22"/>
+        </w:rPr>
+      </w:pPr>
+    </w:p>
+    <w:p>
+      <w:pPr>
+        <w:spacing w:line="360" w:lineRule="auto"/>
+        <w:rPr>
+          <w:rFonts w:ascii="Courier New" w:hAnsi="Courier New" w:cs="Courier New"/>
+          <w:sz w:val="22"/>
+          <w:szCs w:val="22"/>
+        </w:rPr>
+      </w:pPr>
+      <w:r>
+        <w:rPr>
+          <w:rFonts w:ascii="Courier New" w:hAnsi="Courier New" w:cs="Courier New"/>
+          <w:sz w:val="22"/>
+          <w:szCs w:val="22"/>
+        </w:rPr>
+        <w:lastRenderedPageBreak/>
+        <w:t>In d</w:t>
+      </w:r>
+      <w:r>
+        <w:rPr>
+          <w:rFonts w:ascii="Courier New" w:hAnsi="Courier New" w:cs="Courier New"/>
+          <w:sz w:val="22"/>
+          <w:szCs w:val="22"/>
+        </w:rPr>
+        <w:t xml:space="preserve">e eerste hoofdstukken van het boek </w:t>
+      </w:r>
+      <w:r>
+        <w:rPr>
+          <w:rFonts w:ascii="Courier New" w:hAnsi="Courier New" w:cs="Courier New"/>
+          <w:sz w:val="22"/>
+          <w:szCs w:val="22"/>
+        </w:rPr>
+        <w:t>beschrijft Dewey</w:t>
+      </w:r>
+      <w:r>
+        <w:rPr>
+          <w:rFonts w:ascii="Courier New" w:hAnsi="Courier New" w:cs="Courier New"/>
+          <w:sz w:val="22"/>
+          <w:szCs w:val="22"/>
+        </w:rPr>
+        <w:t xml:space="preserve"> de algemene functies van het onderwijs </w:t>
       </w:r>
       <w:r>
         <w:rPr>
@@ -195,23 +402,47 @@
           <w:sz w:val="22"/>
           <w:szCs w:val="22"/>
         </w:rPr>
-        <w:t xml:space="preserve">. Onderwijs is </w:t>
-      </w:r>
-      <w:r>
-        <w:rPr>
-          <w:rFonts w:ascii="Courier New" w:hAnsi="Courier New" w:cs="Courier New"/>
-          <w:sz w:val="22"/>
-          <w:szCs w:val="22"/>
-        </w:rPr>
-        <w:t xml:space="preserve">voor Dewey </w:t>
-      </w:r>
-      <w:r>
-        <w:rPr>
-          <w:rFonts w:ascii="Courier New" w:hAnsi="Courier New" w:cs="Courier New"/>
-          <w:sz w:val="22"/>
-          <w:szCs w:val="22"/>
-        </w:rPr>
-        <w:t>een noodzakelijkheid voor het leven</w:t>
+        <w:t>. Onderwijs is</w:t>
+      </w:r>
+      <w:r>
+        <w:rPr>
+          <w:rFonts w:ascii="Courier New" w:hAnsi="Courier New" w:cs="Courier New"/>
+          <w:sz w:val="22"/>
+          <w:szCs w:val="22"/>
+        </w:rPr>
+        <w:t xml:space="preserve"> </w:t>
+      </w:r>
+      <w:r>
+        <w:rPr>
+          <w:rFonts w:ascii="Courier New" w:hAnsi="Courier New" w:cs="Courier New"/>
+          <w:sz w:val="22"/>
+          <w:szCs w:val="22"/>
+        </w:rPr>
+        <w:t xml:space="preserve">een noodzakelijkheid voor het leven dat </w:t>
+      </w:r>
+      <w:r>
+        <w:rPr>
+          <w:rFonts w:ascii="Courier New" w:hAnsi="Courier New" w:cs="Courier New"/>
+          <w:sz w:val="22"/>
+          <w:szCs w:val="22"/>
+        </w:rPr>
+        <w:t xml:space="preserve">voor hem </w:t>
+      </w:r>
+      <w:r>
+        <w:rPr>
+          <w:rFonts w:ascii="Courier New" w:hAnsi="Courier New" w:cs="Courier New"/>
+          <w:sz w:val="22"/>
+          <w:szCs w:val="22"/>
+        </w:rPr>
+        <w:t>een zelf-vernieuwend proces</w:t>
+      </w:r>
+      <w:r>
+        <w:rPr>
+          <w:rFonts w:ascii="Courier New" w:hAnsi="Courier New" w:cs="Courier New"/>
+          <w:sz w:val="22"/>
+          <w:szCs w:val="22"/>
+        </w:rPr>
+        <w:t xml:space="preserve"> is</w:t>
       </w:r>
       <w:r>
         <w:rPr>
@@ -227,7 +458,351 @@
           <w:sz w:val="22"/>
           <w:szCs w:val="22"/>
         </w:rPr>
-        <w:t xml:space="preserve"> dat hij definieert als het een zelf-vernieuwend proces </w:t>
+        <w:t xml:space="preserve"> </w:t>
+      </w:r>
+      <w:r>
+        <w:rPr>
+          <w:rFonts w:ascii="Courier New" w:hAnsi="Courier New" w:cs="Courier New"/>
+          <w:sz w:val="22"/>
+          <w:szCs w:val="22"/>
+        </w:rPr>
+        <w:t xml:space="preserve">een </w:t>
+      </w:r>
+      <w:r>
+        <w:rPr>
+          <w:rFonts w:ascii="Courier New" w:hAnsi="Courier New" w:cs="Courier New"/>
+          <w:sz w:val="22"/>
+          <w:szCs w:val="22"/>
+        </w:rPr>
+        <w:t>voortdurende aanpassing van levende organismen aan de omgeving</w:t>
+      </w:r>
+      <w:r>
+        <w:rPr>
+          <w:rFonts w:ascii="Courier New" w:hAnsi="Courier New" w:cs="Courier New"/>
+          <w:sz w:val="22"/>
+          <w:szCs w:val="22"/>
+        </w:rPr>
+        <w:t xml:space="preserve">. </w:t>
+      </w:r>
+      <w:r>
+        <w:rPr>
+          <w:rFonts w:ascii="Courier New" w:hAnsi="Courier New" w:cs="Courier New"/>
+          <w:sz w:val="22"/>
+          <w:szCs w:val="22"/>
+        </w:rPr>
+        <w:t>Dat is niet</w:t>
+      </w:r>
+      <w:r>
+        <w:rPr>
+          <w:rFonts w:ascii="Courier New" w:hAnsi="Courier New" w:cs="Courier New"/>
+          <w:sz w:val="22"/>
+          <w:szCs w:val="22"/>
+        </w:rPr>
+        <w:t xml:space="preserve"> alleen </w:t>
+      </w:r>
+      <w:r>
+        <w:rPr>
+          <w:rFonts w:ascii="Courier New" w:hAnsi="Courier New" w:cs="Courier New"/>
+          <w:sz w:val="22"/>
+          <w:szCs w:val="22"/>
+        </w:rPr>
+        <w:t xml:space="preserve">een </w:t>
+      </w:r>
+      <w:r>
+        <w:rPr>
+          <w:rFonts w:ascii="Courier New" w:hAnsi="Courier New" w:cs="Courier New"/>
+          <w:sz w:val="22"/>
+          <w:szCs w:val="22"/>
+        </w:rPr>
+        <w:t>biologisch</w:t>
+      </w:r>
+      <w:r>
+        <w:rPr>
+          <w:rFonts w:ascii="Courier New" w:hAnsi="Courier New" w:cs="Courier New"/>
+          <w:sz w:val="22"/>
+          <w:szCs w:val="22"/>
+        </w:rPr>
+        <w:t xml:space="preserve"> proces</w:t>
+      </w:r>
+      <w:r>
+        <w:rPr>
+          <w:rFonts w:ascii="Courier New" w:hAnsi="Courier New" w:cs="Courier New"/>
+          <w:sz w:val="22"/>
+          <w:szCs w:val="22"/>
+        </w:rPr>
+        <w:t xml:space="preserve">, </w:t>
+      </w:r>
+      <w:r>
+        <w:rPr>
+          <w:rFonts w:ascii="Courier New" w:hAnsi="Courier New" w:cs="Courier New"/>
+          <w:sz w:val="22"/>
+          <w:szCs w:val="22"/>
+        </w:rPr>
+        <w:t xml:space="preserve">het is </w:t>
+      </w:r>
+      <w:r>
+        <w:rPr>
+          <w:rFonts w:ascii="Courier New" w:hAnsi="Courier New" w:cs="Courier New"/>
+          <w:sz w:val="22"/>
+          <w:szCs w:val="22"/>
+        </w:rPr>
+        <w:t xml:space="preserve">ook </w:t>
+      </w:r>
+      <w:r>
+        <w:rPr>
+          <w:rFonts w:ascii="Courier New" w:hAnsi="Courier New" w:cs="Courier New"/>
+          <w:sz w:val="22"/>
+          <w:szCs w:val="22"/>
+        </w:rPr>
+        <w:t xml:space="preserve">een </w:t>
+      </w:r>
+      <w:r>
+        <w:rPr>
+          <w:rFonts w:ascii="Courier New" w:hAnsi="Courier New" w:cs="Courier New"/>
+          <w:sz w:val="22"/>
+          <w:szCs w:val="22"/>
+        </w:rPr>
+        <w:t>sociaal</w:t>
+      </w:r>
+      <w:r>
+        <w:rPr>
+          <w:rFonts w:ascii="Courier New" w:hAnsi="Courier New" w:cs="Courier New"/>
+          <w:sz w:val="22"/>
+          <w:szCs w:val="22"/>
+        </w:rPr>
+        <w:t xml:space="preserve"> proces</w:t>
+      </w:r>
+      <w:r>
+        <w:rPr>
+          <w:rFonts w:ascii="Courier New" w:hAnsi="Courier New" w:cs="Courier New"/>
+          <w:sz w:val="22"/>
+          <w:szCs w:val="22"/>
+        </w:rPr>
+        <w:t xml:space="preserve">. </w:t>
+      </w:r>
+      <w:r>
+        <w:rPr>
+          <w:rFonts w:ascii="Courier New" w:hAnsi="Courier New" w:cs="Courier New"/>
+          <w:sz w:val="22"/>
+          <w:szCs w:val="22"/>
+        </w:rPr>
+        <w:t>E</w:t>
+      </w:r>
+      <w:r>
+        <w:rPr>
+          <w:rFonts w:ascii="Courier New" w:hAnsi="Courier New" w:cs="Courier New"/>
+          <w:sz w:val="22"/>
+          <w:szCs w:val="22"/>
+        </w:rPr>
+        <w:t xml:space="preserve">en samenleving </w:t>
+      </w:r>
+      <w:r>
+        <w:rPr>
+          <w:rFonts w:ascii="Courier New" w:hAnsi="Courier New" w:cs="Courier New"/>
+          <w:sz w:val="22"/>
+          <w:szCs w:val="22"/>
+        </w:rPr>
+        <w:t xml:space="preserve">heeft onderwijs nodig </w:t>
+      </w:r>
+      <w:r>
+        <w:rPr>
+          <w:rFonts w:ascii="Courier New" w:hAnsi="Courier New" w:cs="Courier New"/>
+          <w:sz w:val="22"/>
+          <w:szCs w:val="22"/>
+        </w:rPr>
+        <w:t xml:space="preserve">om </w:t>
+      </w:r>
+      <w:r>
+        <w:rPr>
+          <w:rFonts w:ascii="Courier New" w:hAnsi="Courier New" w:cs="Courier New"/>
+          <w:sz w:val="22"/>
+          <w:szCs w:val="22"/>
+        </w:rPr>
+        <w:t>gewoonten van doen, denken en voelen van oudere generatie op jongere generatie over te brengen</w:t>
+      </w:r>
+      <w:r>
+        <w:rPr>
+          <w:rFonts w:ascii="Courier New" w:hAnsi="Courier New" w:cs="Courier New"/>
+          <w:sz w:val="22"/>
+          <w:szCs w:val="22"/>
+        </w:rPr>
+        <w:t xml:space="preserve">. </w:t>
+      </w:r>
+      <w:r>
+        <w:rPr>
+          <w:rFonts w:ascii="Courier New" w:hAnsi="Courier New" w:cs="Courier New"/>
+          <w:sz w:val="22"/>
+          <w:szCs w:val="22"/>
+        </w:rPr>
+        <w:t xml:space="preserve">Zo </w:t>
+      </w:r>
+      <w:r>
+        <w:rPr>
+          <w:rFonts w:ascii="Courier New" w:hAnsi="Courier New" w:cs="Courier New"/>
+          <w:sz w:val="22"/>
+          <w:szCs w:val="22"/>
+        </w:rPr>
+        <w:t>vormen</w:t>
+      </w:r>
+      <w:r>
+        <w:rPr>
+          <w:rFonts w:ascii="Courier New" w:hAnsi="Courier New" w:cs="Courier New"/>
+          <w:sz w:val="22"/>
+          <w:szCs w:val="22"/>
+        </w:rPr>
+        <w:t xml:space="preserve"> mensen met elkaar</w:t>
+      </w:r>
+      <w:r>
+        <w:rPr>
+          <w:rFonts w:ascii="Courier New" w:hAnsi="Courier New" w:cs="Courier New"/>
+          <w:sz w:val="22"/>
+          <w:szCs w:val="22"/>
+        </w:rPr>
+        <w:t xml:space="preserve"> </w:t>
+      </w:r>
+      <w:r>
+        <w:rPr>
+          <w:rFonts w:ascii="Courier New" w:hAnsi="Courier New" w:cs="Courier New"/>
+          <w:sz w:val="22"/>
+          <w:szCs w:val="22"/>
+        </w:rPr>
+        <w:t>een samenleving</w:t>
+      </w:r>
+      <w:r>
+        <w:rPr>
+          <w:rFonts w:ascii="Courier New" w:hAnsi="Courier New" w:cs="Courier New"/>
+          <w:sz w:val="22"/>
+          <w:szCs w:val="22"/>
+        </w:rPr>
+        <w:t xml:space="preserve"> </w:t>
+      </w:r>
+      <w:r>
+        <w:rPr>
+          <w:rFonts w:ascii="Courier New" w:hAnsi="Courier New" w:cs="Courier New"/>
+          <w:sz w:val="22"/>
+          <w:szCs w:val="22"/>
+        </w:rPr>
+        <w:t>met</w:t>
+      </w:r>
+      <w:r>
+        <w:rPr>
+          <w:rFonts w:ascii="Courier New" w:hAnsi="Courier New" w:cs="Courier New"/>
+          <w:sz w:val="22"/>
+          <w:szCs w:val="22"/>
+        </w:rPr>
+        <w:t xml:space="preserve"> een</w:t>
+      </w:r>
+      <w:r>
+        <w:rPr>
+          <w:rFonts w:ascii="Courier New" w:hAnsi="Courier New" w:cs="Courier New"/>
+          <w:sz w:val="22"/>
+          <w:szCs w:val="22"/>
+        </w:rPr>
+        <w:t xml:space="preserve"> gemeenschappelijk begrip</w:t>
+      </w:r>
+      <w:r>
+        <w:rPr>
+          <w:rFonts w:ascii="Courier New" w:hAnsi="Courier New" w:cs="Courier New"/>
+          <w:sz w:val="22"/>
+          <w:szCs w:val="22"/>
+        </w:rPr>
+        <w:t xml:space="preserve"> </w:t>
+      </w:r>
+      <w:r>
+        <w:rPr>
+          <w:rFonts w:ascii="Courier New" w:hAnsi="Courier New" w:cs="Courier New"/>
+          <w:sz w:val="22"/>
+          <w:szCs w:val="22"/>
+        </w:rPr>
+        <w:t>van doelen, overtuigingen, aspiraties en kennis. Een moderne samenleving heeft</w:t>
+      </w:r>
+      <w:r>
+        <w:rPr>
+          <w:rFonts w:ascii="Courier New" w:hAnsi="Courier New" w:cs="Courier New"/>
+          <w:sz w:val="22"/>
+          <w:szCs w:val="22"/>
+        </w:rPr>
+        <w:t xml:space="preserve"> daarbovenop</w:t>
+      </w:r>
+      <w:r>
+        <w:rPr>
+          <w:rFonts w:ascii="Courier New" w:hAnsi="Courier New" w:cs="Courier New"/>
+          <w:sz w:val="22"/>
+          <w:szCs w:val="22"/>
+        </w:rPr>
+        <w:t xml:space="preserve"> </w:t>
+      </w:r>
+      <w:r>
+        <w:rPr>
+          <w:rFonts w:ascii="Courier New" w:hAnsi="Courier New" w:cs="Courier New"/>
+          <w:sz w:val="22"/>
+          <w:szCs w:val="22"/>
+        </w:rPr>
+        <w:t xml:space="preserve">een </w:t>
+      </w:r>
+      <w:r>
+        <w:rPr>
+          <w:rFonts w:ascii="Courier New" w:hAnsi="Courier New" w:cs="Courier New"/>
+          <w:sz w:val="22"/>
+          <w:szCs w:val="22"/>
+        </w:rPr>
+        <w:t>formeel onderwijs</w:t>
+      </w:r>
+      <w:r>
+        <w:rPr>
+          <w:rFonts w:ascii="Courier New" w:hAnsi="Courier New" w:cs="Courier New"/>
+          <w:sz w:val="22"/>
+          <w:szCs w:val="22"/>
+        </w:rPr>
+        <w:t>systeem</w:t>
+      </w:r>
+      <w:r>
+        <w:rPr>
+          <w:rFonts w:ascii="Courier New" w:hAnsi="Courier New" w:cs="Courier New"/>
+          <w:sz w:val="22"/>
+          <w:szCs w:val="22"/>
+        </w:rPr>
+        <w:t xml:space="preserve"> nodig om de basis en wat bereikt is in </w:t>
+      </w:r>
+      <w:r>
+        <w:rPr>
+          <w:rFonts w:ascii="Courier New" w:hAnsi="Courier New" w:cs="Courier New"/>
+          <w:sz w:val="22"/>
+          <w:szCs w:val="22"/>
+        </w:rPr>
+        <w:t>de</w:t>
+      </w:r>
+      <w:r>
+        <w:rPr>
+          <w:rFonts w:ascii="Courier New" w:hAnsi="Courier New" w:cs="Courier New"/>
+          <w:sz w:val="22"/>
+          <w:szCs w:val="22"/>
+        </w:rPr>
+        <w:t xml:space="preserve"> complexe samenleving over te brengen. </w:t>
+      </w:r>
+      <w:r>
+        <w:rPr>
+          <w:rFonts w:ascii="Courier New" w:hAnsi="Courier New" w:cs="Courier New"/>
+          <w:sz w:val="22"/>
+          <w:szCs w:val="22"/>
+        </w:rPr>
+        <w:t>D</w:t>
+      </w:r>
+      <w:r>
+        <w:rPr>
+          <w:rFonts w:ascii="Courier New" w:hAnsi="Courier New" w:cs="Courier New"/>
+          <w:sz w:val="22"/>
+          <w:szCs w:val="22"/>
+        </w:rPr>
+        <w:t xml:space="preserve">ie basis en </w:t>
+      </w:r>
+      <w:r>
+        <w:rPr>
+          <w:rFonts w:ascii="Courier New" w:hAnsi="Courier New" w:cs="Courier New"/>
+          <w:sz w:val="22"/>
+          <w:szCs w:val="22"/>
+        </w:rPr>
+        <w:t>uitkomst</w:t>
       </w:r>
       <w:r>
         <w:rPr>
@@ -243,6 +818,14 @@
           <w:sz w:val="22"/>
           <w:szCs w:val="22"/>
         </w:rPr>
+        <w:t xml:space="preserve"> daarvan wordt in het onderwijs via allerlei activiteiten</w:t>
+      </w:r>
+      <w:r>
+        <w:rPr>
+          <w:rFonts w:ascii="Courier New" w:hAnsi="Courier New" w:cs="Courier New"/>
+          <w:sz w:val="22"/>
+          <w:szCs w:val="22"/>
+        </w:rPr>
         <w:t xml:space="preserve"> </w:t>
       </w:r>
       <w:r>
@@ -251,31 +834,31 @@
           <w:sz w:val="22"/>
           <w:szCs w:val="22"/>
         </w:rPr>
-        <w:t xml:space="preserve">een </w:t>
-      </w:r>
-      <w:r>
-        <w:rPr>
-          <w:rFonts w:ascii="Courier New" w:hAnsi="Courier New" w:cs="Courier New"/>
-          <w:sz w:val="22"/>
-          <w:szCs w:val="22"/>
-        </w:rPr>
-        <w:t>voortdurende aanpassing van levende organismen aan de omgeving</w:t>
-      </w:r>
-      <w:r>
-        <w:rPr>
-          <w:rFonts w:ascii="Courier New" w:hAnsi="Courier New" w:cs="Courier New"/>
-          <w:sz w:val="22"/>
-          <w:szCs w:val="22"/>
-        </w:rPr>
-        <w:t>. N</w:t>
-      </w:r>
-      <w:r>
-        <w:rPr>
-          <w:rFonts w:ascii="Courier New" w:hAnsi="Courier New" w:cs="Courier New"/>
-          <w:sz w:val="22"/>
-          <w:szCs w:val="22"/>
-        </w:rPr>
-        <w:t>iet alleen biologisch</w:t>
+        <w:t xml:space="preserve">tot </w:t>
+      </w:r>
+      <w:r>
+        <w:rPr>
+          <w:rFonts w:ascii="Courier New" w:hAnsi="Courier New" w:cs="Courier New"/>
+          <w:sz w:val="22"/>
+          <w:szCs w:val="22"/>
+        </w:rPr>
+        <w:t>een soort standaard</w:t>
+      </w:r>
+      <w:r>
+        <w:rPr>
+          <w:rFonts w:ascii="Courier New" w:hAnsi="Courier New" w:cs="Courier New"/>
+          <w:sz w:val="22"/>
+          <w:szCs w:val="22"/>
+        </w:rPr>
+        <w:t xml:space="preserve"> gevormd, gekneed en gegoten</w:t>
+      </w:r>
+      <w:r>
+        <w:rPr>
+          <w:rFonts w:ascii="Courier New" w:hAnsi="Courier New" w:cs="Courier New"/>
+          <w:sz w:val="22"/>
+          <w:szCs w:val="22"/>
+        </w:rPr>
+        <w:t>. Daarvoor is een bepaalde sociale omgeving nodig met voorwaarden</w:t>
       </w:r>
       <w:r>
         <w:rPr>
@@ -291,39 +874,127 @@
           <w:sz w:val="22"/>
           <w:szCs w:val="22"/>
         </w:rPr>
-        <w:t xml:space="preserve">ook sociaal. Onderwijs is nodig </w:t>
-      </w:r>
-      <w:r>
-        <w:rPr>
-          <w:rFonts w:ascii="Courier New" w:hAnsi="Courier New" w:cs="Courier New"/>
-          <w:sz w:val="22"/>
-          <w:szCs w:val="22"/>
-        </w:rPr>
-        <w:t xml:space="preserve">voor een samenleving om </w:t>
-      </w:r>
-      <w:r>
-        <w:rPr>
-          <w:rFonts w:ascii="Courier New" w:hAnsi="Courier New" w:cs="Courier New"/>
-          <w:sz w:val="22"/>
-          <w:szCs w:val="22"/>
-        </w:rPr>
-        <w:t>gewoonten van doen, denken en voelen van oudere generatie op jongere generatie over te brengen</w:t>
-      </w:r>
-      <w:r>
-        <w:rPr>
-          <w:rFonts w:ascii="Courier New" w:hAnsi="Courier New" w:cs="Courier New"/>
-          <w:sz w:val="22"/>
-          <w:szCs w:val="22"/>
-        </w:rPr>
-        <w:t xml:space="preserve">. Daarmee vormen ze met elkaar </w:t>
-      </w:r>
-      <w:r>
-        <w:rPr>
-          <w:rFonts w:ascii="Courier New" w:hAnsi="Courier New" w:cs="Courier New"/>
-          <w:sz w:val="22"/>
-          <w:szCs w:val="22"/>
-        </w:rPr>
-        <w:t>een samenleving</w:t>
+        <w:t>taal</w:t>
+      </w:r>
+      <w:r>
+        <w:rPr>
+          <w:rFonts w:ascii="Courier New" w:hAnsi="Courier New" w:cs="Courier New"/>
+          <w:sz w:val="22"/>
+          <w:szCs w:val="22"/>
+        </w:rPr>
+        <w:t xml:space="preserve"> en symbolen </w:t>
+      </w:r>
+      <w:r>
+        <w:rPr>
+          <w:rFonts w:ascii="Courier New" w:hAnsi="Courier New" w:cs="Courier New"/>
+          <w:sz w:val="22"/>
+          <w:szCs w:val="22"/>
+        </w:rPr>
+        <w:t xml:space="preserve">om </w:t>
+      </w:r>
+      <w:r>
+        <w:rPr>
+          <w:rFonts w:ascii="Courier New" w:hAnsi="Courier New" w:cs="Courier New"/>
+          <w:sz w:val="22"/>
+          <w:szCs w:val="22"/>
+        </w:rPr>
+        <w:t>menta</w:t>
+      </w:r>
+      <w:r>
+        <w:rPr>
+          <w:rFonts w:ascii="Courier New" w:hAnsi="Courier New" w:cs="Courier New"/>
+          <w:sz w:val="22"/>
+          <w:szCs w:val="22"/>
+        </w:rPr>
+        <w:t>al</w:t>
+      </w:r>
+      <w:r>
+        <w:rPr>
+          <w:rFonts w:ascii="Courier New" w:hAnsi="Courier New" w:cs="Courier New"/>
+          <w:sz w:val="22"/>
+          <w:szCs w:val="22"/>
+        </w:rPr>
+        <w:t xml:space="preserve"> en emotione</w:t>
+      </w:r>
+      <w:r>
+        <w:rPr>
+          <w:rFonts w:ascii="Courier New" w:hAnsi="Courier New" w:cs="Courier New"/>
+          <w:sz w:val="22"/>
+          <w:szCs w:val="22"/>
+        </w:rPr>
+        <w:t>el</w:t>
+      </w:r>
+      <w:r>
+        <w:rPr>
+          <w:rFonts w:ascii="Courier New" w:hAnsi="Courier New" w:cs="Courier New"/>
+          <w:sz w:val="22"/>
+          <w:szCs w:val="22"/>
+        </w:rPr>
+        <w:t xml:space="preserve"> gedrag</w:t>
+      </w:r>
+      <w:r>
+        <w:rPr>
+          <w:rFonts w:ascii="Courier New" w:hAnsi="Courier New" w:cs="Courier New"/>
+          <w:sz w:val="22"/>
+          <w:szCs w:val="22"/>
+        </w:rPr>
+        <w:t xml:space="preserve"> te ontwikkelen</w:t>
+      </w:r>
+      <w:r>
+        <w:rPr>
+          <w:rFonts w:ascii="Courier New" w:hAnsi="Courier New" w:cs="Courier New"/>
+          <w:sz w:val="22"/>
+          <w:szCs w:val="22"/>
+        </w:rPr>
+        <w:t xml:space="preserve">. </w:t>
+      </w:r>
+      <w:r>
+        <w:rPr>
+          <w:rFonts w:ascii="Courier New" w:hAnsi="Courier New" w:cs="Courier New"/>
+          <w:sz w:val="22"/>
+          <w:szCs w:val="22"/>
+        </w:rPr>
+        <w:t xml:space="preserve">Het onderwijs geeft </w:t>
+      </w:r>
+      <w:r>
+        <w:rPr>
+          <w:rFonts w:ascii="Courier New" w:hAnsi="Courier New" w:cs="Courier New"/>
+          <w:sz w:val="22"/>
+          <w:szCs w:val="22"/>
+        </w:rPr>
+        <w:t xml:space="preserve">richting aan </w:t>
+      </w:r>
+      <w:r>
+        <w:rPr>
+          <w:rFonts w:ascii="Courier New" w:hAnsi="Courier New" w:cs="Courier New"/>
+          <w:sz w:val="22"/>
+          <w:szCs w:val="22"/>
+        </w:rPr>
+        <w:t xml:space="preserve">dat gedrag </w:t>
+      </w:r>
+      <w:r>
+        <w:rPr>
+          <w:rFonts w:ascii="Courier New" w:hAnsi="Courier New" w:cs="Courier New"/>
+          <w:sz w:val="22"/>
+          <w:szCs w:val="22"/>
+        </w:rPr>
+        <w:t xml:space="preserve">en zorgt ervoor dat jongeren </w:t>
+      </w:r>
+      <w:r>
+        <w:rPr>
+          <w:rFonts w:ascii="Courier New" w:hAnsi="Courier New" w:cs="Courier New"/>
+          <w:sz w:val="22"/>
+          <w:szCs w:val="22"/>
+        </w:rPr>
+        <w:t xml:space="preserve">controle </w:t>
+      </w:r>
+      <w:r>
+        <w:rPr>
+          <w:rFonts w:ascii="Courier New" w:hAnsi="Courier New" w:cs="Courier New"/>
+          <w:sz w:val="22"/>
+          <w:szCs w:val="22"/>
+        </w:rPr>
+        <w:t>krijgen</w:t>
       </w:r>
       <w:r>
         <w:rPr>
@@ -339,104 +1010,351 @@
           <w:sz w:val="22"/>
           <w:szCs w:val="22"/>
         </w:rPr>
-        <w:t>met een gemeenschappelijk begrip van doelen, overtuigingen, aspiraties en kennis. Een moderne samenleving heeft</w:t>
-      </w:r>
-      <w:r>
-        <w:rPr>
-          <w:rFonts w:ascii="Courier New" w:hAnsi="Courier New" w:cs="Courier New"/>
-          <w:sz w:val="22"/>
-          <w:szCs w:val="22"/>
-        </w:rPr>
-        <w:t xml:space="preserve"> daarbovenop</w:t>
-      </w:r>
-      <w:r>
-        <w:rPr>
-          <w:rFonts w:ascii="Courier New" w:hAnsi="Courier New" w:cs="Courier New"/>
-          <w:sz w:val="22"/>
-          <w:szCs w:val="22"/>
-        </w:rPr>
-        <w:t xml:space="preserve"> formeel onderwijs nodig om de basis en wat bereikt is in een complexe samenleving over te brengen. Bij onderwijs gaat het dan om de uitkomst van dat vormen, kneden en gieten via allerlei activiteiten in een soort standaard vorm van sociale activiteit. </w:t>
-      </w:r>
-      <w:r>
-        <w:rPr>
-          <w:rFonts w:ascii="Courier New" w:hAnsi="Courier New" w:cs="Courier New"/>
-          <w:sz w:val="22"/>
-          <w:szCs w:val="22"/>
-        </w:rPr>
-        <w:lastRenderedPageBreak/>
-        <w:t>Daarvoor is een bepaalde sociale omgeving nodig met voorwaarden</w:t>
-      </w:r>
-      <w:r>
-        <w:rPr>
-          <w:rFonts w:ascii="Courier New" w:hAnsi="Courier New" w:cs="Courier New"/>
-          <w:sz w:val="22"/>
-          <w:szCs w:val="22"/>
-        </w:rPr>
-        <w:t xml:space="preserve">, </w:t>
-      </w:r>
-      <w:r>
-        <w:rPr>
-          <w:rFonts w:ascii="Courier New" w:hAnsi="Courier New" w:cs="Courier New"/>
-          <w:sz w:val="22"/>
-          <w:szCs w:val="22"/>
-        </w:rPr>
-        <w:t>taal</w:t>
-      </w:r>
-      <w:r>
-        <w:rPr>
-          <w:rFonts w:ascii="Courier New" w:hAnsi="Courier New" w:cs="Courier New"/>
-          <w:sz w:val="22"/>
-          <w:szCs w:val="22"/>
-        </w:rPr>
-        <w:t xml:space="preserve"> en symbolen voor de ontwikkeling van mentale en emotionele dispositie van gedrag. Zo wordt er richting aan gegeven, zorgt het voor controle en geeft het richting aan de gewoonten en een geest die zaken begrijpt in sociale situaties die zich voordoen en handelen op basis van wat andere doen en wat in die situatie past. De kracht om te groeien leren ze op basis van de ervaringen die ze opdoen en waarmee hun gewoonten zich vormen.</w:t>
-      </w:r>
-      <w:r>
-        <w:rPr>
-          <w:rFonts w:ascii="Courier New" w:hAnsi="Courier New" w:cs="Courier New"/>
-          <w:sz w:val="22"/>
-          <w:szCs w:val="22"/>
-        </w:rPr>
-        <w:t xml:space="preserve"> Over hoe kinderen moeten groeien wordt verschillend gedacht. De een ziet onderwijs als een voorbereiding op een toekomst die ver weg ligt en waarvoor een lange weg moet worden afgelegd, alles in het teken van die toekomst. </w:t>
-      </w:r>
-      <w:r>
-        <w:rPr>
-          <w:rFonts w:ascii="Courier New" w:hAnsi="Courier New" w:cs="Courier New"/>
-          <w:sz w:val="22"/>
-          <w:szCs w:val="22"/>
-        </w:rPr>
-        <w:t>De</w:t>
-      </w:r>
-      <w:r>
-        <w:rPr>
-          <w:rFonts w:ascii="Courier New" w:hAnsi="Courier New" w:cs="Courier New"/>
-          <w:sz w:val="22"/>
-          <w:szCs w:val="22"/>
-        </w:rPr>
-        <w:t xml:space="preserve"> ander </w:t>
-      </w:r>
-      <w:r>
-        <w:rPr>
-          <w:rFonts w:ascii="Courier New" w:hAnsi="Courier New" w:cs="Courier New"/>
-          <w:sz w:val="22"/>
-          <w:szCs w:val="22"/>
-        </w:rPr>
-        <w:t>(bij Hegel en Froebel bijvoorbeeld) ziet g</w:t>
-      </w:r>
-      <w:r>
-        <w:rPr>
-          <w:rFonts w:ascii="Courier New" w:hAnsi="Courier New" w:cs="Courier New"/>
-          <w:sz w:val="22"/>
-          <w:szCs w:val="22"/>
-        </w:rPr>
-        <w:t xml:space="preserve">roei vooral </w:t>
-      </w:r>
-      <w:r>
-        <w:rPr>
-          <w:rFonts w:ascii="Courier New" w:hAnsi="Courier New" w:cs="Courier New"/>
-          <w:sz w:val="22"/>
-          <w:szCs w:val="22"/>
-        </w:rPr>
-        <w:t xml:space="preserve">als </w:t>
+        <w:t xml:space="preserve">over hun gedrag; </w:t>
+      </w:r>
+      <w:r>
+        <w:rPr>
+          <w:rFonts w:ascii="Courier New" w:hAnsi="Courier New" w:cs="Courier New"/>
+          <w:sz w:val="22"/>
+          <w:szCs w:val="22"/>
+        </w:rPr>
+        <w:t xml:space="preserve">gewoonten </w:t>
+      </w:r>
+      <w:r>
+        <w:rPr>
+          <w:rFonts w:ascii="Courier New" w:hAnsi="Courier New" w:cs="Courier New"/>
+          <w:sz w:val="22"/>
+          <w:szCs w:val="22"/>
+        </w:rPr>
+        <w:t>eigen maken</w:t>
+      </w:r>
+      <w:r>
+        <w:rPr>
+          <w:rFonts w:ascii="Courier New" w:hAnsi="Courier New" w:cs="Courier New"/>
+          <w:sz w:val="22"/>
+          <w:szCs w:val="22"/>
+        </w:rPr>
+        <w:t>;</w:t>
+      </w:r>
+      <w:r>
+        <w:rPr>
+          <w:rFonts w:ascii="Courier New" w:hAnsi="Courier New" w:cs="Courier New"/>
+          <w:sz w:val="22"/>
+          <w:szCs w:val="22"/>
+        </w:rPr>
+        <w:t xml:space="preserve"> </w:t>
+      </w:r>
+      <w:r>
+        <w:rPr>
+          <w:rFonts w:ascii="Courier New" w:hAnsi="Courier New" w:cs="Courier New"/>
+          <w:sz w:val="22"/>
+          <w:szCs w:val="22"/>
+        </w:rPr>
+        <w:t xml:space="preserve">zichzelf, anderen en </w:t>
+      </w:r>
+      <w:r>
+        <w:rPr>
+          <w:rFonts w:ascii="Courier New" w:hAnsi="Courier New" w:cs="Courier New"/>
+          <w:sz w:val="22"/>
+          <w:szCs w:val="22"/>
+        </w:rPr>
+        <w:t>wat er</w:t>
+      </w:r>
+      <w:r>
+        <w:rPr>
+          <w:rFonts w:ascii="Courier New" w:hAnsi="Courier New" w:cs="Courier New"/>
+          <w:sz w:val="22"/>
+          <w:szCs w:val="22"/>
+        </w:rPr>
+        <w:t xml:space="preserve"> in sociale situaties </w:t>
+      </w:r>
+      <w:r>
+        <w:rPr>
+          <w:rFonts w:ascii="Courier New" w:hAnsi="Courier New" w:cs="Courier New"/>
+          <w:sz w:val="22"/>
+          <w:szCs w:val="22"/>
+        </w:rPr>
+        <w:t>gebeurt</w:t>
+      </w:r>
+      <w:r>
+        <w:rPr>
+          <w:rFonts w:ascii="Courier New" w:hAnsi="Courier New" w:cs="Courier New"/>
+          <w:sz w:val="22"/>
+          <w:szCs w:val="22"/>
+        </w:rPr>
+        <w:t xml:space="preserve"> beter begrijpen en</w:t>
+      </w:r>
+      <w:r>
+        <w:rPr>
+          <w:rFonts w:ascii="Courier New" w:hAnsi="Courier New" w:cs="Courier New"/>
+          <w:sz w:val="22"/>
+          <w:szCs w:val="22"/>
+        </w:rPr>
+        <w:t xml:space="preserve"> weten hoe ze daarin</w:t>
+      </w:r>
+      <w:r>
+        <w:rPr>
+          <w:rFonts w:ascii="Courier New" w:hAnsi="Courier New" w:cs="Courier New"/>
+          <w:sz w:val="22"/>
+          <w:szCs w:val="22"/>
+        </w:rPr>
+        <w:t xml:space="preserve"> </w:t>
+      </w:r>
+      <w:r>
+        <w:rPr>
+          <w:rFonts w:ascii="Courier New" w:hAnsi="Courier New" w:cs="Courier New"/>
+          <w:sz w:val="22"/>
+          <w:szCs w:val="22"/>
+        </w:rPr>
+        <w:t xml:space="preserve">hebben </w:t>
+      </w:r>
+      <w:r>
+        <w:rPr>
+          <w:rFonts w:ascii="Courier New" w:hAnsi="Courier New" w:cs="Courier New"/>
+          <w:sz w:val="22"/>
+          <w:szCs w:val="22"/>
+        </w:rPr>
+        <w:t xml:space="preserve">handelen </w:t>
+      </w:r>
+      <w:r>
+        <w:rPr>
+          <w:rFonts w:ascii="Courier New" w:hAnsi="Courier New" w:cs="Courier New"/>
+          <w:sz w:val="22"/>
+          <w:szCs w:val="22"/>
+        </w:rPr>
+        <w:t>en wat de consequenties zijn van hun handelen</w:t>
+      </w:r>
+      <w:r>
+        <w:rPr>
+          <w:rFonts w:ascii="Courier New" w:hAnsi="Courier New" w:cs="Courier New"/>
+          <w:sz w:val="22"/>
+          <w:szCs w:val="22"/>
+        </w:rPr>
+        <w:t xml:space="preserve">. </w:t>
+      </w:r>
+      <w:r>
+        <w:rPr>
+          <w:rFonts w:ascii="Courier New" w:hAnsi="Courier New" w:cs="Courier New"/>
+          <w:sz w:val="22"/>
+          <w:szCs w:val="22"/>
+        </w:rPr>
+        <w:t>In onderwijs</w:t>
+      </w:r>
+      <w:r>
+        <w:rPr>
+          <w:rFonts w:ascii="Courier New" w:hAnsi="Courier New" w:cs="Courier New"/>
+          <w:sz w:val="22"/>
+          <w:szCs w:val="22"/>
+        </w:rPr>
+        <w:t xml:space="preserve"> groeien </w:t>
+      </w:r>
+      <w:r>
+        <w:rPr>
+          <w:rFonts w:ascii="Courier New" w:hAnsi="Courier New" w:cs="Courier New"/>
+          <w:sz w:val="22"/>
+          <w:szCs w:val="22"/>
+        </w:rPr>
+        <w:t xml:space="preserve">leerlingen alleen </w:t>
+      </w:r>
+      <w:r>
+        <w:rPr>
+          <w:rFonts w:ascii="Courier New" w:hAnsi="Courier New" w:cs="Courier New"/>
+          <w:sz w:val="22"/>
+          <w:szCs w:val="22"/>
+        </w:rPr>
+        <w:t xml:space="preserve">wordt </w:t>
+      </w:r>
+      <w:r>
+        <w:rPr>
+          <w:rFonts w:ascii="Courier New" w:hAnsi="Courier New" w:cs="Courier New"/>
+          <w:sz w:val="22"/>
+          <w:szCs w:val="22"/>
+        </w:rPr>
+        <w:t xml:space="preserve">er heel </w:t>
+      </w:r>
+      <w:r>
+        <w:rPr>
+          <w:rFonts w:ascii="Courier New" w:hAnsi="Courier New" w:cs="Courier New"/>
+          <w:sz w:val="22"/>
+          <w:szCs w:val="22"/>
+        </w:rPr>
+        <w:t>verschillend gedacht</w:t>
+      </w:r>
+      <w:r>
+        <w:rPr>
+          <w:rFonts w:ascii="Courier New" w:hAnsi="Courier New" w:cs="Courier New"/>
+          <w:sz w:val="22"/>
+          <w:szCs w:val="22"/>
+        </w:rPr>
+        <w:t xml:space="preserve"> over hoe ze groeien</w:t>
+      </w:r>
+      <w:r>
+        <w:rPr>
+          <w:rFonts w:ascii="Courier New" w:hAnsi="Courier New" w:cs="Courier New"/>
+          <w:sz w:val="22"/>
+          <w:szCs w:val="22"/>
+        </w:rPr>
+        <w:t xml:space="preserve">. </w:t>
+      </w:r>
+      <w:r>
+        <w:rPr>
+          <w:rFonts w:ascii="Courier New" w:hAnsi="Courier New" w:cs="Courier New"/>
+          <w:sz w:val="22"/>
+          <w:szCs w:val="22"/>
+        </w:rPr>
+        <w:t>Voor de</w:t>
+      </w:r>
+      <w:r>
+        <w:rPr>
+          <w:rFonts w:ascii="Courier New" w:hAnsi="Courier New" w:cs="Courier New"/>
+          <w:sz w:val="22"/>
+          <w:szCs w:val="22"/>
+        </w:rPr>
+        <w:t xml:space="preserve"> een </w:t>
+      </w:r>
+      <w:r>
+        <w:rPr>
+          <w:rFonts w:ascii="Courier New" w:hAnsi="Courier New" w:cs="Courier New"/>
+          <w:sz w:val="22"/>
+          <w:szCs w:val="22"/>
+        </w:rPr>
+        <w:t xml:space="preserve">is onderwijs </w:t>
+      </w:r>
+      <w:r>
+        <w:rPr>
+          <w:rFonts w:ascii="Courier New" w:hAnsi="Courier New" w:cs="Courier New"/>
+          <w:sz w:val="22"/>
+          <w:szCs w:val="22"/>
+        </w:rPr>
+        <w:t>voorbereiding op een toekomst die ver</w:t>
+      </w:r>
+      <w:r>
+        <w:rPr>
+          <w:rFonts w:ascii="Courier New" w:hAnsi="Courier New" w:cs="Courier New"/>
+          <w:sz w:val="22"/>
+          <w:szCs w:val="22"/>
+        </w:rPr>
+        <w:t>der</w:t>
+      </w:r>
+      <w:r>
+        <w:rPr>
+          <w:rFonts w:ascii="Courier New" w:hAnsi="Courier New" w:cs="Courier New"/>
+          <w:sz w:val="22"/>
+          <w:szCs w:val="22"/>
+        </w:rPr>
+        <w:t xml:space="preserve"> weg ligt en waarvoor </w:t>
+      </w:r>
+      <w:r>
+        <w:rPr>
+          <w:rFonts w:ascii="Courier New" w:hAnsi="Courier New" w:cs="Courier New"/>
+          <w:sz w:val="22"/>
+          <w:szCs w:val="22"/>
+        </w:rPr>
+        <w:t xml:space="preserve">leerlingen </w:t>
+      </w:r>
+      <w:r>
+        <w:rPr>
+          <w:rFonts w:ascii="Courier New" w:hAnsi="Courier New" w:cs="Courier New"/>
+          <w:sz w:val="22"/>
+          <w:szCs w:val="22"/>
+        </w:rPr>
+        <w:t xml:space="preserve">een lange weg </w:t>
+      </w:r>
+      <w:r>
+        <w:rPr>
+          <w:rFonts w:ascii="Courier New" w:hAnsi="Courier New" w:cs="Courier New"/>
+          <w:sz w:val="22"/>
+          <w:szCs w:val="22"/>
+        </w:rPr>
+        <w:t xml:space="preserve">hebben </w:t>
+      </w:r>
+      <w:r>
+        <w:rPr>
+          <w:rFonts w:ascii="Courier New" w:hAnsi="Courier New" w:cs="Courier New"/>
+          <w:sz w:val="22"/>
+          <w:szCs w:val="22"/>
+        </w:rPr>
+        <w:t>af</w:t>
+      </w:r>
+      <w:r>
+        <w:rPr>
+          <w:rFonts w:ascii="Courier New" w:hAnsi="Courier New" w:cs="Courier New"/>
+          <w:sz w:val="22"/>
+          <w:szCs w:val="22"/>
+        </w:rPr>
+        <w:t xml:space="preserve"> te leggen. A</w:t>
+      </w:r>
+      <w:r>
+        <w:rPr>
+          <w:rFonts w:ascii="Courier New" w:hAnsi="Courier New" w:cs="Courier New"/>
+          <w:sz w:val="22"/>
+          <w:szCs w:val="22"/>
+        </w:rPr>
+        <w:t xml:space="preserve">lles </w:t>
+      </w:r>
+      <w:r>
+        <w:rPr>
+          <w:rFonts w:ascii="Courier New" w:hAnsi="Courier New" w:cs="Courier New"/>
+          <w:sz w:val="22"/>
+          <w:szCs w:val="22"/>
+        </w:rPr>
+        <w:t>wat leerlingen doen</w:t>
+      </w:r>
+      <w:r>
+        <w:rPr>
+          <w:rFonts w:ascii="Courier New" w:hAnsi="Courier New" w:cs="Courier New"/>
+          <w:sz w:val="22"/>
+          <w:szCs w:val="22"/>
+        </w:rPr>
+        <w:t>,</w:t>
+      </w:r>
+      <w:r>
+        <w:rPr>
+          <w:rFonts w:ascii="Courier New" w:hAnsi="Courier New" w:cs="Courier New"/>
+          <w:sz w:val="22"/>
+          <w:szCs w:val="22"/>
+        </w:rPr>
+        <w:t xml:space="preserve"> staat </w:t>
+      </w:r>
+      <w:r>
+        <w:rPr>
+          <w:rFonts w:ascii="Courier New" w:hAnsi="Courier New" w:cs="Courier New"/>
+          <w:sz w:val="22"/>
+          <w:szCs w:val="22"/>
+        </w:rPr>
+        <w:t xml:space="preserve">in het teken van die toekomst. </w:t>
+      </w:r>
+      <w:r>
+        <w:rPr>
+          <w:rFonts w:ascii="Courier New" w:hAnsi="Courier New" w:cs="Courier New"/>
+          <w:sz w:val="22"/>
+          <w:szCs w:val="22"/>
+        </w:rPr>
+        <w:t xml:space="preserve">Voor de </w:t>
+      </w:r>
+      <w:r>
+        <w:rPr>
+          <w:rFonts w:ascii="Courier New" w:hAnsi="Courier New" w:cs="Courier New"/>
+          <w:sz w:val="22"/>
+          <w:szCs w:val="22"/>
+        </w:rPr>
+        <w:t xml:space="preserve">ander </w:t>
+      </w:r>
+      <w:r>
+        <w:rPr>
+          <w:rFonts w:ascii="Courier New" w:hAnsi="Courier New" w:cs="Courier New"/>
+          <w:sz w:val="22"/>
+          <w:szCs w:val="22"/>
+        </w:rPr>
+        <w:t xml:space="preserve">(bij Hegel en Froebel bijvoorbeeld) </w:t>
+      </w:r>
+      <w:r>
+        <w:rPr>
+          <w:rFonts w:ascii="Courier New" w:hAnsi="Courier New" w:cs="Courier New"/>
+          <w:sz w:val="22"/>
+          <w:szCs w:val="22"/>
+        </w:rPr>
+        <w:t xml:space="preserve">is dat groeien </w:t>
       </w:r>
       <w:r>
         <w:rPr>
@@ -452,7 +1370,111 @@
           <w:sz w:val="22"/>
           <w:szCs w:val="22"/>
         </w:rPr>
-        <w:t>ontvouwen van latent aanwezige krachten. Allerlei factoren van het Absolute zijn eigenlijk al aanwezig, als ze organisch groeien komt het vanzelf goed (Hegel, Froebel). Weer anderen (Locke bv) zien onderwijs als het trainen van verschillende vermogens zoals w</w:t>
+        <w:t xml:space="preserve">het </w:t>
+      </w:r>
+      <w:r>
+        <w:rPr>
+          <w:rFonts w:ascii="Courier New" w:hAnsi="Courier New" w:cs="Courier New"/>
+          <w:sz w:val="22"/>
+          <w:szCs w:val="22"/>
+        </w:rPr>
+        <w:t>ontvouwen van latent aanwezige krachten. Allerlei factoren van het Absolute zijn eigenlijk al aanwezig</w:t>
+      </w:r>
+      <w:r>
+        <w:rPr>
+          <w:rFonts w:ascii="Courier New" w:hAnsi="Courier New" w:cs="Courier New"/>
+          <w:sz w:val="22"/>
+          <w:szCs w:val="22"/>
+        </w:rPr>
+        <w:t>. A</w:t>
+      </w:r>
+      <w:r>
+        <w:rPr>
+          <w:rFonts w:ascii="Courier New" w:hAnsi="Courier New" w:cs="Courier New"/>
+          <w:sz w:val="22"/>
+          <w:szCs w:val="22"/>
+        </w:rPr>
+        <w:t xml:space="preserve">ls ze </w:t>
+      </w:r>
+      <w:r>
+        <w:rPr>
+          <w:rFonts w:ascii="Courier New" w:hAnsi="Courier New" w:cs="Courier New"/>
+          <w:sz w:val="22"/>
+          <w:szCs w:val="22"/>
+        </w:rPr>
+        <w:t xml:space="preserve">in het onderwijs de kans krijgen </w:t>
+      </w:r>
+      <w:r>
+        <w:rPr>
+          <w:rFonts w:ascii="Courier New" w:hAnsi="Courier New" w:cs="Courier New"/>
+          <w:sz w:val="22"/>
+          <w:szCs w:val="22"/>
+        </w:rPr>
+        <w:t xml:space="preserve">organisch </w:t>
+      </w:r>
+      <w:r>
+        <w:rPr>
+          <w:rFonts w:ascii="Courier New" w:hAnsi="Courier New" w:cs="Courier New"/>
+          <w:sz w:val="22"/>
+          <w:szCs w:val="22"/>
+        </w:rPr>
+        <w:t xml:space="preserve">te </w:t>
+      </w:r>
+      <w:r>
+        <w:rPr>
+          <w:rFonts w:ascii="Courier New" w:hAnsi="Courier New" w:cs="Courier New"/>
+          <w:sz w:val="22"/>
+          <w:szCs w:val="22"/>
+        </w:rPr>
+        <w:t>groeien</w:t>
+      </w:r>
+      <w:r>
+        <w:rPr>
+          <w:rFonts w:ascii="Courier New" w:hAnsi="Courier New" w:cs="Courier New"/>
+          <w:sz w:val="22"/>
+          <w:szCs w:val="22"/>
+        </w:rPr>
+        <w:t>,</w:t>
+      </w:r>
+      <w:r>
+        <w:rPr>
+          <w:rFonts w:ascii="Courier New" w:hAnsi="Courier New" w:cs="Courier New"/>
+          <w:sz w:val="22"/>
+          <w:szCs w:val="22"/>
+        </w:rPr>
+        <w:t xml:space="preserve"> komt het vanzelf goed. </w:t>
+      </w:r>
+      <w:r>
+        <w:rPr>
+          <w:rFonts w:ascii="Courier New" w:hAnsi="Courier New" w:cs="Courier New"/>
+          <w:sz w:val="22"/>
+          <w:szCs w:val="22"/>
+        </w:rPr>
+        <w:t xml:space="preserve">Voor weer een </w:t>
+      </w:r>
+      <w:r>
+        <w:rPr>
+          <w:rFonts w:ascii="Courier New" w:hAnsi="Courier New" w:cs="Courier New"/>
+          <w:sz w:val="22"/>
+          <w:szCs w:val="22"/>
+        </w:rPr>
+        <w:t xml:space="preserve">ander (Locke bv) </w:t>
+      </w:r>
+      <w:r>
+        <w:rPr>
+          <w:rFonts w:ascii="Courier New" w:hAnsi="Courier New" w:cs="Courier New"/>
+          <w:sz w:val="22"/>
+          <w:szCs w:val="22"/>
+        </w:rPr>
+        <w:t xml:space="preserve">is groeien in het onderwijs </w:t>
+      </w:r>
+      <w:r>
+        <w:rPr>
+          <w:rFonts w:ascii="Courier New" w:hAnsi="Courier New" w:cs="Courier New"/>
+          <w:sz w:val="22"/>
+          <w:szCs w:val="22"/>
+        </w:rPr>
+        <w:t>het trainen van verschillende vermogens zoals w</w:t>
       </w:r>
       <w:r>
         <w:rPr>
@@ -484,23 +1506,103 @@
           <w:sz w:val="22"/>
           <w:szCs w:val="22"/>
         </w:rPr>
-        <w:t xml:space="preserve">. Door het trainen en herhalen diciplineert het onderwijs </w:t>
-      </w:r>
-      <w:r>
-        <w:rPr>
-          <w:rFonts w:ascii="Courier New" w:hAnsi="Courier New" w:cs="Courier New"/>
-          <w:sz w:val="22"/>
-          <w:szCs w:val="22"/>
-        </w:rPr>
-        <w:t>deze vermogens. Voor Dewey is het ideaal van groei het reorganiseren of reconstruëren van ervaringen. Onderwijs heeft als taak het de kwaliteit van ervaringen te transformeren en dat heeft invloed op zowel op het doel van het onderwijs als het onderwijsproces</w:t>
-      </w:r>
-      <w:r>
-        <w:rPr>
-          <w:rFonts w:ascii="Courier New" w:hAnsi="Courier New" w:cs="Courier New"/>
-          <w:sz w:val="22"/>
-          <w:szCs w:val="22"/>
-        </w:rPr>
-        <w:t>.</w:t>
+        <w:t xml:space="preserve">. Door het trainen </w:t>
+      </w:r>
+      <w:r>
+        <w:rPr>
+          <w:rFonts w:ascii="Courier New" w:hAnsi="Courier New" w:cs="Courier New"/>
+          <w:sz w:val="22"/>
+          <w:szCs w:val="22"/>
+        </w:rPr>
+        <w:t xml:space="preserve">van deze vermogens </w:t>
+      </w:r>
+      <w:r>
+        <w:rPr>
+          <w:rFonts w:ascii="Courier New" w:hAnsi="Courier New" w:cs="Courier New"/>
+          <w:sz w:val="22"/>
+          <w:szCs w:val="22"/>
+        </w:rPr>
+        <w:t xml:space="preserve">en </w:t>
+      </w:r>
+      <w:r>
+        <w:rPr>
+          <w:rFonts w:ascii="Courier New" w:hAnsi="Courier New" w:cs="Courier New"/>
+          <w:sz w:val="22"/>
+          <w:szCs w:val="22"/>
+        </w:rPr>
+        <w:t xml:space="preserve">het steeds </w:t>
+      </w:r>
+      <w:r>
+        <w:rPr>
+          <w:rFonts w:ascii="Courier New" w:hAnsi="Courier New" w:cs="Courier New"/>
+          <w:sz w:val="22"/>
+          <w:szCs w:val="22"/>
+        </w:rPr>
+        <w:t xml:space="preserve">herhalen </w:t>
+      </w:r>
+      <w:r>
+        <w:rPr>
+          <w:rFonts w:ascii="Courier New" w:hAnsi="Courier New" w:cs="Courier New"/>
+          <w:sz w:val="22"/>
+          <w:szCs w:val="22"/>
+        </w:rPr>
+        <w:t>ervan</w:t>
+      </w:r>
+      <w:r>
+        <w:rPr>
+          <w:rFonts w:ascii="Courier New" w:hAnsi="Courier New" w:cs="Courier New"/>
+          <w:sz w:val="22"/>
+          <w:szCs w:val="22"/>
+        </w:rPr>
+        <w:t>,</w:t>
+      </w:r>
+      <w:r>
+        <w:rPr>
+          <w:rFonts w:ascii="Courier New" w:hAnsi="Courier New" w:cs="Courier New"/>
+          <w:sz w:val="22"/>
+          <w:szCs w:val="22"/>
+        </w:rPr>
+        <w:t xml:space="preserve"> </w:t>
+      </w:r>
+      <w:r>
+        <w:rPr>
+          <w:rFonts w:ascii="Courier New" w:hAnsi="Courier New" w:cs="Courier New"/>
+          <w:sz w:val="22"/>
+          <w:szCs w:val="22"/>
+        </w:rPr>
+        <w:t xml:space="preserve">worden </w:t>
+      </w:r>
+      <w:r>
+        <w:rPr>
+          <w:rFonts w:ascii="Courier New" w:hAnsi="Courier New" w:cs="Courier New"/>
+          <w:sz w:val="22"/>
+          <w:szCs w:val="22"/>
+        </w:rPr>
+        <w:t>deze vermogens</w:t>
+      </w:r>
+      <w:r>
+        <w:rPr>
+          <w:rFonts w:ascii="Courier New" w:hAnsi="Courier New" w:cs="Courier New"/>
+          <w:sz w:val="22"/>
+          <w:szCs w:val="22"/>
+        </w:rPr>
+        <w:t xml:space="preserve"> als het ware</w:t>
+      </w:r>
+      <w:r>
+        <w:rPr>
+          <w:rFonts w:ascii="Courier New" w:hAnsi="Courier New" w:cs="Courier New"/>
+          <w:sz w:val="22"/>
+          <w:szCs w:val="22"/>
+        </w:rPr>
+        <w:t xml:space="preserve"> gedisciplineerd</w:t>
+      </w:r>
+      <w:r>
+        <w:rPr>
+          <w:rFonts w:ascii="Courier New" w:hAnsi="Courier New" w:cs="Courier New"/>
+          <w:sz w:val="22"/>
+          <w:szCs w:val="22"/>
+        </w:rPr>
+        <w:t xml:space="preserve">. </w:t>
       </w:r>
     </w:p>
     <w:p>
@@ -519,39 +1621,280 @@
           <w:sz w:val="22"/>
           <w:szCs w:val="22"/>
         </w:rPr>
-        <w:t>T</w:t>
-      </w:r>
-      <w:r>
-        <w:rPr>
-          <w:rFonts w:ascii="Courier New" w:hAnsi="Courier New" w:cs="Courier New"/>
-          <w:sz w:val="22"/>
-          <w:szCs w:val="22"/>
-        </w:rPr>
-        <w:t xml:space="preserve"> Onderwijs drukt altijd een sociaal ideaal uit</w:t>
-      </w:r>
-      <w:r>
-        <w:rPr>
-          <w:rFonts w:ascii="Courier New" w:hAnsi="Courier New" w:cs="Courier New"/>
-          <w:sz w:val="22"/>
-          <w:szCs w:val="22"/>
-        </w:rPr>
-        <w:t xml:space="preserve"> en hoe mensen met elkaar omgaan. De samenleving is stabiel georganiseerd als iedereen weet in welke positie hij geboren is en wat hij voor de ander betekent. V</w:t>
-      </w:r>
-      <w:r>
-        <w:rPr>
-          <w:rFonts w:ascii="Courier New" w:hAnsi="Courier New" w:cs="Courier New"/>
-          <w:sz w:val="22"/>
-          <w:szCs w:val="22"/>
-        </w:rPr>
-        <w:t>an een individu is er hier geen sprake en Plato onderscheid</w:t>
-      </w:r>
-      <w:r>
-        <w:rPr>
-          <w:rFonts w:ascii="Courier New" w:hAnsi="Courier New" w:cs="Courier New"/>
-          <w:sz w:val="22"/>
-          <w:szCs w:val="22"/>
-        </w:rPr>
-        <w:t xml:space="preserve"> een beperkt aantal klassen en het echte onderwijs was slecht voor een beperkte groep (filosofen, de liefhebbers van de wijsheid) weggelegd. </w:t>
+        <w:t>O</w:t>
+      </w:r>
+      <w:r>
+        <w:rPr>
+          <w:rFonts w:ascii="Courier New" w:hAnsi="Courier New" w:cs="Courier New"/>
+          <w:sz w:val="22"/>
+          <w:szCs w:val="22"/>
+        </w:rPr>
+        <w:t xml:space="preserve">nderwijs drukt </w:t>
+      </w:r>
+      <w:r>
+        <w:rPr>
+          <w:rFonts w:ascii="Courier New" w:hAnsi="Courier New" w:cs="Courier New"/>
+          <w:sz w:val="22"/>
+          <w:szCs w:val="22"/>
+        </w:rPr>
+        <w:t xml:space="preserve"> voor Dewey heel duidelijk</w:t>
+      </w:r>
+      <w:r>
+        <w:rPr>
+          <w:rFonts w:ascii="Courier New" w:hAnsi="Courier New" w:cs="Courier New"/>
+          <w:sz w:val="22"/>
+          <w:szCs w:val="22"/>
+        </w:rPr>
+        <w:t xml:space="preserve"> een sociaal ideaal uit</w:t>
+      </w:r>
+      <w:r>
+        <w:rPr>
+          <w:rFonts w:ascii="Courier New" w:hAnsi="Courier New" w:cs="Courier New"/>
+          <w:sz w:val="22"/>
+          <w:szCs w:val="22"/>
+        </w:rPr>
+        <w:t xml:space="preserve"> en </w:t>
+      </w:r>
+      <w:r>
+        <w:rPr>
+          <w:rFonts w:ascii="Courier New" w:hAnsi="Courier New" w:cs="Courier New"/>
+          <w:sz w:val="22"/>
+          <w:szCs w:val="22"/>
+        </w:rPr>
+        <w:t xml:space="preserve">laat zien </w:t>
+      </w:r>
+      <w:r>
+        <w:rPr>
+          <w:rFonts w:ascii="Courier New" w:hAnsi="Courier New" w:cs="Courier New"/>
+          <w:sz w:val="22"/>
+          <w:szCs w:val="22"/>
+        </w:rPr>
+        <w:t xml:space="preserve">hoe mensen </w:t>
+      </w:r>
+      <w:r>
+        <w:rPr>
+          <w:rFonts w:ascii="Courier New" w:hAnsi="Courier New" w:cs="Courier New"/>
+          <w:sz w:val="22"/>
+          <w:szCs w:val="22"/>
+        </w:rPr>
+        <w:t xml:space="preserve">in een bepaalde tijd </w:t>
+      </w:r>
+      <w:r>
+        <w:rPr>
+          <w:rFonts w:ascii="Courier New" w:hAnsi="Courier New" w:cs="Courier New"/>
+          <w:sz w:val="22"/>
+          <w:szCs w:val="22"/>
+        </w:rPr>
+        <w:t xml:space="preserve">met elkaar omgaan. </w:t>
+      </w:r>
+      <w:r>
+        <w:rPr>
+          <w:rFonts w:ascii="Courier New" w:hAnsi="Courier New" w:cs="Courier New"/>
+          <w:sz w:val="22"/>
+          <w:szCs w:val="22"/>
+        </w:rPr>
+        <w:t>Plato streeft naar een</w:t>
+      </w:r>
+      <w:r>
+        <w:rPr>
+          <w:rFonts w:ascii="Courier New" w:hAnsi="Courier New" w:cs="Courier New"/>
+          <w:sz w:val="22"/>
+          <w:szCs w:val="22"/>
+        </w:rPr>
+        <w:t xml:space="preserve"> samenleving </w:t>
+      </w:r>
+      <w:r>
+        <w:rPr>
+          <w:rFonts w:ascii="Courier New" w:hAnsi="Courier New" w:cs="Courier New"/>
+          <w:sz w:val="22"/>
+          <w:szCs w:val="22"/>
+        </w:rPr>
+        <w:t>die</w:t>
+      </w:r>
+      <w:r>
+        <w:rPr>
+          <w:rFonts w:ascii="Courier New" w:hAnsi="Courier New" w:cs="Courier New"/>
+          <w:sz w:val="22"/>
+          <w:szCs w:val="22"/>
+        </w:rPr>
+        <w:t xml:space="preserve"> stabiel </w:t>
+      </w:r>
+      <w:r>
+        <w:rPr>
+          <w:rFonts w:ascii="Courier New" w:hAnsi="Courier New" w:cs="Courier New"/>
+          <w:sz w:val="22"/>
+          <w:szCs w:val="22"/>
+        </w:rPr>
+        <w:t xml:space="preserve">is </w:t>
+      </w:r>
+      <w:r>
+        <w:rPr>
+          <w:rFonts w:ascii="Courier New" w:hAnsi="Courier New" w:cs="Courier New"/>
+          <w:sz w:val="22"/>
+          <w:szCs w:val="22"/>
+        </w:rPr>
+        <w:t xml:space="preserve">georganiseerd </w:t>
+      </w:r>
+      <w:r>
+        <w:rPr>
+          <w:rFonts w:ascii="Courier New" w:hAnsi="Courier New" w:cs="Courier New"/>
+          <w:sz w:val="22"/>
+          <w:szCs w:val="22"/>
+        </w:rPr>
+        <w:t xml:space="preserve">en </w:t>
+      </w:r>
+      <w:r>
+        <w:rPr>
+          <w:rFonts w:ascii="Courier New" w:hAnsi="Courier New" w:cs="Courier New"/>
+          <w:sz w:val="22"/>
+          <w:szCs w:val="22"/>
+        </w:rPr>
+        <w:lastRenderedPageBreak/>
+        <w:t xml:space="preserve">daarvan is sprake </w:t>
+      </w:r>
+      <w:r>
+        <w:rPr>
+          <w:rFonts w:ascii="Courier New" w:hAnsi="Courier New" w:cs="Courier New"/>
+          <w:sz w:val="22"/>
+          <w:szCs w:val="22"/>
+        </w:rPr>
+        <w:t xml:space="preserve">als iedereen weet in welke positie hij geboren is en wat hij </w:t>
+      </w:r>
+      <w:r>
+        <w:rPr>
+          <w:rFonts w:ascii="Courier New" w:hAnsi="Courier New" w:cs="Courier New"/>
+          <w:sz w:val="22"/>
+          <w:szCs w:val="22"/>
+        </w:rPr>
+        <w:t xml:space="preserve">vanuit die positie </w:t>
+      </w:r>
+      <w:r>
+        <w:rPr>
+          <w:rFonts w:ascii="Courier New" w:hAnsi="Courier New" w:cs="Courier New"/>
+          <w:sz w:val="22"/>
+          <w:szCs w:val="22"/>
+        </w:rPr>
+        <w:t>voor de ander betekent. V</w:t>
+      </w:r>
+      <w:r>
+        <w:rPr>
+          <w:rFonts w:ascii="Courier New" w:hAnsi="Courier New" w:cs="Courier New"/>
+          <w:sz w:val="22"/>
+          <w:szCs w:val="22"/>
+        </w:rPr>
+        <w:t>an een individu is</w:t>
+      </w:r>
+      <w:r>
+        <w:rPr>
+          <w:rFonts w:ascii="Courier New" w:hAnsi="Courier New" w:cs="Courier New"/>
+          <w:sz w:val="22"/>
+          <w:szCs w:val="22"/>
+        </w:rPr>
+        <w:t xml:space="preserve"> in zijn tijd</w:t>
+      </w:r>
+      <w:r>
+        <w:rPr>
+          <w:rFonts w:ascii="Courier New" w:hAnsi="Courier New" w:cs="Courier New"/>
+          <w:sz w:val="22"/>
+          <w:szCs w:val="22"/>
+        </w:rPr>
+        <w:t xml:space="preserve"> </w:t>
+      </w:r>
+      <w:r>
+        <w:rPr>
+          <w:rFonts w:ascii="Courier New" w:hAnsi="Courier New" w:cs="Courier New"/>
+          <w:sz w:val="22"/>
+          <w:szCs w:val="22"/>
+        </w:rPr>
+        <w:t xml:space="preserve">nog </w:t>
+      </w:r>
+      <w:r>
+        <w:rPr>
+          <w:rFonts w:ascii="Courier New" w:hAnsi="Courier New" w:cs="Courier New"/>
+          <w:sz w:val="22"/>
+          <w:szCs w:val="22"/>
+        </w:rPr>
+        <w:t>geen sprake</w:t>
+      </w:r>
+      <w:r>
+        <w:rPr>
+          <w:rFonts w:ascii="Courier New" w:hAnsi="Courier New" w:cs="Courier New"/>
+          <w:sz w:val="22"/>
+          <w:szCs w:val="22"/>
+        </w:rPr>
+        <w:t xml:space="preserve"> en de samenleving is opgebouwd uit</w:t>
+      </w:r>
+      <w:r>
+        <w:rPr>
+          <w:rFonts w:ascii="Courier New" w:hAnsi="Courier New" w:cs="Courier New"/>
+          <w:sz w:val="22"/>
+          <w:szCs w:val="22"/>
+        </w:rPr>
+        <w:t xml:space="preserve"> een beperkt aantal klassen</w:t>
+      </w:r>
+      <w:r>
+        <w:rPr>
+          <w:rFonts w:ascii="Courier New" w:hAnsi="Courier New" w:cs="Courier New"/>
+          <w:sz w:val="22"/>
+          <w:szCs w:val="22"/>
+        </w:rPr>
+        <w:t>. H</w:t>
+      </w:r>
+      <w:r>
+        <w:rPr>
+          <w:rFonts w:ascii="Courier New" w:hAnsi="Courier New" w:cs="Courier New"/>
+          <w:sz w:val="22"/>
+          <w:szCs w:val="22"/>
+        </w:rPr>
+        <w:t xml:space="preserve">et echte onderwijs </w:t>
+      </w:r>
+      <w:r>
+        <w:rPr>
+          <w:rFonts w:ascii="Courier New" w:hAnsi="Courier New" w:cs="Courier New"/>
+          <w:sz w:val="22"/>
+          <w:szCs w:val="22"/>
+        </w:rPr>
+        <w:t>i</w:t>
+      </w:r>
+      <w:r>
+        <w:rPr>
+          <w:rFonts w:ascii="Courier New" w:hAnsi="Courier New" w:cs="Courier New"/>
+          <w:sz w:val="22"/>
+          <w:szCs w:val="22"/>
+        </w:rPr>
+        <w:t>s</w:t>
+      </w:r>
+      <w:r>
+        <w:rPr>
+          <w:rFonts w:ascii="Courier New" w:hAnsi="Courier New" w:cs="Courier New"/>
+          <w:sz w:val="22"/>
+          <w:szCs w:val="22"/>
+        </w:rPr>
+        <w:t xml:space="preserve"> alleen</w:t>
+      </w:r>
+      <w:r>
+        <w:rPr>
+          <w:rFonts w:ascii="Courier New" w:hAnsi="Courier New" w:cs="Courier New"/>
+          <w:sz w:val="22"/>
+          <w:szCs w:val="22"/>
+        </w:rPr>
+        <w:t xml:space="preserve"> </w:t>
+      </w:r>
+      <w:r>
+        <w:rPr>
+          <w:rFonts w:ascii="Courier New" w:hAnsi="Courier New" w:cs="Courier New"/>
+          <w:sz w:val="22"/>
+          <w:szCs w:val="22"/>
+        </w:rPr>
+        <w:t>weggelegd</w:t>
+      </w:r>
+      <w:r>
+        <w:rPr>
+          <w:rFonts w:ascii="Courier New" w:hAnsi="Courier New" w:cs="Courier New"/>
+          <w:sz w:val="22"/>
+          <w:szCs w:val="22"/>
+        </w:rPr>
+        <w:t xml:space="preserve"> voor een beperkte groep (filosofen, de liefhebbers van de wijsheid). </w:t>
       </w:r>
       <w:r>
         <w:rPr>
@@ -567,6 +1910,14 @@
           <w:sz w:val="22"/>
           <w:szCs w:val="22"/>
         </w:rPr>
+        <w:t xml:space="preserve">er </w:t>
+      </w:r>
+      <w:r>
+        <w:rPr>
+          <w:rFonts w:ascii="Courier New" w:hAnsi="Courier New" w:cs="Courier New"/>
+          <w:sz w:val="22"/>
+          <w:szCs w:val="22"/>
+        </w:rPr>
         <w:t xml:space="preserve">in de achttiende eeuw </w:t>
       </w:r>
       <w:r>
@@ -575,39 +1926,15 @@
           <w:sz w:val="22"/>
           <w:szCs w:val="22"/>
         </w:rPr>
-        <w:t xml:space="preserve">het individualise </w:t>
-      </w:r>
-      <w:r>
-        <w:rPr>
-          <w:rFonts w:ascii="Courier New" w:hAnsi="Courier New" w:cs="Courier New"/>
-          <w:sz w:val="22"/>
-          <w:szCs w:val="22"/>
-        </w:rPr>
-        <w:t xml:space="preserve">opzetten. </w:t>
-      </w:r>
-      <w:r>
-        <w:rPr>
-          <w:rFonts w:ascii="Courier New" w:hAnsi="Courier New" w:cs="Courier New"/>
-          <w:sz w:val="22"/>
-          <w:szCs w:val="22"/>
-        </w:rPr>
-        <w:t>Hier gaat het om het</w:t>
-      </w:r>
-      <w:r>
-        <w:rPr>
-          <w:rFonts w:ascii="Courier New" w:hAnsi="Courier New" w:cs="Courier New"/>
-          <w:sz w:val="22"/>
-          <w:szCs w:val="22"/>
-        </w:rPr>
-        <w:t xml:space="preserve"> geëmancipeerde</w:t>
-      </w:r>
-      <w:r>
-        <w:rPr>
-          <w:rFonts w:ascii="Courier New" w:hAnsi="Courier New" w:cs="Courier New"/>
-          <w:sz w:val="22"/>
-          <w:szCs w:val="22"/>
-        </w:rPr>
-        <w:t xml:space="preserve"> individu en onderwijs dat recht doet aan de natuurlijke ontwikkeling van het individue. In de negentiende eeuw ontstaat het nationalisme, voorbij het geïsoloeeerde individu, waarbij de staat de rol krijt de burger te vormen in het belang van die staat</w:t>
+        <w:t>aandacht voor het individu</w:t>
+      </w:r>
+      <w:r>
+        <w:rPr>
+          <w:rFonts w:ascii="Courier New" w:hAnsi="Courier New" w:cs="Courier New"/>
+          <w:sz w:val="22"/>
+          <w:szCs w:val="22"/>
+        </w:rPr>
+        <w:t xml:space="preserve"> en het onderwijs</w:t>
       </w:r>
       <w:r>
         <w:rPr>
@@ -623,8 +1950,606 @@
           <w:sz w:val="22"/>
           <w:szCs w:val="22"/>
         </w:rPr>
-        <w:t xml:space="preserve">egelijk stelt Dewey vast dat het sociale leven sterk is veranderd door het reizen, migratie, communicatie en economische veranderingen. Mensen leven in steeds meer sociale verbanden en krijgen steeds meer met anderen te maken. </w:t>
-      </w:r>
+        <w:t>moet recht doen</w:t>
+      </w:r>
+      <w:r>
+        <w:rPr>
+          <w:rFonts w:ascii="Courier New" w:hAnsi="Courier New" w:cs="Courier New"/>
+          <w:sz w:val="22"/>
+          <w:szCs w:val="22"/>
+        </w:rPr>
+        <w:t xml:space="preserve"> aan de natuurlijke ontwikkeling van </w:t>
+      </w:r>
+      <w:r>
+        <w:rPr>
+          <w:rFonts w:ascii="Courier New" w:hAnsi="Courier New" w:cs="Courier New"/>
+          <w:sz w:val="22"/>
+          <w:szCs w:val="22"/>
+        </w:rPr>
+        <w:t>dat</w:t>
+      </w:r>
+      <w:r>
+        <w:rPr>
+          <w:rFonts w:ascii="Courier New" w:hAnsi="Courier New" w:cs="Courier New"/>
+          <w:sz w:val="22"/>
+          <w:szCs w:val="22"/>
+        </w:rPr>
+        <w:t xml:space="preserve"> individu. In de negentiende eeuw ontstaat het nationalisme, waarbij de staat de rol krij</w:t>
+      </w:r>
+      <w:r>
+        <w:rPr>
+          <w:rFonts w:ascii="Courier New" w:hAnsi="Courier New" w:cs="Courier New"/>
+          <w:sz w:val="22"/>
+          <w:szCs w:val="22"/>
+        </w:rPr>
+        <w:t>g</w:t>
+      </w:r>
+      <w:r>
+        <w:rPr>
+          <w:rFonts w:ascii="Courier New" w:hAnsi="Courier New" w:cs="Courier New"/>
+          <w:sz w:val="22"/>
+          <w:szCs w:val="22"/>
+        </w:rPr>
+        <w:t>t de burger te vormen in het belang van die staat</w:t>
+      </w:r>
+      <w:r>
+        <w:rPr>
+          <w:rFonts w:ascii="Courier New" w:hAnsi="Courier New" w:cs="Courier New"/>
+          <w:sz w:val="22"/>
+          <w:szCs w:val="22"/>
+        </w:rPr>
+        <w:t xml:space="preserve"> </w:t>
+      </w:r>
+      <w:r>
+        <w:rPr>
+          <w:rFonts w:ascii="Courier New" w:hAnsi="Courier New" w:cs="Courier New"/>
+          <w:sz w:val="22"/>
+          <w:szCs w:val="22"/>
+        </w:rPr>
+        <w:t>en natie. H</w:t>
+      </w:r>
+      <w:r>
+        <w:rPr>
+          <w:rFonts w:ascii="Courier New" w:hAnsi="Courier New" w:cs="Courier New"/>
+          <w:sz w:val="22"/>
+          <w:szCs w:val="22"/>
+        </w:rPr>
+        <w:t xml:space="preserve">et onderwijs </w:t>
+      </w:r>
+      <w:r>
+        <w:rPr>
+          <w:rFonts w:ascii="Courier New" w:hAnsi="Courier New" w:cs="Courier New"/>
+          <w:sz w:val="22"/>
+          <w:szCs w:val="22"/>
+        </w:rPr>
+        <w:t xml:space="preserve">krijgt de taak om </w:t>
+      </w:r>
+      <w:r>
+        <w:rPr>
+          <w:rFonts w:ascii="Courier New" w:hAnsi="Courier New" w:cs="Courier New"/>
+          <w:sz w:val="22"/>
+          <w:szCs w:val="22"/>
+        </w:rPr>
+        <w:t>recht te doen aan de ontwikkeling van het individu</w:t>
+      </w:r>
+      <w:r>
+        <w:rPr>
+          <w:rFonts w:ascii="Courier New" w:hAnsi="Courier New" w:cs="Courier New"/>
+          <w:sz w:val="22"/>
+          <w:szCs w:val="22"/>
+        </w:rPr>
+        <w:t xml:space="preserve"> en aan brugerschap</w:t>
+      </w:r>
+      <w:r>
+        <w:rPr>
+          <w:rFonts w:ascii="Courier New" w:hAnsi="Courier New" w:cs="Courier New"/>
+          <w:sz w:val="22"/>
+          <w:szCs w:val="22"/>
+        </w:rPr>
+        <w:t xml:space="preserve">. </w:t>
+      </w:r>
+    </w:p>
+    <w:p>
+      <w:pPr>
+        <w:spacing w:line="360" w:lineRule="auto"/>
+        <w:ind w:firstLine="720"/>
+        <w:rPr>
+          <w:rFonts w:ascii="Courier New" w:hAnsi="Courier New" w:cs="Courier New"/>
+          <w:sz w:val="22"/>
+          <w:szCs w:val="22"/>
+        </w:rPr>
+      </w:pPr>
+      <w:r>
+        <w:rPr>
+          <w:rFonts w:ascii="Courier New" w:hAnsi="Courier New" w:cs="Courier New"/>
+          <w:sz w:val="22"/>
+          <w:szCs w:val="22"/>
+        </w:rPr>
+        <w:t xml:space="preserve">Aan het begin van de twintigste eeuw, </w:t>
+      </w:r>
+      <w:r>
+        <w:rPr>
+          <w:rFonts w:ascii="Courier New" w:hAnsi="Courier New" w:cs="Courier New"/>
+          <w:sz w:val="22"/>
+          <w:szCs w:val="22"/>
+        </w:rPr>
+        <w:t xml:space="preserve">zo </w:t>
+      </w:r>
+      <w:r>
+        <w:rPr>
+          <w:rFonts w:ascii="Courier New" w:hAnsi="Courier New" w:cs="Courier New"/>
+          <w:sz w:val="22"/>
+          <w:szCs w:val="22"/>
+        </w:rPr>
+        <w:t>stelt</w:t>
+      </w:r>
+      <w:r>
+        <w:rPr>
+          <w:rFonts w:ascii="Courier New" w:hAnsi="Courier New" w:cs="Courier New"/>
+          <w:sz w:val="22"/>
+          <w:szCs w:val="22"/>
+        </w:rPr>
+        <w:t xml:space="preserve"> Dewey vast</w:t>
+      </w:r>
+      <w:r>
+        <w:rPr>
+          <w:rFonts w:ascii="Courier New" w:hAnsi="Courier New" w:cs="Courier New"/>
+          <w:sz w:val="22"/>
+          <w:szCs w:val="22"/>
+        </w:rPr>
+        <w:t>,</w:t>
+      </w:r>
+      <w:r>
+        <w:rPr>
+          <w:rFonts w:ascii="Courier New" w:hAnsi="Courier New" w:cs="Courier New"/>
+          <w:sz w:val="22"/>
+          <w:szCs w:val="22"/>
+        </w:rPr>
+        <w:t xml:space="preserve"> </w:t>
+      </w:r>
+      <w:r>
+        <w:rPr>
+          <w:rFonts w:ascii="Courier New" w:hAnsi="Courier New" w:cs="Courier New"/>
+          <w:sz w:val="22"/>
+          <w:szCs w:val="22"/>
+        </w:rPr>
+        <w:t xml:space="preserve">is </w:t>
+      </w:r>
+      <w:r>
+        <w:rPr>
+          <w:rFonts w:ascii="Courier New" w:hAnsi="Courier New" w:cs="Courier New"/>
+          <w:sz w:val="22"/>
+          <w:szCs w:val="22"/>
+        </w:rPr>
+        <w:t xml:space="preserve">het sociale leven sterk </w:t>
+      </w:r>
+      <w:r>
+        <w:rPr>
+          <w:rFonts w:ascii="Courier New" w:hAnsi="Courier New" w:cs="Courier New"/>
+          <w:sz w:val="22"/>
+          <w:szCs w:val="22"/>
+        </w:rPr>
+        <w:t>veranderd</w:t>
+      </w:r>
+      <w:r>
+        <w:rPr>
+          <w:rFonts w:ascii="Courier New" w:hAnsi="Courier New" w:cs="Courier New"/>
+          <w:sz w:val="22"/>
+          <w:szCs w:val="22"/>
+        </w:rPr>
+        <w:t xml:space="preserve"> door het reizen, migratie, communicatie en economische veranderingen. Mensen leven in steeds meer </w:t>
+      </w:r>
+      <w:r>
+        <w:rPr>
+          <w:rFonts w:ascii="Courier New" w:hAnsi="Courier New" w:cs="Courier New"/>
+          <w:sz w:val="22"/>
+          <w:szCs w:val="22"/>
+        </w:rPr>
+        <w:t xml:space="preserve">verschillende </w:t>
+      </w:r>
+      <w:r>
+        <w:rPr>
+          <w:rFonts w:ascii="Courier New" w:hAnsi="Courier New" w:cs="Courier New"/>
+          <w:sz w:val="22"/>
+          <w:szCs w:val="22"/>
+        </w:rPr>
+        <w:t xml:space="preserve">sociale verbanden en krijgen steeds meer met anderen te maken. </w:t>
+      </w:r>
+      <w:r>
+        <w:rPr>
+          <w:rFonts w:ascii="Courier New" w:hAnsi="Courier New" w:cs="Courier New"/>
+          <w:sz w:val="22"/>
+          <w:szCs w:val="22"/>
+        </w:rPr>
+        <w:t>Ze worden in allerlei</w:t>
+      </w:r>
+      <w:r>
+        <w:rPr>
+          <w:rFonts w:ascii="Courier New" w:hAnsi="Courier New" w:cs="Courier New"/>
+          <w:sz w:val="22"/>
+          <w:szCs w:val="22"/>
+        </w:rPr>
+        <w:t xml:space="preserve"> situaties </w:t>
+      </w:r>
+      <w:r>
+        <w:rPr>
+          <w:rFonts w:ascii="Courier New" w:hAnsi="Courier New" w:cs="Courier New"/>
+          <w:sz w:val="22"/>
+          <w:szCs w:val="22"/>
+        </w:rPr>
+        <w:t xml:space="preserve">voor nieuwe problemen </w:t>
+      </w:r>
+      <w:r>
+        <w:rPr>
+          <w:rFonts w:ascii="Courier New" w:hAnsi="Courier New" w:cs="Courier New"/>
+          <w:sz w:val="22"/>
+          <w:szCs w:val="22"/>
+        </w:rPr>
+        <w:t xml:space="preserve">geplaatst, gemeenschappelijk belangen nemen toe en sociale gewoonten veranderen. Rigide klasseverschillen </w:t>
+      </w:r>
+      <w:r>
+        <w:rPr>
+          <w:rFonts w:ascii="Courier New" w:hAnsi="Courier New" w:cs="Courier New"/>
+          <w:sz w:val="22"/>
+          <w:szCs w:val="22"/>
+        </w:rPr>
+        <w:t xml:space="preserve">en segregatie hebben </w:t>
+      </w:r>
+      <w:r>
+        <w:rPr>
+          <w:rFonts w:ascii="Courier New" w:hAnsi="Courier New" w:cs="Courier New"/>
+          <w:sz w:val="22"/>
+          <w:szCs w:val="22"/>
+        </w:rPr>
+        <w:t xml:space="preserve">ervoor </w:t>
+      </w:r>
+      <w:r>
+        <w:rPr>
+          <w:rFonts w:ascii="Courier New" w:hAnsi="Courier New" w:cs="Courier New"/>
+          <w:sz w:val="22"/>
+          <w:szCs w:val="22"/>
+        </w:rPr>
+        <w:t xml:space="preserve">gezorgd </w:t>
+      </w:r>
+      <w:r>
+        <w:rPr>
+          <w:rFonts w:ascii="Courier New" w:hAnsi="Courier New" w:cs="Courier New"/>
+          <w:sz w:val="22"/>
+          <w:szCs w:val="22"/>
+        </w:rPr>
+        <w:t>dat</w:t>
+      </w:r>
+      <w:r>
+        <w:rPr>
+          <w:rFonts w:ascii="Courier New" w:hAnsi="Courier New" w:cs="Courier New"/>
+          <w:sz w:val="22"/>
+          <w:szCs w:val="22"/>
+        </w:rPr>
+        <w:t xml:space="preserve"> mensen</w:t>
+      </w:r>
+      <w:r>
+        <w:rPr>
+          <w:rFonts w:ascii="Courier New" w:hAnsi="Courier New" w:cs="Courier New"/>
+          <w:sz w:val="22"/>
+          <w:szCs w:val="22"/>
+        </w:rPr>
+        <w:t xml:space="preserve"> niet op een goede manier met elkaar omgaan</w:t>
+      </w:r>
+      <w:r>
+        <w:rPr>
+          <w:rFonts w:ascii="Courier New" w:hAnsi="Courier New" w:cs="Courier New"/>
+          <w:sz w:val="22"/>
+          <w:szCs w:val="22"/>
+        </w:rPr>
+        <w:t xml:space="preserve">. </w:t>
+      </w:r>
+      <w:r>
+        <w:rPr>
+          <w:rFonts w:ascii="Courier New" w:hAnsi="Courier New" w:cs="Courier New"/>
+          <w:sz w:val="22"/>
+          <w:szCs w:val="22"/>
+        </w:rPr>
+        <w:t xml:space="preserve">Het democratisch ideaal vraagt om verandering van gewoonten. Voor Dewey is het ideaal van groei het reorganiseren of reconstruëren van ervaringen. </w:t>
+      </w:r>
+      <w:r>
+        <w:rPr>
+          <w:rFonts w:ascii="Courier New" w:hAnsi="Courier New" w:cs="Courier New"/>
+          <w:sz w:val="22"/>
+          <w:szCs w:val="22"/>
+        </w:rPr>
+        <w:t>Het gaat erom om in het onderwijs de</w:t>
+      </w:r>
+      <w:r>
+        <w:rPr>
+          <w:rFonts w:ascii="Courier New" w:hAnsi="Courier New" w:cs="Courier New"/>
+          <w:sz w:val="22"/>
+          <w:szCs w:val="22"/>
+        </w:rPr>
+        <w:t xml:space="preserve"> kwaliteit van ervaringen te transformeren en dat heeft invloed op zowel het doel als het </w:t>
+      </w:r>
+      <w:r>
+        <w:rPr>
+          <w:rFonts w:ascii="Courier New" w:hAnsi="Courier New" w:cs="Courier New"/>
+          <w:sz w:val="22"/>
+          <w:szCs w:val="22"/>
+        </w:rPr>
+        <w:t xml:space="preserve">proces van </w:t>
+      </w:r>
+      <w:r>
+        <w:rPr>
+          <w:rFonts w:ascii="Courier New" w:hAnsi="Courier New" w:cs="Courier New"/>
+          <w:sz w:val="22"/>
+          <w:szCs w:val="22"/>
+        </w:rPr>
+        <w:t>onderwijs.</w:t>
+      </w:r>
+      <w:r>
+        <w:rPr>
+          <w:rFonts w:ascii="Courier New" w:hAnsi="Courier New" w:cs="Courier New"/>
+          <w:sz w:val="22"/>
+          <w:szCs w:val="22"/>
+        </w:rPr>
+        <w:t xml:space="preserve"> In de moderne tijd </w:t>
+      </w:r>
+      <w:r>
+        <w:rPr>
+          <w:rFonts w:ascii="Courier New" w:hAnsi="Courier New" w:cs="Courier New"/>
+          <w:sz w:val="22"/>
+          <w:szCs w:val="22"/>
+        </w:rPr>
+        <w:t xml:space="preserve">is </w:t>
+      </w:r>
+      <w:r>
+        <w:rPr>
+          <w:rFonts w:ascii="Courier New" w:hAnsi="Courier New" w:cs="Courier New"/>
+          <w:sz w:val="22"/>
+          <w:szCs w:val="22"/>
+        </w:rPr>
+        <w:t xml:space="preserve">er </w:t>
+      </w:r>
+      <w:r>
+        <w:rPr>
+          <w:rFonts w:ascii="Courier New" w:hAnsi="Courier New" w:cs="Courier New"/>
+          <w:sz w:val="22"/>
+          <w:szCs w:val="22"/>
+        </w:rPr>
+        <w:t>sprake van een veelheid aan gebeurtenissen en visies waar mensen steeds weer op hebben te reageren. In plaats van ieere keer op een bepaalde manier te reageren met een vaststaand actieschema, is het nodig dat mensen open-minded en met gevoel weten te reageren op</w:t>
+      </w:r>
+      <w:r>
+        <w:rPr>
+          <w:rFonts w:ascii="Courier New" w:hAnsi="Courier New" w:cs="Courier New"/>
+          <w:sz w:val="22"/>
+          <w:szCs w:val="22"/>
+        </w:rPr>
+        <w:t xml:space="preserve"> die</w:t>
+      </w:r>
+      <w:r>
+        <w:rPr>
+          <w:rFonts w:ascii="Courier New" w:hAnsi="Courier New" w:cs="Courier New"/>
+          <w:sz w:val="22"/>
+          <w:szCs w:val="22"/>
+        </w:rPr>
+        <w:t xml:space="preserve"> nieuwe gebeurtenissen en visies. De nieuwe filosofie </w:t>
+      </w:r>
+      <w:r>
+        <w:rPr>
+          <w:rFonts w:ascii="Courier New" w:hAnsi="Courier New" w:cs="Courier New"/>
+          <w:sz w:val="22"/>
+          <w:szCs w:val="22"/>
+        </w:rPr>
+        <w:t xml:space="preserve">van reconstructie in het onderwijs </w:t>
+      </w:r>
+      <w:r>
+        <w:rPr>
+          <w:rFonts w:ascii="Courier New" w:hAnsi="Courier New" w:cs="Courier New"/>
+          <w:sz w:val="22"/>
+          <w:szCs w:val="22"/>
+        </w:rPr>
+        <w:t xml:space="preserve">geeft </w:t>
+      </w:r>
+      <w:r>
+        <w:rPr>
+          <w:rFonts w:ascii="Courier New" w:hAnsi="Courier New" w:cs="Courier New"/>
+          <w:sz w:val="22"/>
+          <w:szCs w:val="22"/>
+        </w:rPr>
+        <w:t xml:space="preserve">leerlingen </w:t>
+      </w:r>
+      <w:r>
+        <w:rPr>
+          <w:rFonts w:ascii="Courier New" w:hAnsi="Courier New" w:cs="Courier New"/>
+          <w:sz w:val="22"/>
+          <w:szCs w:val="22"/>
+        </w:rPr>
+        <w:t xml:space="preserve">de kracht dat te leren en </w:t>
+      </w:r>
+      <w:r>
+        <w:rPr>
+          <w:rFonts w:ascii="Courier New" w:hAnsi="Courier New" w:cs="Courier New"/>
+          <w:sz w:val="22"/>
+          <w:szCs w:val="22"/>
+        </w:rPr>
+        <w:t xml:space="preserve">hun </w:t>
+      </w:r>
+      <w:r>
+        <w:rPr>
+          <w:rFonts w:ascii="Courier New" w:hAnsi="Courier New" w:cs="Courier New"/>
+          <w:sz w:val="22"/>
+          <w:szCs w:val="22"/>
+        </w:rPr>
+        <w:t xml:space="preserve">ervaringen </w:t>
+      </w:r>
+      <w:r>
+        <w:rPr>
+          <w:rFonts w:ascii="Courier New" w:hAnsi="Courier New" w:cs="Courier New"/>
+          <w:sz w:val="22"/>
+          <w:szCs w:val="22"/>
+        </w:rPr>
+        <w:t xml:space="preserve">krijgen </w:t>
+      </w:r>
+      <w:r>
+        <w:rPr>
+          <w:rFonts w:ascii="Courier New" w:hAnsi="Courier New" w:cs="Courier New"/>
+          <w:sz w:val="22"/>
+          <w:szCs w:val="22"/>
+        </w:rPr>
+        <w:t xml:space="preserve">een dieper niveau van betekenis </w:t>
+      </w:r>
+      <w:r>
+        <w:rPr>
+          <w:rFonts w:ascii="Courier New" w:hAnsi="Courier New" w:cs="Courier New"/>
+          <w:sz w:val="22"/>
+          <w:szCs w:val="22"/>
+        </w:rPr>
+        <w:t xml:space="preserve">omdat </w:t>
+      </w:r>
+      <w:r>
+        <w:rPr>
+          <w:rFonts w:ascii="Courier New" w:hAnsi="Courier New" w:cs="Courier New"/>
+          <w:sz w:val="22"/>
+          <w:szCs w:val="22"/>
+        </w:rPr>
+        <w:t>ze handelingen in een context kunnen plaatsen</w:t>
+      </w:r>
+      <w:r>
+        <w:rPr>
+          <w:rFonts w:ascii="Courier New" w:hAnsi="Courier New" w:cs="Courier New"/>
+          <w:sz w:val="22"/>
+          <w:szCs w:val="22"/>
+        </w:rPr>
+        <w:t xml:space="preserve">, weten hoe </w:t>
+      </w:r>
+      <w:r>
+        <w:rPr>
+          <w:rFonts w:ascii="Courier New" w:hAnsi="Courier New" w:cs="Courier New"/>
+          <w:sz w:val="22"/>
+          <w:szCs w:val="22"/>
+        </w:rPr>
+        <w:t>ze</w:t>
+      </w:r>
+      <w:r>
+        <w:rPr>
+          <w:rFonts w:ascii="Courier New" w:hAnsi="Courier New" w:cs="Courier New"/>
+          <w:sz w:val="22"/>
+          <w:szCs w:val="22"/>
+        </w:rPr>
+        <w:t xml:space="preserve"> met problemen om kun</w:t>
+      </w:r>
+      <w:r>
+        <w:rPr>
+          <w:rFonts w:ascii="Courier New" w:hAnsi="Courier New" w:cs="Courier New"/>
+          <w:sz w:val="22"/>
+          <w:szCs w:val="22"/>
+        </w:rPr>
+        <w:t>nen</w:t>
+      </w:r>
+      <w:r>
+        <w:rPr>
+          <w:rFonts w:ascii="Courier New" w:hAnsi="Courier New" w:cs="Courier New"/>
+          <w:sz w:val="22"/>
+          <w:szCs w:val="22"/>
+        </w:rPr>
+        <w:t xml:space="preserve"> gaan</w:t>
+      </w:r>
+      <w:r>
+        <w:rPr>
+          <w:rFonts w:ascii="Courier New" w:hAnsi="Courier New" w:cs="Courier New"/>
+          <w:sz w:val="22"/>
+          <w:szCs w:val="22"/>
+        </w:rPr>
+        <w:t xml:space="preserve">, ze </w:t>
+      </w:r>
+      <w:r>
+        <w:rPr>
+          <w:rFonts w:ascii="Courier New" w:hAnsi="Courier New" w:cs="Courier New"/>
+          <w:sz w:val="22"/>
+          <w:szCs w:val="22"/>
+        </w:rPr>
+        <w:t xml:space="preserve">daar de goede methodes voor eigen </w:t>
+      </w:r>
+      <w:r>
+        <w:rPr>
+          <w:rFonts w:ascii="Courier New" w:hAnsi="Courier New" w:cs="Courier New"/>
+          <w:sz w:val="22"/>
+          <w:szCs w:val="22"/>
+        </w:rPr>
+        <w:t xml:space="preserve">hebben </w:t>
+      </w:r>
+      <w:r>
+        <w:rPr>
+          <w:rFonts w:ascii="Courier New" w:hAnsi="Courier New" w:cs="Courier New"/>
+          <w:sz w:val="22"/>
+          <w:szCs w:val="22"/>
+        </w:rPr>
+        <w:t xml:space="preserve">maken (observeren, xx) en de inhoud </w:t>
+      </w:r>
+      <w:r>
+        <w:rPr>
+          <w:rFonts w:ascii="Courier New" w:hAnsi="Courier New" w:cs="Courier New"/>
+          <w:sz w:val="22"/>
+          <w:szCs w:val="22"/>
+        </w:rPr>
+        <w:t>hebben geleerd</w:t>
+      </w:r>
+      <w:r>
+        <w:rPr>
+          <w:rFonts w:ascii="Courier New" w:hAnsi="Courier New" w:cs="Courier New"/>
+          <w:sz w:val="22"/>
+          <w:szCs w:val="22"/>
+        </w:rPr>
+        <w:t xml:space="preserve"> en daarmee </w:t>
+      </w:r>
+      <w:r>
+        <w:rPr>
+          <w:rFonts w:ascii="Courier New" w:hAnsi="Courier New" w:cs="Courier New"/>
+          <w:sz w:val="22"/>
+          <w:szCs w:val="22"/>
+        </w:rPr>
+        <w:t xml:space="preserve">zelf </w:t>
+      </w:r>
+      <w:r>
+        <w:rPr>
+          <w:rFonts w:ascii="Courier New" w:hAnsi="Courier New" w:cs="Courier New"/>
+          <w:sz w:val="22"/>
+          <w:szCs w:val="22"/>
+        </w:rPr>
+        <w:t xml:space="preserve">idee kunnen formuleren van wat </w:t>
+      </w:r>
+      <w:r>
+        <w:rPr>
+          <w:rFonts w:ascii="Courier New" w:hAnsi="Courier New" w:cs="Courier New"/>
+          <w:sz w:val="22"/>
+          <w:szCs w:val="22"/>
+        </w:rPr>
+        <w:t xml:space="preserve">er in de toekomst </w:t>
+      </w:r>
+      <w:r>
+        <w:rPr>
+          <w:rFonts w:ascii="Courier New" w:hAnsi="Courier New" w:cs="Courier New"/>
+          <w:sz w:val="22"/>
+          <w:szCs w:val="22"/>
+        </w:rPr>
+        <w:t>mogelijk is.</w:t>
+      </w:r>
+      <w:r>
+        <w:rPr>
+          <w:rFonts w:ascii="Courier New" w:hAnsi="Courier New" w:cs="Courier New"/>
+          <w:sz w:val="22"/>
+          <w:szCs w:val="22"/>
+        </w:rPr>
+        <w:t xml:space="preserve"> </w:t>
+      </w:r>
+    </w:p>
+    <w:p>
+      <w:pPr>
+        <w:spacing w:line="360" w:lineRule="auto"/>
+        <w:ind w:firstLine="720"/>
+        <w:rPr>
+          <w:rFonts w:ascii="Courier New" w:hAnsi="Courier New" w:cs="Courier New"/>
+          <w:sz w:val="22"/>
+          <w:szCs w:val="22"/>
+        </w:rPr>
+      </w:pPr>
       <w:r>
         <w:rPr>
           <w:rFonts w:ascii="Courier New" w:hAnsi="Courier New" w:cs="Courier New"/>
@@ -632,15 +2557,126 @@
           <w:szCs w:val="22"/>
         </w:rPr>
         <w:lastRenderedPageBreak/>
-        <w:t>Mensen worden steeds vaker voor nieuwe situaties geplaatst, gemeenschappelijk belangen nemen toe en sociale gewoonten veranderen. Rigide klasseverschillen zorgen ervoor dat veel mensen niet op een goede manier met elkaar kunnen omgaan en het democratisch ideaal vraagt om verandering van gewoonten.</w:t>
-      </w:r>
-      <w:r>
-        <w:rPr>
-          <w:rFonts w:ascii="Courier New" w:hAnsi="Courier New" w:cs="Courier New"/>
-          <w:sz w:val="22"/>
-          <w:szCs w:val="22"/>
-        </w:rPr>
-        <w:t xml:space="preserve">. </w:t>
+        <w:t xml:space="preserve">Ervaringen worden in het onderwijs uitelkaar getrokken waar de balans ertussen de kracht vormt. Ervaren en denken xxx </w:t>
+      </w:r>
+      <w:r>
+        <w:rPr>
+          <w:rFonts w:ascii="Courier New" w:hAnsi="Courier New" w:cs="Courier New"/>
+          <w:sz w:val="22"/>
+          <w:szCs w:val="22"/>
+        </w:rPr>
+        <w:t>Over dualismes en antitheses in de filosofie heeft hij het al heel vaak gehad zoals die tussen lichaam en geest xx, maar ook hij heeft het ook over onterechte tegenstellingen</w:t>
+      </w:r>
+      <w:r>
+        <w:rPr>
+          <w:rFonts w:ascii="Courier New" w:hAnsi="Courier New" w:cs="Courier New"/>
+          <w:sz w:val="22"/>
+          <w:szCs w:val="22"/>
+        </w:rPr>
+        <w:t xml:space="preserve"> tussen werk en vrije tijd, praktijk en intellectuele activiteit, fysieke en sociale studies, het individu en de wereld </w:t>
+      </w:r>
+      <w:r>
+        <w:rPr>
+          <w:rFonts w:ascii="Courier New" w:hAnsi="Courier New" w:cs="Courier New"/>
+          <w:sz w:val="22"/>
+          <w:szCs w:val="22"/>
+        </w:rPr>
+        <w:t>xx</w:t>
+      </w:r>
+    </w:p>
+    <w:p>
+      <w:pPr>
+        <w:spacing w:line="360" w:lineRule="auto"/>
+        <w:ind w:firstLine="720"/>
+        <w:rPr>
+          <w:rFonts w:ascii="Courier New" w:hAnsi="Courier New" w:cs="Courier New"/>
+          <w:sz w:val="22"/>
+          <w:szCs w:val="22"/>
+        </w:rPr>
+      </w:pPr>
+    </w:p>
+    <w:p>
+      <w:pPr>
+        <w:spacing w:line="360" w:lineRule="auto"/>
+        <w:ind w:firstLine="720"/>
+        <w:rPr>
+          <w:rFonts w:ascii="Courier New" w:hAnsi="Courier New" w:cs="Courier New"/>
+          <w:sz w:val="22"/>
+          <w:szCs w:val="22"/>
+        </w:rPr>
+      </w:pPr>
+      <w:r>
+        <w:rPr>
+          <w:rFonts w:ascii="Courier New" w:hAnsi="Courier New" w:cs="Courier New"/>
+          <w:sz w:val="22"/>
+          <w:szCs w:val="22"/>
+        </w:rPr>
+        <w:t>Democratie en Onderwijs is een onderwijsfilosofisch boek en pas aan het einde van het boek gaat hij hierop in. Voor hem gaat het bij filosofie niet zozeer om dingen te weten maar eerder om het oplossen van problemen waar mensen mee te maken hebben en wat dat voor het gedrag van mensen betekent. Voor de feiten over de wereld moeten we bij de wiskunde, natuurkunde, scheikunde, biologie, anthropologie, geschiedenis en andere wetenschappen zijn</w:t>
+      </w:r>
+      <w:r>
+        <w:rPr>
+          <w:rFonts w:ascii="Courier New" w:hAnsi="Courier New" w:cs="Courier New"/>
+          <w:sz w:val="22"/>
+          <w:szCs w:val="22"/>
+        </w:rPr>
+        <w:t>. ‘But when we ask what sort of permanent disposition of action toward the world the scientific disclosures exact of us we are raising philosophical question (p. 280) xxx</w:t>
+      </w:r>
+    </w:p>
+    <w:p>
+      <w:pPr>
+        <w:spacing w:line="360" w:lineRule="auto"/>
+        <w:ind w:firstLine="720"/>
+        <w:rPr>
+          <w:rFonts w:ascii="Courier New" w:hAnsi="Courier New" w:cs="Courier New"/>
+          <w:sz w:val="22"/>
+          <w:szCs w:val="22"/>
+        </w:rPr>
+      </w:pPr>
+      <w:r>
+        <w:rPr>
+          <w:rFonts w:ascii="Courier New" w:hAnsi="Courier New" w:cs="Courier New"/>
+          <w:sz w:val="22"/>
+          <w:szCs w:val="22"/>
+        </w:rPr>
+        <w:t>Intelligentie</w:t>
+      </w:r>
+    </w:p>
+    <w:p>
+      <w:pPr>
+        <w:spacing w:line="360" w:lineRule="auto"/>
+        <w:ind w:firstLine="720"/>
+        <w:rPr>
+          <w:rFonts w:ascii="Courier New" w:hAnsi="Courier New" w:cs="Courier New"/>
+          <w:sz w:val="22"/>
+          <w:szCs w:val="22"/>
+        </w:rPr>
+      </w:pPr>
+      <w:r>
+        <w:rPr>
+          <w:rFonts w:ascii="Courier New" w:hAnsi="Courier New" w:cs="Courier New"/>
+          <w:sz w:val="22"/>
+          <w:szCs w:val="22"/>
+        </w:rPr>
+        <w:t>moraliteit</w:t>
+      </w:r>
+    </w:p>
+    <w:p>
+      <w:pPr>
+        <w:spacing w:line="360" w:lineRule="auto"/>
+        <w:ind w:firstLine="720"/>
+        <w:rPr>
+          <w:rFonts w:ascii="Courier New" w:hAnsi="Courier New" w:cs="Courier New"/>
+          <w:sz w:val="22"/>
+          <w:szCs w:val="22"/>
+        </w:rPr>
+      </w:pPr>
+      <w:r>
+        <w:rPr>
+          <w:rFonts w:ascii="Courier New" w:hAnsi="Courier New" w:cs="Courier New"/>
+          <w:sz w:val="22"/>
+          <w:szCs w:val="22"/>
+        </w:rPr>
+        <w:t xml:space="preserve"> </w:t>
       </w:r>
       <w:r>
         <w:rPr>

</xml_diff>

<commit_message>
25-03-10, Dem en On bijgewerkt
</commit_message>
<xml_diff>
--- a/DeweyBooks/DemocratieenOnderwijs.docx
+++ b/DeweyBooks/DemocratieenOnderwijs.docx
@@ -2611,21 +2611,357 @@
           <w:sz w:val="22"/>
           <w:szCs w:val="22"/>
         </w:rPr>
-        <w:t>Democratie en Onderwijs is een onderwijsfilosofisch boek en pas aan het einde van het boek gaat hij hierop in. Voor hem gaat het bij filosofie niet zozeer om dingen te weten maar eerder om het oplossen van problemen waar mensen mee te maken hebben en wat dat voor het gedrag van mensen betekent. Voor de feiten over de wereld moeten we bij de wiskunde, natuurkunde, scheikunde, biologie, anthropologie, geschiedenis en andere wetenschappen zijn</w:t>
-      </w:r>
-      <w:r>
-        <w:rPr>
-          <w:rFonts w:ascii="Courier New" w:hAnsi="Courier New" w:cs="Courier New"/>
-          <w:sz w:val="22"/>
-          <w:szCs w:val="22"/>
-        </w:rPr>
-        <w:t>. ‘But when we ask what sort of permanent disposition of action toward the world the scientific disclosures exact of us we are raising philosophical question (p. 280) xxx</w:t>
+        <w:t xml:space="preserve">Democratie en Onderwijs is een onderwijsfilosofisch boek en pas aan het einde van het boek gaat hij </w:t>
+      </w:r>
+      <w:r>
+        <w:rPr>
+          <w:rFonts w:ascii="Courier New" w:hAnsi="Courier New" w:cs="Courier New"/>
+          <w:sz w:val="22"/>
+          <w:szCs w:val="22"/>
+        </w:rPr>
+        <w:t>op de onderwijsfilosofie</w:t>
+      </w:r>
+      <w:r>
+        <w:rPr>
+          <w:rFonts w:ascii="Courier New" w:hAnsi="Courier New" w:cs="Courier New"/>
+          <w:sz w:val="22"/>
+          <w:szCs w:val="22"/>
+        </w:rPr>
+        <w:t xml:space="preserve"> in. Voor hem gaat het </w:t>
+      </w:r>
+      <w:r>
+        <w:rPr>
+          <w:rFonts w:ascii="Courier New" w:hAnsi="Courier New" w:cs="Courier New"/>
+          <w:sz w:val="22"/>
+          <w:szCs w:val="22"/>
+        </w:rPr>
+        <w:t xml:space="preserve">hier </w:t>
+      </w:r>
+      <w:r>
+        <w:rPr>
+          <w:rFonts w:ascii="Courier New" w:hAnsi="Courier New" w:cs="Courier New"/>
+          <w:sz w:val="22"/>
+          <w:szCs w:val="22"/>
+        </w:rPr>
+        <w:t xml:space="preserve">niet zozeer om dingen te weten maar </w:t>
+      </w:r>
+      <w:r>
+        <w:rPr>
+          <w:rFonts w:ascii="Courier New" w:hAnsi="Courier New" w:cs="Courier New"/>
+          <w:sz w:val="22"/>
+          <w:szCs w:val="22"/>
+        </w:rPr>
+        <w:t>veel meer</w:t>
+      </w:r>
+      <w:r>
+        <w:rPr>
+          <w:rFonts w:ascii="Courier New" w:hAnsi="Courier New" w:cs="Courier New"/>
+          <w:sz w:val="22"/>
+          <w:szCs w:val="22"/>
+        </w:rPr>
+        <w:t xml:space="preserve"> om het oplossen van problemen waar mensen </w:t>
+      </w:r>
+      <w:r>
+        <w:rPr>
+          <w:rFonts w:ascii="Courier New" w:hAnsi="Courier New" w:cs="Courier New"/>
+          <w:sz w:val="22"/>
+          <w:szCs w:val="22"/>
+        </w:rPr>
+        <w:t xml:space="preserve">in het leven </w:t>
+      </w:r>
+      <w:r>
+        <w:rPr>
+          <w:rFonts w:ascii="Courier New" w:hAnsi="Courier New" w:cs="Courier New"/>
+          <w:sz w:val="22"/>
+          <w:szCs w:val="22"/>
+        </w:rPr>
+        <w:t xml:space="preserve">mee te maken hebben en wat </w:t>
+      </w:r>
+      <w:r>
+        <w:rPr>
+          <w:rFonts w:ascii="Courier New" w:hAnsi="Courier New" w:cs="Courier New"/>
+          <w:sz w:val="22"/>
+          <w:szCs w:val="22"/>
+        </w:rPr>
+        <w:t xml:space="preserve">dit van het </w:t>
+      </w:r>
+      <w:r>
+        <w:rPr>
+          <w:rFonts w:ascii="Courier New" w:hAnsi="Courier New" w:cs="Courier New"/>
+          <w:sz w:val="22"/>
+          <w:szCs w:val="22"/>
+        </w:rPr>
+        <w:t>gedrag van mense</w:t>
+      </w:r>
+      <w:r>
+        <w:rPr>
+          <w:rFonts w:ascii="Courier New" w:hAnsi="Courier New" w:cs="Courier New"/>
+          <w:sz w:val="22"/>
+          <w:szCs w:val="22"/>
+        </w:rPr>
+        <w:t>n vraagt</w:t>
+      </w:r>
+      <w:r>
+        <w:rPr>
+          <w:rFonts w:ascii="Courier New" w:hAnsi="Courier New" w:cs="Courier New"/>
+          <w:sz w:val="22"/>
+          <w:szCs w:val="22"/>
+        </w:rPr>
+        <w:t xml:space="preserve">. Voor de feiten over de wereld moeten we bij de wiskunde, natuurkunde, scheikunde, biologie, </w:t>
+      </w:r>
+      <w:r>
+        <w:rPr>
+          <w:rFonts w:ascii="Courier New" w:hAnsi="Courier New" w:cs="Courier New"/>
+          <w:sz w:val="22"/>
+          <w:szCs w:val="22"/>
+        </w:rPr>
+        <w:t xml:space="preserve">en de </w:t>
+      </w:r>
+      <w:r>
+        <w:rPr>
+          <w:rFonts w:ascii="Courier New" w:hAnsi="Courier New" w:cs="Courier New"/>
+          <w:sz w:val="22"/>
+          <w:szCs w:val="22"/>
+        </w:rPr>
+        <w:t>anthropologie, geschiedenis en andere wetenschappen zijn</w:t>
+      </w:r>
+      <w:r>
+        <w:rPr>
+          <w:rFonts w:ascii="Courier New" w:hAnsi="Courier New" w:cs="Courier New"/>
+          <w:sz w:val="22"/>
+          <w:szCs w:val="22"/>
+        </w:rPr>
+        <w:t>. ‘</w:t>
+      </w:r>
+      <w:r>
+        <w:rPr>
+          <w:rFonts w:ascii="Courier New" w:hAnsi="Courier New" w:cs="Courier New"/>
+          <w:sz w:val="22"/>
+          <w:szCs w:val="22"/>
+        </w:rPr>
+        <w:t>Maar</w:t>
+      </w:r>
+      <w:r>
+        <w:rPr>
+          <w:rFonts w:ascii="Courier New" w:hAnsi="Courier New" w:cs="Courier New"/>
+          <w:sz w:val="22"/>
+          <w:szCs w:val="22"/>
+        </w:rPr>
+        <w:t>’, zo schrijft Dewey</w:t>
+      </w:r>
+      <w:r>
+        <w:rPr>
+          <w:rFonts w:ascii="Courier New" w:hAnsi="Courier New" w:cs="Courier New"/>
+          <w:sz w:val="22"/>
+          <w:szCs w:val="22"/>
+        </w:rPr>
+        <w:t xml:space="preserve"> </w:t>
+      </w:r>
+      <w:r>
+        <w:rPr>
+          <w:rFonts w:ascii="Courier New" w:hAnsi="Courier New" w:cs="Courier New"/>
+          <w:sz w:val="22"/>
+          <w:szCs w:val="22"/>
+        </w:rPr>
+        <w:t>‘</w:t>
+      </w:r>
+      <w:r>
+        <w:rPr>
+          <w:rFonts w:ascii="Courier New" w:hAnsi="Courier New" w:cs="Courier New"/>
+          <w:sz w:val="22"/>
+          <w:szCs w:val="22"/>
+        </w:rPr>
+        <w:t xml:space="preserve">als we ons afvragen wat voor soort permanente dispositie van actie </w:t>
+      </w:r>
+      <w:r>
+        <w:rPr>
+          <w:rFonts w:ascii="Courier New" w:hAnsi="Courier New" w:cs="Courier New"/>
+          <w:sz w:val="22"/>
+          <w:szCs w:val="22"/>
+        </w:rPr>
+        <w:t xml:space="preserve">de wetenschappelijke onthullingen </w:t>
+      </w:r>
+      <w:r>
+        <w:rPr>
+          <w:rFonts w:ascii="Courier New" w:hAnsi="Courier New" w:cs="Courier New"/>
+          <w:sz w:val="22"/>
+          <w:szCs w:val="22"/>
+        </w:rPr>
+        <w:t>ten opzichte van de wereld van ons eisen, werpen we een filosofische vraag op</w:t>
+      </w:r>
+      <w:r>
+        <w:rPr>
+          <w:rFonts w:ascii="Courier New" w:hAnsi="Courier New" w:cs="Courier New"/>
+          <w:sz w:val="22"/>
+          <w:szCs w:val="22"/>
+        </w:rPr>
+        <w:t>’</w:t>
+      </w:r>
+      <w:r>
+        <w:rPr>
+          <w:rFonts w:ascii="Courier New" w:hAnsi="Courier New" w:cs="Courier New"/>
+          <w:sz w:val="22"/>
+          <w:szCs w:val="22"/>
+        </w:rPr>
+        <w:t xml:space="preserve"> </w:t>
+      </w:r>
+      <w:r>
+        <w:rPr>
+          <w:rFonts w:ascii="Courier New" w:hAnsi="Courier New" w:cs="Courier New"/>
+          <w:sz w:val="22"/>
+          <w:szCs w:val="22"/>
+        </w:rPr>
+        <w:t>(p. 280)</w:t>
+      </w:r>
+      <w:r>
+        <w:rPr>
+          <w:rFonts w:ascii="Courier New" w:hAnsi="Courier New" w:cs="Courier New"/>
+          <w:sz w:val="22"/>
+          <w:szCs w:val="22"/>
+        </w:rPr>
+        <w:t>. De filosoof weet rustig en aanhoudend te reageren wanneer hij met moeilijkheden en verlies wordt geconfronteerd. Hij kent de kracht van leren en betekenis toekennen</w:t>
+      </w:r>
+      <w:r>
+        <w:rPr>
+          <w:rFonts w:ascii="Courier New" w:hAnsi="Courier New" w:cs="Courier New"/>
+          <w:sz w:val="22"/>
+          <w:szCs w:val="22"/>
+        </w:rPr>
+        <w:t xml:space="preserve"> en bij hem gaat het veel meer over denken dan over kennis. Want kennis staat vast en is geordend, terwijl het bij het denken niet vaststaat en meer een verstoring willen overkomen, het laat zien wat er gedaan en geprobeerd kan worden. Hier worden problemen gedefinieerd en methodes gedefinieerd om ermee om te gaan. Het reflecteert over onzekerheid en doet voorstellen om ermee om te gaan. Onderwijs helpt om de problemen te detecteren en te benoemen </w:t>
+      </w:r>
+      <w:r>
+        <w:rPr>
+          <w:rFonts w:ascii="Courier New" w:hAnsi="Courier New" w:cs="Courier New"/>
+          <w:sz w:val="22"/>
+          <w:szCs w:val="22"/>
+        </w:rPr>
+        <w:t xml:space="preserve">en doelen te definiëren </w:t>
+      </w:r>
+      <w:r>
+        <w:rPr>
+          <w:rFonts w:ascii="Courier New" w:hAnsi="Courier New" w:cs="Courier New"/>
+          <w:sz w:val="22"/>
+          <w:szCs w:val="22"/>
+        </w:rPr>
+        <w:t xml:space="preserve">en </w:t>
+      </w:r>
+      <w:r>
+        <w:rPr>
+          <w:rFonts w:ascii="Courier New" w:hAnsi="Courier New" w:cs="Courier New"/>
+          <w:sz w:val="22"/>
+          <w:szCs w:val="22"/>
+        </w:rPr>
+        <w:t>dat we daar intellectueel en moreel toe in staat zijn. Met behulp van de</w:t>
+      </w:r>
+      <w:r>
+        <w:rPr>
+          <w:rFonts w:ascii="Courier New" w:hAnsi="Courier New" w:cs="Courier New"/>
+          <w:sz w:val="22"/>
+          <w:szCs w:val="22"/>
+        </w:rPr>
+        <w:t xml:space="preserve"> huidige stand van de wetenschap</w:t>
+      </w:r>
+      <w:r>
+        <w:rPr>
+          <w:rFonts w:ascii="Courier New" w:hAnsi="Courier New" w:cs="Courier New"/>
+          <w:sz w:val="22"/>
+          <w:szCs w:val="22"/>
+        </w:rPr>
+        <w:t xml:space="preserve"> wil hij met zijn filosofie bekritiseren </w:t>
+      </w:r>
+      <w:r>
+        <w:rPr>
+          <w:rFonts w:ascii="Courier New" w:hAnsi="Courier New" w:cs="Courier New"/>
+          <w:sz w:val="22"/>
+          <w:szCs w:val="22"/>
+        </w:rPr>
+        <w:t xml:space="preserve">zoals we dat tot nu toe dan en laten zien dat de onderliggende waarden verouderd zijn of laten zien dat we daar ten onrechte aan geheecht wordt. Hij wil ook laten zien op welke wijze de </w:t>
+      </w:r>
+      <w:r>
+        <w:rPr>
+          <w:rFonts w:ascii="Courier New" w:hAnsi="Courier New" w:cs="Courier New"/>
+          <w:sz w:val="22"/>
+          <w:szCs w:val="22"/>
+        </w:rPr>
+        <w:t xml:space="preserve">resultaten van gespecialiseerde wetenschap </w:t>
+      </w:r>
+      <w:r>
+        <w:rPr>
+          <w:rFonts w:ascii="Courier New" w:hAnsi="Courier New" w:cs="Courier New"/>
+          <w:sz w:val="22"/>
+          <w:szCs w:val="22"/>
+        </w:rPr>
+        <w:t>van invloed kunnen zijn</w:t>
+      </w:r>
+      <w:r>
+        <w:rPr>
+          <w:rFonts w:ascii="Courier New" w:hAnsi="Courier New" w:cs="Courier New"/>
+          <w:sz w:val="22"/>
+          <w:szCs w:val="22"/>
+        </w:rPr>
+        <w:t xml:space="preserve"> op toekomstige inspanningen. </w:t>
+      </w:r>
+      <w:r>
+        <w:rPr>
+          <w:rFonts w:ascii="Courier New" w:hAnsi="Courier New" w:cs="Courier New"/>
+          <w:sz w:val="22"/>
+          <w:szCs w:val="22"/>
+        </w:rPr>
+        <w:t>Goed nadenken over de huidige en de toekomstige situatie</w:t>
+      </w:r>
+      <w:r>
+        <w:rPr>
+          <w:rFonts w:ascii="Courier New" w:hAnsi="Courier New" w:cs="Courier New"/>
+          <w:sz w:val="22"/>
+          <w:szCs w:val="22"/>
+        </w:rPr>
+        <w:t xml:space="preserve"> is onmogelijk om succes te hebben </w:t>
+      </w:r>
+      <w:r>
+        <w:rPr>
+          <w:rFonts w:ascii="Courier New" w:hAnsi="Courier New" w:cs="Courier New"/>
+          <w:sz w:val="22"/>
+          <w:szCs w:val="22"/>
+        </w:rPr>
+        <w:t>zonder in het onderwijs aandacht te besteden aan de vraag</w:t>
+      </w:r>
+      <w:r>
+        <w:rPr>
+          <w:rFonts w:ascii="Courier New" w:hAnsi="Courier New" w:cs="Courier New"/>
+          <w:sz w:val="22"/>
+          <w:szCs w:val="22"/>
+        </w:rPr>
+        <w:t xml:space="preserve"> wat </w:t>
+      </w:r>
+      <w:r>
+        <w:rPr>
+          <w:rFonts w:ascii="Courier New" w:hAnsi="Courier New" w:cs="Courier New"/>
+          <w:sz w:val="22"/>
+          <w:szCs w:val="22"/>
+        </w:rPr>
+        <w:lastRenderedPageBreak/>
+        <w:t>te doen en wat niet te doen.</w:t>
+      </w:r>
+      <w:r>
+        <w:rPr>
+          <w:rFonts w:ascii="Courier New" w:hAnsi="Courier New" w:cs="Courier New"/>
+          <w:sz w:val="22"/>
+          <w:szCs w:val="22"/>
+        </w:rPr>
+        <w:t xml:space="preserve"> </w:t>
+      </w:r>
+      <w:r>
+        <w:rPr>
+          <w:rFonts w:ascii="Courier New" w:hAnsi="Courier New" w:cs="Courier New"/>
+          <w:sz w:val="22"/>
+          <w:szCs w:val="22"/>
+        </w:rPr>
+        <w:t xml:space="preserve">Zijn onderwijsfilosofie wil dat we een goede intellectuele en morele houding weten aan te nemen ten opzichte van de moeilijkheden in het leven. Reconstructie van filosofie, onderwijs, sociale idealen en methode gaan hand in hand. Dat is nodig nu het leven zo veranderd is door de vooruitgang in de wetenschap, de industriële revolutie en de ontwikkeling van de democratie en daarvoor moet het onderwijs veranderd worden. </w:t>
       </w:r>
     </w:p>
     <w:p>
       <w:pPr>
         <w:spacing w:line="360" w:lineRule="auto"/>
-        <w:ind w:firstLine="720"/>
         <w:rPr>
           <w:rFonts w:ascii="Courier New" w:hAnsi="Courier New" w:cs="Courier New"/>
           <w:sz w:val="22"/>
@@ -2638,13 +2974,69 @@
           <w:sz w:val="22"/>
           <w:szCs w:val="22"/>
         </w:rPr>
-        <w:t>Intelligentie</w:t>
+        <w:tab/>
+        <w:t>Dit betekent iets voor de kennis</w:t>
+      </w:r>
+      <w:r>
+        <w:rPr>
+          <w:rFonts w:ascii="Courier New" w:hAnsi="Courier New" w:cs="Courier New"/>
+          <w:sz w:val="22"/>
+          <w:szCs w:val="22"/>
+        </w:rPr>
+        <w:t>theorie en de verschillende manieren waarop met ervaringen wordt omgegaan. Tenonrechte worden er tegenstellingen gecreëerd zoals die tussen de empirische en de hogere, rationele kennis. Empirische kennis is er voor de werkende klasse en hier gaat het om het particuliere, de dagelijkse zaken, om het gewone individu en die een toepasbare oplossing zoekt. Rationele kennis is voor de hogere klasse en voor hen gaat het niet om de toepasbaarheid maar om een theoretisch inzicht en het universele. Hiervoor zijn er ook twee vormen van leren, bij de een gaat het om iets persoonlijiks, interne, subjectieve kenni</w:t>
+      </w:r>
+      <w:r>
+        <w:rPr>
+          <w:rFonts w:ascii="Courier New" w:hAnsi="Courier New" w:cs="Courier New"/>
+          <w:sz w:val="22"/>
+          <w:szCs w:val="22"/>
+        </w:rPr>
+        <w:t>s, bij de ander om</w:t>
+      </w:r>
+      <w:r>
+        <w:rPr>
+          <w:rFonts w:ascii="Courier New" w:hAnsi="Courier New" w:cs="Courier New"/>
+          <w:sz w:val="22"/>
+          <w:szCs w:val="22"/>
+        </w:rPr>
+        <w:t xml:space="preserve">  boeken- en objectieve kennis, iets externs</w:t>
+      </w:r>
+      <w:r>
+        <w:rPr>
+          <w:rFonts w:ascii="Courier New" w:hAnsi="Courier New" w:cs="Courier New"/>
+          <w:sz w:val="22"/>
+          <w:szCs w:val="22"/>
+        </w:rPr>
+        <w:t xml:space="preserve">. </w:t>
+      </w:r>
+      <w:r>
+        <w:rPr>
+          <w:rFonts w:ascii="Courier New" w:hAnsi="Courier New" w:cs="Courier New"/>
+          <w:sz w:val="22"/>
+          <w:szCs w:val="22"/>
+        </w:rPr>
+        <w:t xml:space="preserve">Dit zien we terug bij de tegenstelling tussen de sensationele kennistheorie en de tationele kennistheorie waarbij de eerste stroming de nadruk legt op de sensorisch stimulatie van ervaringen en de rationalisten de nadruk leggen op de relatie tussen denken en ervaren. </w:t>
+      </w:r>
+      <w:r>
+        <w:rPr>
+          <w:rFonts w:ascii="Courier New" w:hAnsi="Courier New" w:cs="Courier New"/>
+          <w:sz w:val="22"/>
+          <w:szCs w:val="22"/>
+        </w:rPr>
+        <w:t xml:space="preserve">Duidelijk is dat doen en iets weten, praktijk en theorie uit elkaar zijn gehaald. Maar iets doen en weten en praktijk en theorie horen bij elkaar, zoals ook het lichaam en de geest bij elkaar horen. Die zijn niet op te splitsen maar horen bij elkaar en zijn iets continues omdat de ene handeling de volgende voorbereid terwijl rekening wordt gehouden met wat er is eigen gemaakt. Mensen zijn geen toeschouwer maar nemen deel aan activiteiten in de wereld en kennis hebben we daarbij nodig om van de ene ervaring naar de volgende ervaring te komen. </w:t>
+      </w:r>
+      <w:r>
+        <w:rPr>
+          <w:rFonts w:ascii="Courier New" w:hAnsi="Courier New" w:cs="Courier New"/>
+          <w:sz w:val="22"/>
+          <w:szCs w:val="22"/>
+        </w:rPr>
+        <w:t>Met kennis zorgen we ervoor dat ons zelf kunnen verbinden met de wereld waarin we leven. Dat steeds opnieuw ons vrij kunnen verhouden tot de wereld is wat democratie nodig heeft en daar hebben we kennis voor nodig die richting en betekenis geeft.</w:t>
       </w:r>
     </w:p>
     <w:p>
       <w:pPr>
         <w:spacing w:line="360" w:lineRule="auto"/>
-        <w:ind w:firstLine="720"/>
         <w:rPr>
           <w:rFonts w:ascii="Courier New" w:hAnsi="Courier New" w:cs="Courier New"/>
           <w:sz w:val="22"/>
@@ -2657,8 +3049,132 @@
           <w:sz w:val="22"/>
           <w:szCs w:val="22"/>
         </w:rPr>
-        <w:t>moraliteit</w:t>
-      </w:r>
+        <w:tab/>
+        <w:t xml:space="preserve">Behalve een andere vorm van kennis heeft democratie ook een aangepast theorie van moraliteit nodig. </w:t>
+      </w:r>
+      <w:r>
+        <w:rPr>
+          <w:rFonts w:ascii="Courier New" w:hAnsi="Courier New" w:cs="Courier New"/>
+          <w:sz w:val="22"/>
+          <w:szCs w:val="22"/>
+        </w:rPr>
+        <w:t xml:space="preserve">Ook hier zien we een achterhaalde tegenstelling en wel moraliteit die de nadruk legt </w:t>
+      </w:r>
+      <w:r>
+        <w:rPr>
+          <w:rFonts w:ascii="Courier New" w:hAnsi="Courier New" w:cs="Courier New"/>
+          <w:sz w:val="22"/>
+          <w:szCs w:val="22"/>
+        </w:rPr>
+        <w:lastRenderedPageBreak/>
+        <w:t xml:space="preserve">motief en karakter en gaat het om de voornemens </w:t>
+      </w:r>
+      <w:r>
+        <w:rPr>
+          <w:rFonts w:ascii="Courier New" w:hAnsi="Courier New" w:cs="Courier New"/>
+          <w:sz w:val="22"/>
+          <w:szCs w:val="22"/>
+        </w:rPr>
+        <w:t xml:space="preserve">en intenties </w:t>
+      </w:r>
+      <w:r>
+        <w:rPr>
+          <w:rFonts w:ascii="Courier New" w:hAnsi="Courier New" w:cs="Courier New"/>
+          <w:sz w:val="22"/>
+          <w:szCs w:val="22"/>
+        </w:rPr>
+        <w:t xml:space="preserve">los van de handeling en wat deze betekenen. </w:t>
+      </w:r>
+      <w:r>
+        <w:rPr>
+          <w:rFonts w:ascii="Courier New" w:hAnsi="Courier New" w:cs="Courier New"/>
+          <w:sz w:val="22"/>
+          <w:szCs w:val="22"/>
+        </w:rPr>
+        <w:t xml:space="preserve">Hier gaat het om de moraliteit van het innerlijke, zoals we dat in </w:t>
+      </w:r>
+      <w:r>
+        <w:rPr>
+          <w:rFonts w:ascii="Courier New" w:hAnsi="Courier New" w:cs="Courier New"/>
+          <w:sz w:val="22"/>
+          <w:szCs w:val="22"/>
+        </w:rPr>
+        <w:t xml:space="preserve">de theoie van Kant tegenkomen. Er is ook een stroming die dat dat als sentimenteel en subjectief </w:t>
+      </w:r>
+      <w:r>
+        <w:rPr>
+          <w:rFonts w:ascii="Courier New" w:hAnsi="Courier New" w:cs="Courier New"/>
+          <w:sz w:val="22"/>
+          <w:szCs w:val="22"/>
+        </w:rPr>
+        <w:t xml:space="preserve">afdoet </w:t>
+      </w:r>
+      <w:r>
+        <w:rPr>
+          <w:rFonts w:ascii="Courier New" w:hAnsi="Courier New" w:cs="Courier New"/>
+          <w:sz w:val="22"/>
+          <w:szCs w:val="22"/>
+        </w:rPr>
+        <w:t>en die de nadruk leggen op het resultaat en het gedrag dat het oplevert. en daarmee op het innerlijke, moraliteit die de nadruk legt op consequenties en gedrag en daarmee op uiterlijke moraliteit.</w:t>
+      </w:r>
+      <w:r>
+        <w:rPr>
+          <w:rFonts w:ascii="Courier New" w:hAnsi="Courier New" w:cs="Courier New"/>
+          <w:sz w:val="22"/>
+          <w:szCs w:val="22"/>
+        </w:rPr>
+        <w:t xml:space="preserve"> Beide stroming zien de mens als iets vaststaands en ook hier kijkt Dewey anders tegenaan. We vormen onszelf continue door handeling en situaties waarin we terecht komen. Het is goed om niet vanuit een bepaald principe te handelen maar meer van continue ontwikkeling op basis van de situatie waarin we terecht zijn gekomen. Concrete alledaagse intelligentie wordt onderschat en ten onrechte zien denken we dat moraliteit niets met alledaagse kennis te maken heeft. In een democratische samenleving gaat het vaak om hoe we </w:t>
+      </w:r>
+      <w:r>
+        <w:rPr>
+          <w:rFonts w:ascii="Courier New" w:hAnsi="Courier New" w:cs="Courier New"/>
+          <w:sz w:val="22"/>
+          <w:szCs w:val="22"/>
+        </w:rPr>
+        <w:t xml:space="preserve">ons persoonlijk opstellen, hoe we met onze impulsen en gewoonten omgaan en vooral hoe we ons in het leven verhouden tot anderen. Die sociale percepties en interesse kunnen we ons in de gemeenschap van de school eigen maken waar we ons tot andere verhouden, met hen communiceren en met andere samenwerken. De leerling leert op school zich als sociaal persoon op te stellen die met anderen kan leven en weet hoe hij zelf aan het geheel kan bijdragen. </w:t>
+      </w:r>
+      <w:r>
+        <w:rPr>
+          <w:rFonts w:ascii="Courier New" w:hAnsi="Courier New" w:cs="Courier New"/>
+          <w:sz w:val="22"/>
+          <w:szCs w:val="22"/>
+        </w:rPr>
+        <w:t>“</w:t>
+      </w:r>
+      <w:r>
+        <w:rPr>
+          <w:rFonts w:ascii="Courier New" w:hAnsi="Courier New" w:cs="Courier New"/>
+          <w:sz w:val="22"/>
+          <w:szCs w:val="22"/>
+        </w:rPr>
+        <w:t>En onderwijs is niet slechts een middel tot zo'n leven. Onderwijs is zo'n leven. De capaciteit voor zo'n opvoeding behouden is de essentie van moraal. Want het bewuste leven is een voortdurend opnieuw beginnen</w:t>
+      </w:r>
+      <w:r>
+        <w:rPr>
+          <w:rFonts w:ascii="Courier New" w:hAnsi="Courier New" w:cs="Courier New"/>
+          <w:sz w:val="22"/>
+          <w:szCs w:val="22"/>
+        </w:rPr>
+        <w:t>”.(308)</w:t>
+      </w:r>
+      <w:r>
+        <w:rPr>
+          <w:rFonts w:ascii="Courier New" w:hAnsi="Courier New" w:cs="Courier New"/>
+          <w:sz w:val="22"/>
+          <w:szCs w:val="22"/>
+        </w:rPr>
+        <w:t xml:space="preserve"> </w:t>
+      </w:r>
+    </w:p>
+    <w:p>
+      <w:pPr>
+        <w:spacing w:line="360" w:lineRule="auto"/>
+        <w:rPr>
+          <w:rFonts w:ascii="Courier New" w:hAnsi="Courier New" w:cs="Courier New"/>
+          <w:sz w:val="22"/>
+          <w:szCs w:val="22"/>
+        </w:rPr>
+      </w:pPr>
     </w:p>
     <w:p>
       <w:pPr>

</xml_diff>

<commit_message>
25-03-19, Begin individualisme artikel
</commit_message>
<xml_diff>
--- a/DeweyBooks/DemocratieenOnderwijs.docx
+++ b/DeweyBooks/DemocratieenOnderwijs.docx
@@ -191,7 +191,23 @@
           <w:sz w:val="22"/>
           <w:szCs w:val="22"/>
         </w:rPr>
-        <w:t xml:space="preserve"> filosofisch schrijver </w:t>
+        <w:t xml:space="preserve"> filosofisch</w:t>
+      </w:r>
+      <w:r>
+        <w:rPr>
+          <w:rFonts w:ascii="Courier New" w:hAnsi="Courier New" w:cs="Courier New"/>
+          <w:sz w:val="22"/>
+          <w:szCs w:val="22"/>
+        </w:rPr>
+        <w:t>e</w:t>
+      </w:r>
+      <w:r>
+        <w:rPr>
+          <w:rFonts w:ascii="Courier New" w:hAnsi="Courier New" w:cs="Courier New"/>
+          <w:sz w:val="22"/>
+          <w:szCs w:val="22"/>
+        </w:rPr>
+        <w:t xml:space="preserve"> schrijver </w:t>
       </w:r>
       <w:r>
         <w:rPr>
@@ -207,7 +223,23 @@
           <w:sz w:val="22"/>
           <w:szCs w:val="22"/>
         </w:rPr>
-        <w:t xml:space="preserve">en verdediger van het progressief onderwijs. Hij heeft dan bekende boeken geschreven als </w:t>
+        <w:t xml:space="preserve">en verdediger van het progressief onderwijs. Hij heeft dan </w:t>
+      </w:r>
+      <w:r>
+        <w:rPr>
+          <w:rFonts w:ascii="Courier New" w:hAnsi="Courier New" w:cs="Courier New"/>
+          <w:sz w:val="22"/>
+          <w:szCs w:val="22"/>
+        </w:rPr>
+        <w:t>veel verkochte</w:t>
+      </w:r>
+      <w:r>
+        <w:rPr>
+          <w:rFonts w:ascii="Courier New" w:hAnsi="Courier New" w:cs="Courier New"/>
+          <w:sz w:val="22"/>
+          <w:szCs w:val="22"/>
+        </w:rPr>
+        <w:t xml:space="preserve"> boeken geschreven als </w:t>
       </w:r>
       <w:r>
         <w:rPr>
@@ -1416,7 +1448,15 @@
           <w:sz w:val="22"/>
           <w:szCs w:val="22"/>
         </w:rPr>
-        <w:t>al</w:t>
+        <w:t>l</w:t>
+      </w:r>
+      <w:r>
+        <w:rPr>
+          <w:rFonts w:ascii="Courier New" w:hAnsi="Courier New" w:cs="Courier New"/>
+          <w:sz w:val="22"/>
+          <w:szCs w:val="22"/>
+        </w:rPr>
+        <w:t>e</w:t>
       </w:r>
       <w:r>
         <w:rPr>
@@ -1432,7 +1472,15 @@
           <w:sz w:val="22"/>
           <w:szCs w:val="22"/>
         </w:rPr>
-        <w:t>el</w:t>
+        <w:t>l</w:t>
+      </w:r>
+      <w:r>
+        <w:rPr>
+          <w:rFonts w:ascii="Courier New" w:hAnsi="Courier New" w:cs="Courier New"/>
+          <w:sz w:val="22"/>
+          <w:szCs w:val="22"/>
+        </w:rPr>
+        <w:t>e</w:t>
       </w:r>
       <w:r>
         <w:rPr>
@@ -1504,6 +1552,14 @@
           <w:sz w:val="22"/>
           <w:szCs w:val="22"/>
         </w:rPr>
+        <w:t xml:space="preserve">er </w:t>
+      </w:r>
+      <w:r>
+        <w:rPr>
+          <w:rFonts w:ascii="Courier New" w:hAnsi="Courier New" w:cs="Courier New"/>
+          <w:sz w:val="22"/>
+          <w:szCs w:val="22"/>
+        </w:rPr>
         <w:t xml:space="preserve">controle </w:t>
       </w:r>
       <w:r>
@@ -1512,6 +1568,14 @@
           <w:sz w:val="22"/>
           <w:szCs w:val="22"/>
         </w:rPr>
+        <w:t xml:space="preserve">over </w:t>
+      </w:r>
+      <w:r>
+        <w:rPr>
+          <w:rFonts w:ascii="Courier New" w:hAnsi="Courier New" w:cs="Courier New"/>
+          <w:sz w:val="22"/>
+          <w:szCs w:val="22"/>
+        </w:rPr>
         <w:t>krijgen</w:t>
       </w:r>
       <w:r>
@@ -1520,6 +1584,118 @@
           <w:sz w:val="22"/>
           <w:szCs w:val="22"/>
         </w:rPr>
+        <w:t xml:space="preserve"> en </w:t>
+      </w:r>
+      <w:r>
+        <w:rPr>
+          <w:rFonts w:ascii="Courier New" w:hAnsi="Courier New" w:cs="Courier New"/>
+          <w:sz w:val="22"/>
+          <w:szCs w:val="22"/>
+        </w:rPr>
+        <w:t xml:space="preserve">zich </w:t>
+      </w:r>
+      <w:r>
+        <w:rPr>
+          <w:rFonts w:ascii="Courier New" w:hAnsi="Courier New" w:cs="Courier New"/>
+          <w:sz w:val="22"/>
+          <w:szCs w:val="22"/>
+        </w:rPr>
+        <w:t xml:space="preserve">gewoonten </w:t>
+      </w:r>
+      <w:r>
+        <w:rPr>
+          <w:rFonts w:ascii="Courier New" w:hAnsi="Courier New" w:cs="Courier New"/>
+          <w:sz w:val="22"/>
+          <w:szCs w:val="22"/>
+        </w:rPr>
+        <w:t>eigen maken</w:t>
+      </w:r>
+      <w:r>
+        <w:rPr>
+          <w:rFonts w:ascii="Courier New" w:hAnsi="Courier New" w:cs="Courier New"/>
+          <w:sz w:val="22"/>
+          <w:szCs w:val="22"/>
+        </w:rPr>
+        <w:t xml:space="preserve">. In dat onderwijs leren zij </w:t>
+      </w:r>
+      <w:r>
+        <w:rPr>
+          <w:rFonts w:ascii="Courier New" w:hAnsi="Courier New" w:cs="Courier New"/>
+          <w:sz w:val="22"/>
+          <w:szCs w:val="22"/>
+        </w:rPr>
+        <w:t xml:space="preserve">zichzelf, anderen en </w:t>
+      </w:r>
+      <w:r>
+        <w:rPr>
+          <w:rFonts w:ascii="Courier New" w:hAnsi="Courier New" w:cs="Courier New"/>
+          <w:sz w:val="22"/>
+          <w:szCs w:val="22"/>
+        </w:rPr>
+        <w:t>wat er</w:t>
+      </w:r>
+      <w:r>
+        <w:rPr>
+          <w:rFonts w:ascii="Courier New" w:hAnsi="Courier New" w:cs="Courier New"/>
+          <w:sz w:val="22"/>
+          <w:szCs w:val="22"/>
+        </w:rPr>
+        <w:t xml:space="preserve"> in sociale situaties </w:t>
+      </w:r>
+      <w:r>
+        <w:rPr>
+          <w:rFonts w:ascii="Courier New" w:hAnsi="Courier New" w:cs="Courier New"/>
+          <w:sz w:val="22"/>
+          <w:szCs w:val="22"/>
+        </w:rPr>
+        <w:t>gebeurt</w:t>
+      </w:r>
+      <w:r>
+        <w:rPr>
+          <w:rFonts w:ascii="Courier New" w:hAnsi="Courier New" w:cs="Courier New"/>
+          <w:sz w:val="22"/>
+          <w:szCs w:val="22"/>
+        </w:rPr>
+        <w:t xml:space="preserve"> beter </w:t>
+      </w:r>
+      <w:r>
+        <w:rPr>
+          <w:rFonts w:ascii="Courier New" w:hAnsi="Courier New" w:cs="Courier New"/>
+          <w:sz w:val="22"/>
+          <w:szCs w:val="22"/>
+        </w:rPr>
+        <w:t xml:space="preserve">te </w:t>
+      </w:r>
+      <w:r>
+        <w:rPr>
+          <w:rFonts w:ascii="Courier New" w:hAnsi="Courier New" w:cs="Courier New"/>
+          <w:sz w:val="22"/>
+          <w:szCs w:val="22"/>
+        </w:rPr>
+        <w:t>begrijpen</w:t>
+      </w:r>
+      <w:r>
+        <w:rPr>
+          <w:rFonts w:ascii="Courier New" w:hAnsi="Courier New" w:cs="Courier New"/>
+          <w:sz w:val="22"/>
+          <w:szCs w:val="22"/>
+        </w:rPr>
+        <w:t>,</w:t>
+      </w:r>
+      <w:r>
+        <w:rPr>
+          <w:rFonts w:ascii="Courier New" w:hAnsi="Courier New" w:cs="Courier New"/>
+          <w:sz w:val="22"/>
+          <w:szCs w:val="22"/>
+        </w:rPr>
+        <w:t xml:space="preserve"> hoe ze daarin</w:t>
+      </w:r>
+      <w:r>
+        <w:rPr>
+          <w:rFonts w:ascii="Courier New" w:hAnsi="Courier New" w:cs="Courier New"/>
+          <w:sz w:val="22"/>
+          <w:szCs w:val="22"/>
+        </w:rPr>
         <w:t xml:space="preserve"> </w:t>
       </w:r>
       <w:r>
@@ -1528,118 +1704,6 @@
           <w:sz w:val="22"/>
           <w:szCs w:val="22"/>
         </w:rPr>
-        <w:t>over hun gedrag</w:t>
-      </w:r>
-      <w:r>
-        <w:rPr>
-          <w:rFonts w:ascii="Courier New" w:hAnsi="Courier New" w:cs="Courier New"/>
-          <w:sz w:val="22"/>
-          <w:szCs w:val="22"/>
-        </w:rPr>
-        <w:t xml:space="preserve"> en </w:t>
-      </w:r>
-      <w:r>
-        <w:rPr>
-          <w:rFonts w:ascii="Courier New" w:hAnsi="Courier New" w:cs="Courier New"/>
-          <w:sz w:val="22"/>
-          <w:szCs w:val="22"/>
-        </w:rPr>
-        <w:t xml:space="preserve">zij zich </w:t>
-      </w:r>
-      <w:r>
-        <w:rPr>
-          <w:rFonts w:ascii="Courier New" w:hAnsi="Courier New" w:cs="Courier New"/>
-          <w:sz w:val="22"/>
-          <w:szCs w:val="22"/>
-        </w:rPr>
-        <w:t xml:space="preserve">gewoonten </w:t>
-      </w:r>
-      <w:r>
-        <w:rPr>
-          <w:rFonts w:ascii="Courier New" w:hAnsi="Courier New" w:cs="Courier New"/>
-          <w:sz w:val="22"/>
-          <w:szCs w:val="22"/>
-        </w:rPr>
-        <w:t>eigen maken</w:t>
-      </w:r>
-      <w:r>
-        <w:rPr>
-          <w:rFonts w:ascii="Courier New" w:hAnsi="Courier New" w:cs="Courier New"/>
-          <w:sz w:val="22"/>
-          <w:szCs w:val="22"/>
-        </w:rPr>
-        <w:t xml:space="preserve">. In dat onderwijs leren zij </w:t>
-      </w:r>
-      <w:r>
-        <w:rPr>
-          <w:rFonts w:ascii="Courier New" w:hAnsi="Courier New" w:cs="Courier New"/>
-          <w:sz w:val="22"/>
-          <w:szCs w:val="22"/>
-        </w:rPr>
-        <w:t xml:space="preserve">zichzelf, anderen en </w:t>
-      </w:r>
-      <w:r>
-        <w:rPr>
-          <w:rFonts w:ascii="Courier New" w:hAnsi="Courier New" w:cs="Courier New"/>
-          <w:sz w:val="22"/>
-          <w:szCs w:val="22"/>
-        </w:rPr>
-        <w:t>wat er</w:t>
-      </w:r>
-      <w:r>
-        <w:rPr>
-          <w:rFonts w:ascii="Courier New" w:hAnsi="Courier New" w:cs="Courier New"/>
-          <w:sz w:val="22"/>
-          <w:szCs w:val="22"/>
-        </w:rPr>
-        <w:t xml:space="preserve"> in sociale situaties </w:t>
-      </w:r>
-      <w:r>
-        <w:rPr>
-          <w:rFonts w:ascii="Courier New" w:hAnsi="Courier New" w:cs="Courier New"/>
-          <w:sz w:val="22"/>
-          <w:szCs w:val="22"/>
-        </w:rPr>
-        <w:t>gebeurt</w:t>
-      </w:r>
-      <w:r>
-        <w:rPr>
-          <w:rFonts w:ascii="Courier New" w:hAnsi="Courier New" w:cs="Courier New"/>
-          <w:sz w:val="22"/>
-          <w:szCs w:val="22"/>
-        </w:rPr>
-        <w:t xml:space="preserve"> beter begrijpen</w:t>
-      </w:r>
-      <w:r>
-        <w:rPr>
-          <w:rFonts w:ascii="Courier New" w:hAnsi="Courier New" w:cs="Courier New"/>
-          <w:sz w:val="22"/>
-          <w:szCs w:val="22"/>
-        </w:rPr>
-        <w:t>,</w:t>
-      </w:r>
-      <w:r>
-        <w:rPr>
-          <w:rFonts w:ascii="Courier New" w:hAnsi="Courier New" w:cs="Courier New"/>
-          <w:sz w:val="22"/>
-          <w:szCs w:val="22"/>
-        </w:rPr>
-        <w:t xml:space="preserve"> hoe ze daarin</w:t>
-      </w:r>
-      <w:r>
-        <w:rPr>
-          <w:rFonts w:ascii="Courier New" w:hAnsi="Courier New" w:cs="Courier New"/>
-          <w:sz w:val="22"/>
-          <w:szCs w:val="22"/>
-        </w:rPr>
-        <w:t xml:space="preserve"> </w:t>
-      </w:r>
-      <w:r>
-        <w:rPr>
-          <w:rFonts w:ascii="Courier New" w:hAnsi="Courier New" w:cs="Courier New"/>
-          <w:sz w:val="22"/>
-          <w:szCs w:val="22"/>
-        </w:rPr>
         <w:t xml:space="preserve">hebben </w:t>
       </w:r>
       <w:r>
@@ -1681,6 +1745,14 @@
           <w:szCs w:val="22"/>
         </w:rPr>
         <w:t>consequenties van hun handelen</w:t>
+      </w:r>
+      <w:r>
+        <w:rPr>
+          <w:rFonts w:ascii="Courier New" w:hAnsi="Courier New" w:cs="Courier New"/>
+          <w:sz w:val="22"/>
+          <w:szCs w:val="22"/>
+        </w:rPr>
+        <w:t xml:space="preserve"> te</w:t>
       </w:r>
       <w:r>
         <w:rPr>
@@ -1859,6 +1931,14 @@
           <w:sz w:val="22"/>
           <w:szCs w:val="22"/>
         </w:rPr>
+        <w:t xml:space="preserve">is </w:t>
+      </w:r>
+      <w:r>
+        <w:rPr>
+          <w:rFonts w:ascii="Courier New" w:hAnsi="Courier New" w:cs="Courier New"/>
+          <w:sz w:val="22"/>
+          <w:szCs w:val="22"/>
+        </w:rPr>
         <w:t xml:space="preserve">als iedereen weet in welke positie hij geboren is en wat hij </w:t>
       </w:r>
       <w:r>
@@ -2123,14 +2203,31 @@
           <w:sz w:val="22"/>
           <w:szCs w:val="22"/>
         </w:rPr>
-        <w:t xml:space="preserve"> recht </w:t>
-      </w:r>
-      <w:r>
-        <w:rPr>
-          <w:rFonts w:ascii="Courier New" w:hAnsi="Courier New" w:cs="Courier New"/>
-          <w:sz w:val="22"/>
-          <w:szCs w:val="22"/>
-        </w:rPr>
+        <w:t xml:space="preserve"> </w:t>
+      </w:r>
+      <w:r>
+        <w:rPr>
+          <w:rFonts w:ascii="Courier New" w:hAnsi="Courier New" w:cs="Courier New"/>
+          <w:sz w:val="22"/>
+          <w:szCs w:val="22"/>
+        </w:rPr>
+        <w:t xml:space="preserve">volgens hem </w:t>
+      </w:r>
+      <w:r>
+        <w:rPr>
+          <w:rFonts w:ascii="Courier New" w:hAnsi="Courier New" w:cs="Courier New"/>
+          <w:sz w:val="22"/>
+          <w:szCs w:val="22"/>
+        </w:rPr>
+        <w:t xml:space="preserve">recht </w:t>
+      </w:r>
+      <w:r>
+        <w:rPr>
+          <w:rFonts w:ascii="Courier New" w:hAnsi="Courier New" w:cs="Courier New"/>
+          <w:sz w:val="22"/>
+          <w:szCs w:val="22"/>
+        </w:rPr>
+        <w:lastRenderedPageBreak/>
         <w:t xml:space="preserve">te </w:t>
       </w:r>
       <w:r>
@@ -2147,16 +2244,7 @@
           <w:sz w:val="22"/>
           <w:szCs w:val="22"/>
         </w:rPr>
-        <w:t xml:space="preserve"> aan </w:t>
-      </w:r>
-      <w:r>
-        <w:rPr>
-          <w:rFonts w:ascii="Courier New" w:hAnsi="Courier New" w:cs="Courier New"/>
-          <w:sz w:val="22"/>
-          <w:szCs w:val="22"/>
-        </w:rPr>
-        <w:lastRenderedPageBreak/>
-        <w:t xml:space="preserve">de natuurlijke ontwikkeling van </w:t>
+        <w:t xml:space="preserve"> aan de natuurlijke ontwikkeling van </w:t>
       </w:r>
       <w:r>
         <w:rPr>
@@ -3110,7 +3198,7 @@
           <w:sz w:val="22"/>
           <w:szCs w:val="22"/>
         </w:rPr>
-        <w:t>, kent ook het onderwijs</w:t>
+        <w:t>, kent het onderwijs</w:t>
       </w:r>
       <w:r>
         <w:rPr>
@@ -3681,7 +3769,23 @@
           <w:sz w:val="22"/>
           <w:szCs w:val="22"/>
         </w:rPr>
-        <w:t xml:space="preserve">. De filosoof weet rustig te reageren wanneer hij met moeilijkheden en verlies wordt geconfronteerd. Hij </w:t>
+        <w:t>. De filosoof weet rustig te reageren wanneer hij met moeilijkheden en verlies wordt geconfronteerd. Hij kent de kracht van leren en betekenis toekennen</w:t>
+      </w:r>
+      <w:r>
+        <w:rPr>
+          <w:rFonts w:ascii="Courier New" w:hAnsi="Courier New" w:cs="Courier New"/>
+          <w:sz w:val="22"/>
+          <w:szCs w:val="22"/>
+        </w:rPr>
+        <w:t xml:space="preserve"> en </w:t>
+      </w:r>
+      <w:r>
+        <w:rPr>
+          <w:rFonts w:ascii="Courier New" w:hAnsi="Courier New" w:cs="Courier New"/>
+          <w:sz w:val="22"/>
+          <w:szCs w:val="22"/>
+        </w:rPr>
+        <w:t xml:space="preserve">weet na te denken </w:t>
       </w:r>
       <w:r>
         <w:rPr>
@@ -3690,7 +3794,95 @@
           <w:szCs w:val="22"/>
         </w:rPr>
         <w:lastRenderedPageBreak/>
-        <w:t>kent de kracht van leren en betekenis toekennen</w:t>
+        <w:t>over wat nodig is</w:t>
+      </w:r>
+      <w:r>
+        <w:rPr>
+          <w:rFonts w:ascii="Courier New" w:hAnsi="Courier New" w:cs="Courier New"/>
+          <w:sz w:val="22"/>
+          <w:szCs w:val="22"/>
+        </w:rPr>
+        <w:t xml:space="preserve"> in bepaalde situaties</w:t>
+      </w:r>
+      <w:r>
+        <w:rPr>
+          <w:rFonts w:ascii="Courier New" w:hAnsi="Courier New" w:cs="Courier New"/>
+          <w:sz w:val="22"/>
+          <w:szCs w:val="22"/>
+        </w:rPr>
+        <w:t xml:space="preserve">. </w:t>
+      </w:r>
+      <w:r>
+        <w:rPr>
+          <w:rFonts w:ascii="Courier New" w:hAnsi="Courier New" w:cs="Courier New"/>
+          <w:sz w:val="22"/>
+          <w:szCs w:val="22"/>
+        </w:rPr>
+        <w:t>D</w:t>
+      </w:r>
+      <w:r>
+        <w:rPr>
+          <w:rFonts w:ascii="Courier New" w:hAnsi="Courier New" w:cs="Courier New"/>
+          <w:sz w:val="22"/>
+          <w:szCs w:val="22"/>
+        </w:rPr>
+        <w:t xml:space="preserve">at </w:t>
+      </w:r>
+      <w:r>
+        <w:rPr>
+          <w:rFonts w:ascii="Courier New" w:hAnsi="Courier New" w:cs="Courier New"/>
+          <w:sz w:val="22"/>
+          <w:szCs w:val="22"/>
+        </w:rPr>
+        <w:t>denken is minder geordend en vaststaand da</w:t>
+      </w:r>
+      <w:r>
+        <w:rPr>
+          <w:rFonts w:ascii="Courier New" w:hAnsi="Courier New" w:cs="Courier New"/>
+          <w:sz w:val="22"/>
+          <w:szCs w:val="22"/>
+        </w:rPr>
+        <w:t>n de</w:t>
+      </w:r>
+      <w:r>
+        <w:rPr>
+          <w:rFonts w:ascii="Courier New" w:hAnsi="Courier New" w:cs="Courier New"/>
+          <w:sz w:val="22"/>
+          <w:szCs w:val="22"/>
+        </w:rPr>
+        <w:t xml:space="preserve"> kennis</w:t>
+      </w:r>
+      <w:r>
+        <w:rPr>
+          <w:rFonts w:ascii="Courier New" w:hAnsi="Courier New" w:cs="Courier New"/>
+          <w:sz w:val="22"/>
+          <w:szCs w:val="22"/>
+        </w:rPr>
+        <w:t xml:space="preserve"> waar in de filosofie lang naar gestreefd is</w:t>
+      </w:r>
+      <w:r>
+        <w:rPr>
+          <w:rFonts w:ascii="Courier New" w:hAnsi="Courier New" w:cs="Courier New"/>
+          <w:sz w:val="22"/>
+          <w:szCs w:val="22"/>
+        </w:rPr>
+        <w:t xml:space="preserve">, maar </w:t>
+      </w:r>
+      <w:r>
+        <w:rPr>
+          <w:rFonts w:ascii="Courier New" w:hAnsi="Courier New" w:cs="Courier New"/>
+          <w:sz w:val="22"/>
+          <w:szCs w:val="22"/>
+        </w:rPr>
+        <w:t xml:space="preserve">het </w:t>
+      </w:r>
+      <w:r>
+        <w:rPr>
+          <w:rFonts w:ascii="Courier New" w:hAnsi="Courier New" w:cs="Courier New"/>
+          <w:sz w:val="22"/>
+          <w:szCs w:val="22"/>
+        </w:rPr>
+        <w:t>kan beter omgaan met de vraag wat te doen</w:t>
       </w:r>
       <w:r>
         <w:rPr>
@@ -3706,15 +3898,71 @@
           <w:sz w:val="22"/>
           <w:szCs w:val="22"/>
         </w:rPr>
-        <w:t>weet na te denken over wat nodig is</w:t>
-      </w:r>
-      <w:r>
-        <w:rPr>
-          <w:rFonts w:ascii="Courier New" w:hAnsi="Courier New" w:cs="Courier New"/>
-          <w:sz w:val="22"/>
-          <w:szCs w:val="22"/>
-        </w:rPr>
-        <w:t xml:space="preserve"> in bepaalde situaties</w:t>
+        <w:t>te proberen omdat</w:t>
+      </w:r>
+      <w:r>
+        <w:rPr>
+          <w:rFonts w:ascii="Courier New" w:hAnsi="Courier New" w:cs="Courier New"/>
+          <w:sz w:val="22"/>
+          <w:szCs w:val="22"/>
+        </w:rPr>
+        <w:t xml:space="preserve"> problemen </w:t>
+      </w:r>
+      <w:r>
+        <w:rPr>
+          <w:rFonts w:ascii="Courier New" w:hAnsi="Courier New" w:cs="Courier New"/>
+          <w:sz w:val="22"/>
+          <w:szCs w:val="22"/>
+        </w:rPr>
+        <w:t xml:space="preserve">beter zijn </w:t>
+      </w:r>
+      <w:r>
+        <w:rPr>
+          <w:rFonts w:ascii="Courier New" w:hAnsi="Courier New" w:cs="Courier New"/>
+          <w:sz w:val="22"/>
+          <w:szCs w:val="22"/>
+        </w:rPr>
+        <w:t xml:space="preserve">gedefinieerd </w:t>
+      </w:r>
+      <w:r>
+        <w:rPr>
+          <w:rFonts w:ascii="Courier New" w:hAnsi="Courier New" w:cs="Courier New"/>
+          <w:sz w:val="22"/>
+          <w:szCs w:val="22"/>
+        </w:rPr>
+        <w:t>en de</w:t>
+      </w:r>
+      <w:r>
+        <w:rPr>
+          <w:rFonts w:ascii="Courier New" w:hAnsi="Courier New" w:cs="Courier New"/>
+          <w:sz w:val="22"/>
+          <w:szCs w:val="22"/>
+        </w:rPr>
+        <w:t xml:space="preserve"> </w:t>
+      </w:r>
+      <w:r>
+        <w:rPr>
+          <w:rFonts w:ascii="Courier New" w:hAnsi="Courier New" w:cs="Courier New"/>
+          <w:sz w:val="22"/>
+          <w:szCs w:val="22"/>
+        </w:rPr>
+        <w:t>methodes</w:t>
+      </w:r>
+      <w:r>
+        <w:rPr>
+          <w:rFonts w:ascii="Courier New" w:hAnsi="Courier New" w:cs="Courier New"/>
+          <w:sz w:val="22"/>
+          <w:szCs w:val="22"/>
+        </w:rPr>
+        <w:t xml:space="preserve"> om ermee om te gaan</w:t>
+      </w:r>
+      <w:r>
+        <w:rPr>
+          <w:rFonts w:ascii="Courier New" w:hAnsi="Courier New" w:cs="Courier New"/>
+          <w:sz w:val="22"/>
+          <w:szCs w:val="22"/>
+        </w:rPr>
+        <w:t xml:space="preserve"> beter zijn ontwikkeld</w:t>
       </w:r>
       <w:r>
         <w:rPr>
@@ -3730,71 +3978,87 @@
           <w:sz w:val="22"/>
           <w:szCs w:val="22"/>
         </w:rPr>
-        <w:t>D</w:t>
-      </w:r>
-      <w:r>
-        <w:rPr>
-          <w:rFonts w:ascii="Courier New" w:hAnsi="Courier New" w:cs="Courier New"/>
-          <w:sz w:val="22"/>
-          <w:szCs w:val="22"/>
-        </w:rPr>
-        <w:t xml:space="preserve">at </w:t>
-      </w:r>
-      <w:r>
-        <w:rPr>
-          <w:rFonts w:ascii="Courier New" w:hAnsi="Courier New" w:cs="Courier New"/>
-          <w:sz w:val="22"/>
-          <w:szCs w:val="22"/>
-        </w:rPr>
-        <w:t>denken is minder geordend en vaststaand da</w:t>
-      </w:r>
-      <w:r>
-        <w:rPr>
-          <w:rFonts w:ascii="Courier New" w:hAnsi="Courier New" w:cs="Courier New"/>
-          <w:sz w:val="22"/>
-          <w:szCs w:val="22"/>
-        </w:rPr>
-        <w:t>n de</w:t>
-      </w:r>
-      <w:r>
-        <w:rPr>
-          <w:rFonts w:ascii="Courier New" w:hAnsi="Courier New" w:cs="Courier New"/>
-          <w:sz w:val="22"/>
-          <w:szCs w:val="22"/>
-        </w:rPr>
-        <w:t xml:space="preserve"> kennis</w:t>
-      </w:r>
-      <w:r>
-        <w:rPr>
-          <w:rFonts w:ascii="Courier New" w:hAnsi="Courier New" w:cs="Courier New"/>
-          <w:sz w:val="22"/>
-          <w:szCs w:val="22"/>
-        </w:rPr>
-        <w:t xml:space="preserve"> waar in de filosofie lang naar gestreefd is</w:t>
-      </w:r>
-      <w:r>
-        <w:rPr>
-          <w:rFonts w:ascii="Courier New" w:hAnsi="Courier New" w:cs="Courier New"/>
-          <w:sz w:val="22"/>
-          <w:szCs w:val="22"/>
-        </w:rPr>
-        <w:t xml:space="preserve">, maar </w:t>
-      </w:r>
-      <w:r>
-        <w:rPr>
-          <w:rFonts w:ascii="Courier New" w:hAnsi="Courier New" w:cs="Courier New"/>
-          <w:sz w:val="22"/>
-          <w:szCs w:val="22"/>
-        </w:rPr>
-        <w:t xml:space="preserve">het </w:t>
-      </w:r>
-      <w:r>
-        <w:rPr>
-          <w:rFonts w:ascii="Courier New" w:hAnsi="Courier New" w:cs="Courier New"/>
-          <w:sz w:val="22"/>
-          <w:szCs w:val="22"/>
-        </w:rPr>
-        <w:t>kan beter omgaan met de vraag wat</w:t>
+        <w:t>Zijn filosofie</w:t>
+      </w:r>
+      <w:r>
+        <w:rPr>
+          <w:rFonts w:ascii="Courier New" w:hAnsi="Courier New" w:cs="Courier New"/>
+          <w:sz w:val="22"/>
+          <w:szCs w:val="22"/>
+        </w:rPr>
+        <w:t xml:space="preserve"> reflecteert over onzekerheid en doet </w:t>
+      </w:r>
+      <w:r>
+        <w:rPr>
+          <w:rFonts w:ascii="Courier New" w:hAnsi="Courier New" w:cs="Courier New"/>
+          <w:sz w:val="22"/>
+          <w:szCs w:val="22"/>
+        </w:rPr>
+        <w:t xml:space="preserve">er </w:t>
+      </w:r>
+      <w:r>
+        <w:rPr>
+          <w:rFonts w:ascii="Courier New" w:hAnsi="Courier New" w:cs="Courier New"/>
+          <w:sz w:val="22"/>
+          <w:szCs w:val="22"/>
+        </w:rPr>
+        <w:t>voorstellen</w:t>
+      </w:r>
+      <w:r>
+        <w:rPr>
+          <w:rFonts w:ascii="Courier New" w:hAnsi="Courier New" w:cs="Courier New"/>
+          <w:sz w:val="22"/>
+          <w:szCs w:val="22"/>
+        </w:rPr>
+        <w:t xml:space="preserve"> voor</w:t>
+      </w:r>
+      <w:r>
+        <w:rPr>
+          <w:rFonts w:ascii="Courier New" w:hAnsi="Courier New" w:cs="Courier New"/>
+          <w:sz w:val="22"/>
+          <w:szCs w:val="22"/>
+        </w:rPr>
+        <w:t xml:space="preserve">. </w:t>
+      </w:r>
+      <w:r>
+        <w:rPr>
+          <w:rFonts w:ascii="Courier New" w:hAnsi="Courier New" w:cs="Courier New"/>
+          <w:sz w:val="22"/>
+          <w:szCs w:val="22"/>
+        </w:rPr>
+        <w:t xml:space="preserve">Deweys filosofie is </w:t>
+      </w:r>
+      <w:r>
+        <w:rPr>
+          <w:rFonts w:ascii="Courier New" w:hAnsi="Courier New" w:cs="Courier New"/>
+          <w:sz w:val="22"/>
+          <w:szCs w:val="22"/>
+        </w:rPr>
+        <w:t xml:space="preserve">zo nauw </w:t>
+      </w:r>
+      <w:r>
+        <w:rPr>
+          <w:rFonts w:ascii="Courier New" w:hAnsi="Courier New" w:cs="Courier New"/>
+          <w:sz w:val="22"/>
+          <w:szCs w:val="22"/>
+        </w:rPr>
+        <w:t>verbonden met o</w:t>
+      </w:r>
+      <w:r>
+        <w:rPr>
+          <w:rFonts w:ascii="Courier New" w:hAnsi="Courier New" w:cs="Courier New"/>
+          <w:sz w:val="22"/>
+          <w:szCs w:val="22"/>
+        </w:rPr>
+        <w:t>nderwijs</w:t>
+      </w:r>
+      <w:r>
+        <w:rPr>
+          <w:rFonts w:ascii="Courier New" w:hAnsi="Courier New" w:cs="Courier New"/>
+          <w:sz w:val="22"/>
+          <w:szCs w:val="22"/>
+        </w:rPr>
+        <w:t>,</w:t>
       </w:r>
       <w:r>
         <w:rPr>
@@ -3810,127 +4074,31 @@
           <w:sz w:val="22"/>
           <w:szCs w:val="22"/>
         </w:rPr>
-        <w:t>er te doen</w:t>
-      </w:r>
-      <w:r>
-        <w:rPr>
-          <w:rFonts w:ascii="Courier New" w:hAnsi="Courier New" w:cs="Courier New"/>
-          <w:sz w:val="22"/>
-          <w:szCs w:val="22"/>
-        </w:rPr>
-        <w:t xml:space="preserve"> en </w:t>
-      </w:r>
-      <w:r>
-        <w:rPr>
-          <w:rFonts w:ascii="Courier New" w:hAnsi="Courier New" w:cs="Courier New"/>
-          <w:sz w:val="22"/>
-          <w:szCs w:val="22"/>
-        </w:rPr>
-        <w:t>te proberen is omdat</w:t>
-      </w:r>
-      <w:r>
-        <w:rPr>
-          <w:rFonts w:ascii="Courier New" w:hAnsi="Courier New" w:cs="Courier New"/>
-          <w:sz w:val="22"/>
-          <w:szCs w:val="22"/>
-        </w:rPr>
-        <w:t xml:space="preserve"> problemen </w:t>
-      </w:r>
-      <w:r>
-        <w:rPr>
-          <w:rFonts w:ascii="Courier New" w:hAnsi="Courier New" w:cs="Courier New"/>
-          <w:sz w:val="22"/>
-          <w:szCs w:val="22"/>
-        </w:rPr>
-        <w:t xml:space="preserve">beter zijn </w:t>
-      </w:r>
-      <w:r>
-        <w:rPr>
-          <w:rFonts w:ascii="Courier New" w:hAnsi="Courier New" w:cs="Courier New"/>
-          <w:sz w:val="22"/>
-          <w:szCs w:val="22"/>
-        </w:rPr>
-        <w:t xml:space="preserve">gedefinieerd </w:t>
-      </w:r>
-      <w:r>
-        <w:rPr>
-          <w:rFonts w:ascii="Courier New" w:hAnsi="Courier New" w:cs="Courier New"/>
-          <w:sz w:val="22"/>
-          <w:szCs w:val="22"/>
-        </w:rPr>
-        <w:t xml:space="preserve">evenals </w:t>
-      </w:r>
-      <w:r>
-        <w:rPr>
-          <w:rFonts w:ascii="Courier New" w:hAnsi="Courier New" w:cs="Courier New"/>
-          <w:sz w:val="22"/>
-          <w:szCs w:val="22"/>
-        </w:rPr>
-        <w:t xml:space="preserve">de </w:t>
-      </w:r>
-      <w:r>
-        <w:rPr>
-          <w:rFonts w:ascii="Courier New" w:hAnsi="Courier New" w:cs="Courier New"/>
-          <w:sz w:val="22"/>
-          <w:szCs w:val="22"/>
-        </w:rPr>
-        <w:t>methodes</w:t>
-      </w:r>
-      <w:r>
-        <w:rPr>
-          <w:rFonts w:ascii="Courier New" w:hAnsi="Courier New" w:cs="Courier New"/>
-          <w:sz w:val="22"/>
-          <w:szCs w:val="22"/>
-        </w:rPr>
-        <w:t xml:space="preserve"> om ermee om te gaan. </w:t>
-      </w:r>
-      <w:r>
-        <w:rPr>
-          <w:rFonts w:ascii="Courier New" w:hAnsi="Courier New" w:cs="Courier New"/>
-          <w:sz w:val="22"/>
-          <w:szCs w:val="22"/>
-        </w:rPr>
-        <w:t>Zijn filosofie</w:t>
-      </w:r>
-      <w:r>
-        <w:rPr>
-          <w:rFonts w:ascii="Courier New" w:hAnsi="Courier New" w:cs="Courier New"/>
-          <w:sz w:val="22"/>
-          <w:szCs w:val="22"/>
-        </w:rPr>
-        <w:t xml:space="preserve"> reflecteert over onzekerheid en doet voorstellen om ermee om te gaan. </w:t>
-      </w:r>
-      <w:r>
-        <w:rPr>
-          <w:rFonts w:ascii="Courier New" w:hAnsi="Courier New" w:cs="Courier New"/>
-          <w:sz w:val="22"/>
-          <w:szCs w:val="22"/>
-        </w:rPr>
-        <w:t xml:space="preserve">Deweys filosofie is </w:t>
-      </w:r>
-      <w:r>
-        <w:rPr>
-          <w:rFonts w:ascii="Courier New" w:hAnsi="Courier New" w:cs="Courier New"/>
-          <w:sz w:val="22"/>
-          <w:szCs w:val="22"/>
-        </w:rPr>
-        <w:t xml:space="preserve">zo nauw </w:t>
-      </w:r>
-      <w:r>
-        <w:rPr>
-          <w:rFonts w:ascii="Courier New" w:hAnsi="Courier New" w:cs="Courier New"/>
-          <w:sz w:val="22"/>
-          <w:szCs w:val="22"/>
-        </w:rPr>
-        <w:t>verbonden met o</w:t>
-      </w:r>
-      <w:r>
-        <w:rPr>
-          <w:rFonts w:ascii="Courier New" w:hAnsi="Courier New" w:cs="Courier New"/>
-          <w:sz w:val="22"/>
-          <w:szCs w:val="22"/>
-        </w:rPr>
-        <w:t>nderwijs</w:t>
+        <w:t>omdat daar nieuwe generaties leren</w:t>
+      </w:r>
+      <w:r>
+        <w:rPr>
+          <w:rFonts w:ascii="Courier New" w:hAnsi="Courier New" w:cs="Courier New"/>
+          <w:sz w:val="22"/>
+          <w:szCs w:val="22"/>
+        </w:rPr>
+        <w:t xml:space="preserve"> </w:t>
+      </w:r>
+      <w:r>
+        <w:rPr>
+          <w:rFonts w:ascii="Courier New" w:hAnsi="Courier New" w:cs="Courier New"/>
+          <w:sz w:val="22"/>
+          <w:szCs w:val="22"/>
+        </w:rPr>
+        <w:t xml:space="preserve">om </w:t>
+      </w:r>
+      <w:r>
+        <w:rPr>
+          <w:rFonts w:ascii="Courier New" w:hAnsi="Courier New" w:cs="Courier New"/>
+          <w:sz w:val="22"/>
+          <w:szCs w:val="22"/>
+        </w:rPr>
+        <w:t>problemen te detecteren</w:t>
       </w:r>
       <w:r>
         <w:rPr>
@@ -3954,31 +4122,15 @@
           <w:sz w:val="22"/>
           <w:szCs w:val="22"/>
         </w:rPr>
-        <w:t>omdat daar nieuwe generaties leren</w:t>
-      </w:r>
-      <w:r>
-        <w:rPr>
-          <w:rFonts w:ascii="Courier New" w:hAnsi="Courier New" w:cs="Courier New"/>
-          <w:sz w:val="22"/>
-          <w:szCs w:val="22"/>
-        </w:rPr>
-        <w:t xml:space="preserve"> problemen te detecteren</w:t>
-      </w:r>
-      <w:r>
-        <w:rPr>
-          <w:rFonts w:ascii="Courier New" w:hAnsi="Courier New" w:cs="Courier New"/>
-          <w:sz w:val="22"/>
-          <w:szCs w:val="22"/>
-        </w:rPr>
-        <w:t>,</w:t>
-      </w:r>
-      <w:r>
-        <w:rPr>
-          <w:rFonts w:ascii="Courier New" w:hAnsi="Courier New" w:cs="Courier New"/>
-          <w:sz w:val="22"/>
-          <w:szCs w:val="22"/>
-        </w:rPr>
-        <w:t xml:space="preserve"> te benoemen </w:t>
+        <w:t xml:space="preserve">deze </w:t>
+      </w:r>
+      <w:r>
+        <w:rPr>
+          <w:rFonts w:ascii="Courier New" w:hAnsi="Courier New" w:cs="Courier New"/>
+          <w:sz w:val="22"/>
+          <w:szCs w:val="22"/>
+        </w:rPr>
+        <w:t xml:space="preserve">te benoemen </w:t>
       </w:r>
       <w:r>
         <w:rPr>
@@ -4186,7 +4338,23 @@
           <w:sz w:val="22"/>
           <w:szCs w:val="22"/>
         </w:rPr>
-        <w:t xml:space="preserve">is niet alleen kritisch maar ook </w:t>
+        <w:t xml:space="preserve">is kritisch </w:t>
+      </w:r>
+      <w:r>
+        <w:rPr>
+          <w:rFonts w:ascii="Courier New" w:hAnsi="Courier New" w:cs="Courier New"/>
+          <w:sz w:val="22"/>
+          <w:szCs w:val="22"/>
+        </w:rPr>
+        <w:t>en tegelijk</w:t>
+      </w:r>
+      <w:r>
+        <w:rPr>
+          <w:rFonts w:ascii="Courier New" w:hAnsi="Courier New" w:cs="Courier New"/>
+          <w:sz w:val="22"/>
+          <w:szCs w:val="22"/>
+        </w:rPr>
+        <w:t xml:space="preserve"> ook </w:t>
       </w:r>
       <w:r>
         <w:rPr>
@@ -4661,7 +4829,23 @@
           <w:sz w:val="22"/>
           <w:szCs w:val="22"/>
         </w:rPr>
-        <w:t xml:space="preserve">theoretisch </w:t>
+        <w:t>theoretisch</w:t>
+      </w:r>
+      <w:r>
+        <w:rPr>
+          <w:rFonts w:ascii="Courier New" w:hAnsi="Courier New" w:cs="Courier New"/>
+          <w:sz w:val="22"/>
+          <w:szCs w:val="22"/>
+        </w:rPr>
+        <w:t>e</w:t>
+      </w:r>
+      <w:r>
+        <w:rPr>
+          <w:rFonts w:ascii="Courier New" w:hAnsi="Courier New" w:cs="Courier New"/>
+          <w:sz w:val="22"/>
+          <w:szCs w:val="22"/>
+        </w:rPr>
+        <w:t xml:space="preserve"> </w:t>
       </w:r>
       <w:r>
         <w:rPr>
@@ -4797,7 +4981,15 @@
           <w:sz w:val="22"/>
           <w:szCs w:val="22"/>
         </w:rPr>
-        <w:t xml:space="preserve"> en bij</w:t>
+        <w:t>. B</w:t>
+      </w:r>
+      <w:r>
+        <w:rPr>
+          <w:rFonts w:ascii="Courier New" w:hAnsi="Courier New" w:cs="Courier New"/>
+          <w:sz w:val="22"/>
+          <w:szCs w:val="22"/>
+        </w:rPr>
+        <w:t>ij</w:t>
       </w:r>
       <w:r>
         <w:rPr>
@@ -4869,7 +5061,79 @@
           <w:sz w:val="22"/>
           <w:szCs w:val="22"/>
         </w:rPr>
-        <w:t xml:space="preserve">dat buiten jouzelf </w:t>
+        <w:t xml:space="preserve">dat buiten </w:t>
+      </w:r>
+      <w:r>
+        <w:rPr>
+          <w:rFonts w:ascii="Courier New" w:hAnsi="Courier New" w:cs="Courier New"/>
+          <w:sz w:val="22"/>
+          <w:szCs w:val="22"/>
+        </w:rPr>
+        <w:t>ons</w:t>
+      </w:r>
+      <w:r>
+        <w:rPr>
+          <w:rFonts w:ascii="Courier New" w:hAnsi="Courier New" w:cs="Courier New"/>
+          <w:sz w:val="22"/>
+          <w:szCs w:val="22"/>
+        </w:rPr>
+        <w:t>zelf ligt</w:t>
+      </w:r>
+      <w:r>
+        <w:rPr>
+          <w:rFonts w:ascii="Courier New" w:hAnsi="Courier New" w:cs="Courier New"/>
+          <w:sz w:val="22"/>
+          <w:szCs w:val="22"/>
+        </w:rPr>
+        <w:t xml:space="preserve">. </w:t>
+      </w:r>
+      <w:r>
+        <w:rPr>
+          <w:rFonts w:ascii="Courier New" w:hAnsi="Courier New" w:cs="Courier New"/>
+          <w:sz w:val="22"/>
+          <w:szCs w:val="22"/>
+        </w:rPr>
+        <w:t>D</w:t>
+      </w:r>
+      <w:r>
+        <w:rPr>
+          <w:rFonts w:ascii="Courier New" w:hAnsi="Courier New" w:cs="Courier New"/>
+          <w:sz w:val="22"/>
+          <w:szCs w:val="22"/>
+        </w:rPr>
+        <w:t xml:space="preserve">at heeft ook weer invloed op hoe we met </w:t>
+      </w:r>
+      <w:r>
+        <w:rPr>
+          <w:rFonts w:ascii="Courier New" w:hAnsi="Courier New" w:cs="Courier New"/>
+          <w:sz w:val="22"/>
+          <w:szCs w:val="22"/>
+        </w:rPr>
+        <w:t xml:space="preserve">ervaringen omgaan. </w:t>
+      </w:r>
+      <w:r>
+        <w:rPr>
+          <w:rFonts w:ascii="Courier New" w:hAnsi="Courier New" w:cs="Courier New"/>
+          <w:sz w:val="22"/>
+          <w:szCs w:val="22"/>
+        </w:rPr>
+        <w:t>D</w:t>
+      </w:r>
+      <w:r>
+        <w:rPr>
+          <w:rFonts w:ascii="Courier New" w:hAnsi="Courier New" w:cs="Courier New"/>
+          <w:sz w:val="22"/>
+          <w:szCs w:val="22"/>
+        </w:rPr>
+        <w:t>e</w:t>
+      </w:r>
+      <w:r>
+        <w:rPr>
+          <w:rFonts w:ascii="Courier New" w:hAnsi="Courier New" w:cs="Courier New"/>
+          <w:sz w:val="22"/>
+          <w:szCs w:val="22"/>
+        </w:rPr>
+        <w:t xml:space="preserve"> </w:t>
       </w:r>
       <w:r>
         <w:rPr>
@@ -4878,7 +5142,79 @@
           <w:szCs w:val="22"/>
         </w:rPr>
         <w:lastRenderedPageBreak/>
-        <w:t>ligt</w:t>
+        <w:t>sensation</w:t>
+      </w:r>
+      <w:r>
+        <w:rPr>
+          <w:rFonts w:ascii="Courier New" w:hAnsi="Courier New" w:cs="Courier New"/>
+          <w:sz w:val="22"/>
+          <w:szCs w:val="22"/>
+        </w:rPr>
+        <w:t>alisten</w:t>
+      </w:r>
+      <w:r>
+        <w:rPr>
+          <w:rFonts w:ascii="Courier New" w:hAnsi="Courier New" w:cs="Courier New"/>
+          <w:sz w:val="22"/>
+          <w:szCs w:val="22"/>
+        </w:rPr>
+        <w:t xml:space="preserve"> leg</w:t>
+      </w:r>
+      <w:r>
+        <w:rPr>
+          <w:rFonts w:ascii="Courier New" w:hAnsi="Courier New" w:cs="Courier New"/>
+          <w:sz w:val="22"/>
+          <w:szCs w:val="22"/>
+        </w:rPr>
+        <w:t>gen</w:t>
+      </w:r>
+      <w:r>
+        <w:rPr>
+          <w:rFonts w:ascii="Courier New" w:hAnsi="Courier New" w:cs="Courier New"/>
+          <w:sz w:val="22"/>
+          <w:szCs w:val="22"/>
+        </w:rPr>
+        <w:t xml:space="preserve"> </w:t>
+      </w:r>
+      <w:r>
+        <w:rPr>
+          <w:rFonts w:ascii="Courier New" w:hAnsi="Courier New" w:cs="Courier New"/>
+          <w:sz w:val="22"/>
+          <w:szCs w:val="22"/>
+        </w:rPr>
+        <w:t xml:space="preserve">de nadruk </w:t>
+      </w:r>
+      <w:r>
+        <w:rPr>
+          <w:rFonts w:ascii="Courier New" w:hAnsi="Courier New" w:cs="Courier New"/>
+          <w:sz w:val="22"/>
+          <w:szCs w:val="22"/>
+        </w:rPr>
+        <w:t xml:space="preserve">op </w:t>
+      </w:r>
+      <w:r>
+        <w:rPr>
+          <w:rFonts w:ascii="Courier New" w:hAnsi="Courier New" w:cs="Courier New"/>
+          <w:sz w:val="22"/>
+          <w:szCs w:val="22"/>
+        </w:rPr>
+        <w:t xml:space="preserve">de ervaringen die van buiten komen en </w:t>
+      </w:r>
+      <w:r>
+        <w:rPr>
+          <w:rFonts w:ascii="Courier New" w:hAnsi="Courier New" w:cs="Courier New"/>
+          <w:sz w:val="22"/>
+          <w:szCs w:val="22"/>
+        </w:rPr>
+        <w:t xml:space="preserve">op </w:t>
+      </w:r>
+      <w:r>
+        <w:rPr>
+          <w:rFonts w:ascii="Courier New" w:hAnsi="Courier New" w:cs="Courier New"/>
+          <w:sz w:val="22"/>
+          <w:szCs w:val="22"/>
+        </w:rPr>
+        <w:t>de sensorisch stimulatie van ervaringen</w:t>
       </w:r>
       <w:r>
         <w:rPr>
@@ -4902,30 +5238,6 @@
           <w:sz w:val="22"/>
           <w:szCs w:val="22"/>
         </w:rPr>
-        <w:t xml:space="preserve">at heeft ook weer invloed op hoe we met </w:t>
-      </w:r>
-      <w:r>
-        <w:rPr>
-          <w:rFonts w:ascii="Courier New" w:hAnsi="Courier New" w:cs="Courier New"/>
-          <w:sz w:val="22"/>
-          <w:szCs w:val="22"/>
-        </w:rPr>
-        <w:t xml:space="preserve">ervaringen omgaan. </w:t>
-      </w:r>
-      <w:r>
-        <w:rPr>
-          <w:rFonts w:ascii="Courier New" w:hAnsi="Courier New" w:cs="Courier New"/>
-          <w:sz w:val="22"/>
-          <w:szCs w:val="22"/>
-        </w:rPr>
-        <w:t>D</w:t>
-      </w:r>
-      <w:r>
-        <w:rPr>
-          <w:rFonts w:ascii="Courier New" w:hAnsi="Courier New" w:cs="Courier New"/>
-          <w:sz w:val="22"/>
-          <w:szCs w:val="22"/>
-        </w:rPr>
         <w:t>e</w:t>
       </w:r>
       <w:r>
@@ -4934,31 +5246,15 @@
           <w:sz w:val="22"/>
           <w:szCs w:val="22"/>
         </w:rPr>
-        <w:t xml:space="preserve"> sensation</w:t>
-      </w:r>
-      <w:r>
-        <w:rPr>
-          <w:rFonts w:ascii="Courier New" w:hAnsi="Courier New" w:cs="Courier New"/>
-          <w:sz w:val="22"/>
-          <w:szCs w:val="22"/>
-        </w:rPr>
-        <w:t>alisten</w:t>
-      </w:r>
-      <w:r>
-        <w:rPr>
-          <w:rFonts w:ascii="Courier New" w:hAnsi="Courier New" w:cs="Courier New"/>
-          <w:sz w:val="22"/>
-          <w:szCs w:val="22"/>
-        </w:rPr>
-        <w:t xml:space="preserve"> leg</w:t>
-      </w:r>
-      <w:r>
-        <w:rPr>
-          <w:rFonts w:ascii="Courier New" w:hAnsi="Courier New" w:cs="Courier New"/>
-          <w:sz w:val="22"/>
-          <w:szCs w:val="22"/>
-        </w:rPr>
-        <w:t>gen</w:t>
+        <w:t xml:space="preserve"> rationalisten </w:t>
+      </w:r>
+      <w:r>
+        <w:rPr>
+          <w:rFonts w:ascii="Courier New" w:hAnsi="Courier New" w:cs="Courier New"/>
+          <w:sz w:val="22"/>
+          <w:szCs w:val="22"/>
+        </w:rPr>
+        <w:t>gaan ervanuit</w:t>
       </w:r>
       <w:r>
         <w:rPr>
@@ -4974,6 +5270,54 @@
           <w:sz w:val="22"/>
           <w:szCs w:val="22"/>
         </w:rPr>
+        <w:t xml:space="preserve">dat </w:t>
+      </w:r>
+      <w:r>
+        <w:rPr>
+          <w:rFonts w:ascii="Courier New" w:hAnsi="Courier New" w:cs="Courier New"/>
+          <w:sz w:val="22"/>
+          <w:szCs w:val="22"/>
+        </w:rPr>
+        <w:t xml:space="preserve">de ervaringen van binnenuit </w:t>
+      </w:r>
+      <w:r>
+        <w:rPr>
+          <w:rFonts w:ascii="Courier New" w:hAnsi="Courier New" w:cs="Courier New"/>
+          <w:sz w:val="22"/>
+          <w:szCs w:val="22"/>
+        </w:rPr>
+        <w:t xml:space="preserve">worden </w:t>
+      </w:r>
+      <w:r>
+        <w:rPr>
+          <w:rFonts w:ascii="Courier New" w:hAnsi="Courier New" w:cs="Courier New"/>
+          <w:sz w:val="22"/>
+          <w:szCs w:val="22"/>
+        </w:rPr>
+        <w:t>bewerkt e</w:t>
+      </w:r>
+      <w:r>
+        <w:rPr>
+          <w:rFonts w:ascii="Courier New" w:hAnsi="Courier New" w:cs="Courier New"/>
+          <w:sz w:val="22"/>
+          <w:szCs w:val="22"/>
+        </w:rPr>
+        <w:t xml:space="preserve">n </w:t>
+      </w:r>
+      <w:r>
+        <w:rPr>
+          <w:rFonts w:ascii="Courier New" w:hAnsi="Courier New" w:cs="Courier New"/>
+          <w:sz w:val="22"/>
+          <w:szCs w:val="22"/>
+        </w:rPr>
+        <w:t xml:space="preserve">leggen </w:t>
+      </w:r>
+      <w:r>
+        <w:rPr>
+          <w:rFonts w:ascii="Courier New" w:hAnsi="Courier New" w:cs="Courier New"/>
+          <w:sz w:val="22"/>
+          <w:szCs w:val="22"/>
+        </w:rPr>
         <w:t xml:space="preserve">de nadruk </w:t>
       </w:r>
       <w:r>
@@ -4982,142 +5326,6 @@
           <w:sz w:val="22"/>
           <w:szCs w:val="22"/>
         </w:rPr>
-        <w:t xml:space="preserve">op </w:t>
-      </w:r>
-      <w:r>
-        <w:rPr>
-          <w:rFonts w:ascii="Courier New" w:hAnsi="Courier New" w:cs="Courier New"/>
-          <w:sz w:val="22"/>
-          <w:szCs w:val="22"/>
-        </w:rPr>
-        <w:t xml:space="preserve">de ervaringen die van buiten komen en </w:t>
-      </w:r>
-      <w:r>
-        <w:rPr>
-          <w:rFonts w:ascii="Courier New" w:hAnsi="Courier New" w:cs="Courier New"/>
-          <w:sz w:val="22"/>
-          <w:szCs w:val="22"/>
-        </w:rPr>
-        <w:t xml:space="preserve">op </w:t>
-      </w:r>
-      <w:r>
-        <w:rPr>
-          <w:rFonts w:ascii="Courier New" w:hAnsi="Courier New" w:cs="Courier New"/>
-          <w:sz w:val="22"/>
-          <w:szCs w:val="22"/>
-        </w:rPr>
-        <w:t>de sensorisch stimulatie van ervaringen</w:t>
-      </w:r>
-      <w:r>
-        <w:rPr>
-          <w:rFonts w:ascii="Courier New" w:hAnsi="Courier New" w:cs="Courier New"/>
-          <w:sz w:val="22"/>
-          <w:szCs w:val="22"/>
-        </w:rPr>
-        <w:t xml:space="preserve">. </w:t>
-      </w:r>
-      <w:r>
-        <w:rPr>
-          <w:rFonts w:ascii="Courier New" w:hAnsi="Courier New" w:cs="Courier New"/>
-          <w:sz w:val="22"/>
-          <w:szCs w:val="22"/>
-        </w:rPr>
-        <w:t>D</w:t>
-      </w:r>
-      <w:r>
-        <w:rPr>
-          <w:rFonts w:ascii="Courier New" w:hAnsi="Courier New" w:cs="Courier New"/>
-          <w:sz w:val="22"/>
-          <w:szCs w:val="22"/>
-        </w:rPr>
-        <w:t>e</w:t>
-      </w:r>
-      <w:r>
-        <w:rPr>
-          <w:rFonts w:ascii="Courier New" w:hAnsi="Courier New" w:cs="Courier New"/>
-          <w:sz w:val="22"/>
-          <w:szCs w:val="22"/>
-        </w:rPr>
-        <w:t xml:space="preserve"> rationalisten </w:t>
-      </w:r>
-      <w:r>
-        <w:rPr>
-          <w:rFonts w:ascii="Courier New" w:hAnsi="Courier New" w:cs="Courier New"/>
-          <w:sz w:val="22"/>
-          <w:szCs w:val="22"/>
-        </w:rPr>
-        <w:t>gaan ervanuit</w:t>
-      </w:r>
-      <w:r>
-        <w:rPr>
-          <w:rFonts w:ascii="Courier New" w:hAnsi="Courier New" w:cs="Courier New"/>
-          <w:sz w:val="22"/>
-          <w:szCs w:val="22"/>
-        </w:rPr>
-        <w:t xml:space="preserve"> </w:t>
-      </w:r>
-      <w:r>
-        <w:rPr>
-          <w:rFonts w:ascii="Courier New" w:hAnsi="Courier New" w:cs="Courier New"/>
-          <w:sz w:val="22"/>
-          <w:szCs w:val="22"/>
-        </w:rPr>
-        <w:t xml:space="preserve">dat </w:t>
-      </w:r>
-      <w:r>
-        <w:rPr>
-          <w:rFonts w:ascii="Courier New" w:hAnsi="Courier New" w:cs="Courier New"/>
-          <w:sz w:val="22"/>
-          <w:szCs w:val="22"/>
-        </w:rPr>
-        <w:t xml:space="preserve">de ervaringen van binnenuit </w:t>
-      </w:r>
-      <w:r>
-        <w:rPr>
-          <w:rFonts w:ascii="Courier New" w:hAnsi="Courier New" w:cs="Courier New"/>
-          <w:sz w:val="22"/>
-          <w:szCs w:val="22"/>
-        </w:rPr>
-        <w:t xml:space="preserve">worden </w:t>
-      </w:r>
-      <w:r>
-        <w:rPr>
-          <w:rFonts w:ascii="Courier New" w:hAnsi="Courier New" w:cs="Courier New"/>
-          <w:sz w:val="22"/>
-          <w:szCs w:val="22"/>
-        </w:rPr>
-        <w:t>bewerkt e</w:t>
-      </w:r>
-      <w:r>
-        <w:rPr>
-          <w:rFonts w:ascii="Courier New" w:hAnsi="Courier New" w:cs="Courier New"/>
-          <w:sz w:val="22"/>
-          <w:szCs w:val="22"/>
-        </w:rPr>
-        <w:t xml:space="preserve">n </w:t>
-      </w:r>
-      <w:r>
-        <w:rPr>
-          <w:rFonts w:ascii="Courier New" w:hAnsi="Courier New" w:cs="Courier New"/>
-          <w:sz w:val="22"/>
-          <w:szCs w:val="22"/>
-        </w:rPr>
-        <w:t xml:space="preserve">leggen </w:t>
-      </w:r>
-      <w:r>
-        <w:rPr>
-          <w:rFonts w:ascii="Courier New" w:hAnsi="Courier New" w:cs="Courier New"/>
-          <w:sz w:val="22"/>
-          <w:szCs w:val="22"/>
-        </w:rPr>
-        <w:t xml:space="preserve">de nadruk </w:t>
-      </w:r>
-      <w:r>
-        <w:rPr>
-          <w:rFonts w:ascii="Courier New" w:hAnsi="Courier New" w:cs="Courier New"/>
-          <w:sz w:val="22"/>
-          <w:szCs w:val="22"/>
-        </w:rPr>
         <w:t xml:space="preserve">op de relatie tussen denken en ervaren. </w:t>
       </w:r>
       <w:r>
@@ -5150,7 +5358,23 @@
           <w:sz w:val="22"/>
           <w:szCs w:val="22"/>
         </w:rPr>
-        <w:t xml:space="preserve"> praktijk en theorie uit elkaar gehaald. Maar iets doen en weten en praktijk en theorie horen </w:t>
+        <w:t xml:space="preserve"> praktijk en theorie uit elkaar gehaald. </w:t>
+      </w:r>
+      <w:r>
+        <w:rPr>
+          <w:rFonts w:ascii="Courier New" w:hAnsi="Courier New" w:cs="Courier New"/>
+          <w:sz w:val="22"/>
+          <w:szCs w:val="22"/>
+        </w:rPr>
+        <w:t xml:space="preserve">Ook hier horen </w:t>
+      </w:r>
+      <w:r>
+        <w:rPr>
+          <w:rFonts w:ascii="Courier New" w:hAnsi="Courier New" w:cs="Courier New"/>
+          <w:sz w:val="22"/>
+          <w:szCs w:val="22"/>
+        </w:rPr>
+        <w:t xml:space="preserve">iets doen en weten en praktijk en theorie </w:t>
       </w:r>
       <w:r>
         <w:rPr>
@@ -5584,7 +5808,31 @@
           <w:sz w:val="22"/>
           <w:szCs w:val="22"/>
         </w:rPr>
-        <w:t xml:space="preserve">hier ziet hij </w:t>
+        <w:t xml:space="preserve">hier </w:t>
+      </w:r>
+      <w:r>
+        <w:rPr>
+          <w:rFonts w:ascii="Courier New" w:hAnsi="Courier New" w:cs="Courier New"/>
+          <w:sz w:val="22"/>
+          <w:szCs w:val="22"/>
+        </w:rPr>
+        <w:t>observeert</w:t>
+      </w:r>
+      <w:r>
+        <w:rPr>
+          <w:rFonts w:ascii="Courier New" w:hAnsi="Courier New" w:cs="Courier New"/>
+          <w:sz w:val="22"/>
+          <w:szCs w:val="22"/>
+        </w:rPr>
+        <w:t xml:space="preserve"> hij </w:t>
+      </w:r>
+      <w:r>
+        <w:rPr>
+          <w:rFonts w:ascii="Courier New" w:hAnsi="Courier New" w:cs="Courier New"/>
+          <w:sz w:val="22"/>
+          <w:szCs w:val="22"/>
+        </w:rPr>
+        <w:t xml:space="preserve">allereers </w:t>
       </w:r>
       <w:r>
         <w:rPr>
@@ -6024,7 +6272,23 @@
           <w:sz w:val="22"/>
           <w:szCs w:val="22"/>
         </w:rPr>
-        <w:t xml:space="preserve">vormen onszelf continue door </w:t>
+        <w:t xml:space="preserve">vormen </w:t>
+      </w:r>
+      <w:r>
+        <w:rPr>
+          <w:rFonts w:ascii="Courier New" w:hAnsi="Courier New" w:cs="Courier New"/>
+          <w:sz w:val="22"/>
+          <w:szCs w:val="22"/>
+        </w:rPr>
+        <w:t xml:space="preserve">we </w:t>
+      </w:r>
+      <w:r>
+        <w:rPr>
+          <w:rFonts w:ascii="Courier New" w:hAnsi="Courier New" w:cs="Courier New"/>
+          <w:sz w:val="22"/>
+          <w:szCs w:val="22"/>
+        </w:rPr>
+        <w:t xml:space="preserve">onszelf continue door </w:t>
       </w:r>
       <w:r>
         <w:rPr>
@@ -6064,15 +6328,15 @@
           <w:sz w:val="22"/>
           <w:szCs w:val="22"/>
         </w:rPr>
-        <w:t xml:space="preserve">Ook moreel is het goed </w:t>
-      </w:r>
-      <w:r>
-        <w:rPr>
-          <w:rFonts w:ascii="Courier New" w:hAnsi="Courier New" w:cs="Courier New"/>
-          <w:sz w:val="22"/>
-          <w:szCs w:val="22"/>
-        </w:rPr>
-        <w:t xml:space="preserve">om niet </w:t>
+        <w:t>Moreel is het niet goed</w:t>
+      </w:r>
+      <w:r>
+        <w:rPr>
+          <w:rFonts w:ascii="Courier New" w:hAnsi="Courier New" w:cs="Courier New"/>
+          <w:sz w:val="22"/>
+          <w:szCs w:val="22"/>
+        </w:rPr>
+        <w:t xml:space="preserve"> </w:t>
       </w:r>
       <w:r>
         <w:rPr>
@@ -6152,7 +6416,39 @@
           <w:sz w:val="22"/>
           <w:szCs w:val="22"/>
         </w:rPr>
-        <w:t xml:space="preserve"> waarin we </w:t>
+        <w:t xml:space="preserve"> waarin we terecht komen. Concrete alledaagse </w:t>
+      </w:r>
+      <w:r>
+        <w:rPr>
+          <w:rFonts w:ascii="Courier New" w:hAnsi="Courier New" w:cs="Courier New"/>
+          <w:sz w:val="22"/>
+          <w:szCs w:val="22"/>
+        </w:rPr>
+        <w:t>moraliteit</w:t>
+      </w:r>
+      <w:r>
+        <w:rPr>
+          <w:rFonts w:ascii="Courier New" w:hAnsi="Courier New" w:cs="Courier New"/>
+          <w:sz w:val="22"/>
+          <w:szCs w:val="22"/>
+        </w:rPr>
+        <w:t xml:space="preserve"> wordt </w:t>
+      </w:r>
+      <w:r>
+        <w:rPr>
+          <w:rFonts w:ascii="Courier New" w:hAnsi="Courier New" w:cs="Courier New"/>
+          <w:sz w:val="22"/>
+          <w:szCs w:val="22"/>
+        </w:rPr>
+        <w:t xml:space="preserve">volgens Dewey </w:t>
+      </w:r>
+      <w:r>
+        <w:rPr>
+          <w:rFonts w:ascii="Courier New" w:hAnsi="Courier New" w:cs="Courier New"/>
+          <w:sz w:val="22"/>
+          <w:szCs w:val="22"/>
+        </w:rPr>
+        <w:t xml:space="preserve">onderschat </w:t>
       </w:r>
       <w:r>
         <w:rPr>
@@ -6161,39 +6457,7 @@
           <w:szCs w:val="22"/>
         </w:rPr>
         <w:lastRenderedPageBreak/>
-        <w:t xml:space="preserve">terecht komen. Concrete alledaagse </w:t>
-      </w:r>
-      <w:r>
-        <w:rPr>
-          <w:rFonts w:ascii="Courier New" w:hAnsi="Courier New" w:cs="Courier New"/>
-          <w:sz w:val="22"/>
-          <w:szCs w:val="22"/>
-        </w:rPr>
-        <w:t>moraliteit</w:t>
-      </w:r>
-      <w:r>
-        <w:rPr>
-          <w:rFonts w:ascii="Courier New" w:hAnsi="Courier New" w:cs="Courier New"/>
-          <w:sz w:val="22"/>
-          <w:szCs w:val="22"/>
-        </w:rPr>
-        <w:t xml:space="preserve"> wordt </w:t>
-      </w:r>
-      <w:r>
-        <w:rPr>
-          <w:rFonts w:ascii="Courier New" w:hAnsi="Courier New" w:cs="Courier New"/>
-          <w:sz w:val="22"/>
-          <w:szCs w:val="22"/>
-        </w:rPr>
-        <w:t xml:space="preserve">volgens Dewey </w:t>
-      </w:r>
-      <w:r>
-        <w:rPr>
-          <w:rFonts w:ascii="Courier New" w:hAnsi="Courier New" w:cs="Courier New"/>
-          <w:sz w:val="22"/>
-          <w:szCs w:val="22"/>
-        </w:rPr>
-        <w:t xml:space="preserve">onderschat en ten onrechte denken we dat moraliteit niets met alledaagse </w:t>
+        <w:t xml:space="preserve">en ten onrechte denken we dat moraliteit niets met alledaagse </w:t>
       </w:r>
       <w:r>
         <w:rPr>
@@ -6217,15 +6481,39 @@
           <w:sz w:val="22"/>
           <w:szCs w:val="22"/>
         </w:rPr>
-        <w:t>Maar in</w:t>
-      </w:r>
-      <w:r>
-        <w:rPr>
-          <w:rFonts w:ascii="Courier New" w:hAnsi="Courier New" w:cs="Courier New"/>
-          <w:sz w:val="22"/>
-          <w:szCs w:val="22"/>
-        </w:rPr>
-        <w:t xml:space="preserve"> een democratische samenleving gaat het vaak om hoe we </w:t>
+        <w:t>I</w:t>
+      </w:r>
+      <w:r>
+        <w:rPr>
+          <w:rFonts w:ascii="Courier New" w:hAnsi="Courier New" w:cs="Courier New"/>
+          <w:sz w:val="22"/>
+          <w:szCs w:val="22"/>
+        </w:rPr>
+        <w:t>n</w:t>
+      </w:r>
+      <w:r>
+        <w:rPr>
+          <w:rFonts w:ascii="Courier New" w:hAnsi="Courier New" w:cs="Courier New"/>
+          <w:sz w:val="22"/>
+          <w:szCs w:val="22"/>
+        </w:rPr>
+        <w:t xml:space="preserve"> een democratische samenleving gaat het </w:t>
+      </w:r>
+      <w:r>
+        <w:rPr>
+          <w:rFonts w:ascii="Courier New" w:hAnsi="Courier New" w:cs="Courier New"/>
+          <w:sz w:val="22"/>
+          <w:szCs w:val="22"/>
+        </w:rPr>
+        <w:t xml:space="preserve">er juist </w:t>
+      </w:r>
+      <w:r>
+        <w:rPr>
+          <w:rFonts w:ascii="Courier New" w:hAnsi="Courier New" w:cs="Courier New"/>
+          <w:sz w:val="22"/>
+          <w:szCs w:val="22"/>
+        </w:rPr>
+        <w:t xml:space="preserve">vaak om hoe we </w:t>
       </w:r>
       <w:r>
         <w:rPr>
@@ -6281,7 +6569,7 @@
           <w:sz w:val="22"/>
           <w:szCs w:val="22"/>
         </w:rPr>
-        <w:t xml:space="preserve">omgaan en vooral hoe we ons in het </w:t>
+        <w:t xml:space="preserve">omgaan en hoe we ons in het </w:t>
       </w:r>
       <w:r>
         <w:rPr>
@@ -6651,6 +6939,86 @@
           <w:szCs w:val="22"/>
         </w:rPr>
         <w:t>v</w:t>
+      </w:r>
+    </w:p>
+    <w:p>
+      <w:pPr>
+        <w:spacing w:line="360" w:lineRule="auto"/>
+        <w:rPr>
+          <w:rFonts w:ascii="Courier New" w:hAnsi="Courier New" w:cs="Courier New"/>
+          <w:sz w:val="22"/>
+          <w:szCs w:val="22"/>
+        </w:rPr>
+      </w:pPr>
+    </w:p>
+    <w:p>
+      <w:pPr>
+        <w:spacing w:line="360" w:lineRule="auto"/>
+        <w:rPr>
+          <w:rFonts w:ascii="Courier New" w:hAnsi="Courier New" w:cs="Courier New"/>
+          <w:sz w:val="22"/>
+          <w:szCs w:val="22"/>
+        </w:rPr>
+      </w:pPr>
+      <w:r>
+        <w:rPr>
+          <w:rFonts w:ascii="Courier New" w:hAnsi="Courier New" w:cs="Courier New"/>
+          <w:sz w:val="22"/>
+          <w:szCs w:val="22"/>
+        </w:rPr>
+        <w:t>Tempio, N. Deweys vision in Democracy and Education. In:</w:t>
+      </w:r>
+      <w:r>
+        <w:rPr>
+          <w:rFonts w:ascii="Courier New" w:hAnsi="Courier New" w:cs="Courier New"/>
+          <w:sz w:val="22"/>
+          <w:szCs w:val="22"/>
+        </w:rPr>
+        <w:t xml:space="preserve"> Dewey, J. (2024</w:t>
+      </w:r>
+      <w:r>
+        <w:rPr>
+          <w:rFonts w:ascii="Courier New" w:hAnsi="Courier New" w:cs="Courier New"/>
+          <w:sz w:val="22"/>
+          <w:szCs w:val="22"/>
+        </w:rPr>
+        <w:t>/1916)</w:t>
+      </w:r>
+      <w:r>
+        <w:rPr>
+          <w:rFonts w:ascii="Courier New" w:hAnsi="Courier New" w:cs="Courier New"/>
+          <w:sz w:val="22"/>
+          <w:szCs w:val="22"/>
+        </w:rPr>
+        <w:t xml:space="preserve">. </w:t>
+      </w:r>
+      <w:r>
+        <w:rPr>
+          <w:rFonts w:ascii="Courier New" w:hAnsi="Courier New" w:cs="Courier New"/>
+          <w:i/>
+          <w:iCs/>
+          <w:sz w:val="22"/>
+          <w:szCs w:val="22"/>
+        </w:rPr>
+        <w:t>Democracy and Education</w:t>
+      </w:r>
+      <w:r>
+        <w:rPr>
+          <w:rFonts w:ascii="Courier New" w:hAnsi="Courier New" w:cs="Courier New"/>
+          <w:i/>
+          <w:iCs/>
+          <w:sz w:val="22"/>
+          <w:szCs w:val="22"/>
+        </w:rPr>
+        <w:t>.</w:t>
+      </w:r>
+      <w:r>
+        <w:rPr>
+          <w:rFonts w:ascii="Courier New" w:hAnsi="Courier New" w:cs="Courier New"/>
+          <w:sz w:val="22"/>
+          <w:szCs w:val="22"/>
+        </w:rPr>
+        <w:t xml:space="preserve"> New York: Columbia University.</w:t>
       </w:r>
     </w:p>
     <w:p>

</xml_diff>